<commit_message>
React Demo file modified
</commit_message>
<xml_diff>
--- a/19thApril/React Demos.docx
+++ b/19thApril/React Demos.docx
@@ -2,7 +2,109 @@
 <file path=word/document.xml><?xml version="1.0" encoding="utf-8"?>
 <w:document xmlns:wpc="http://schemas.microsoft.com/office/word/2010/wordprocessingCanvas" xmlns:mc="http://schemas.openxmlformats.org/markup-compatibility/2006" xmlns:o="urn:schemas-microsoft-com:office:office" xmlns:r="http://schemas.openxmlformats.org/officeDocument/2006/relationships" xmlns:m="http://schemas.openxmlformats.org/officeDocument/2006/math" xmlns:v="urn:schemas-microsoft-com:vml" xmlns:wp14="http://schemas.microsoft.com/office/word/2010/wordprocessingDrawing" xmlns:wp="http://schemas.openxmlformats.org/drawingml/2006/wordprocessingDrawing" xmlns:w10="urn:schemas-microsoft-com:office:word" xmlns:w="http://schemas.openxmlformats.org/wordprocessingml/2006/main" xmlns:w14="http://schemas.microsoft.com/office/word/2010/wordml" xmlns:wpg="http://schemas.microsoft.com/office/word/2010/wordprocessingGroup" xmlns:wpi="http://schemas.microsoft.com/office/word/2010/wordprocessingInk" xmlns:wne="http://schemas.microsoft.com/office/word/2006/wordml" xmlns:wps="http://schemas.microsoft.com/office/word/2010/wordprocessingShape" mc:Ignorable="w14 wp14">
   <w:body>
-    <w:p/>
+    <w:p>
+      <w:r>
+        <w:t xml:space="preserve">To use React / </w:t>
+      </w:r>
+      <w:proofErr w:type="gramStart"/>
+      <w:r>
+        <w:t>Angular ,</w:t>
+      </w:r>
+      <w:proofErr w:type="gramEnd"/>
+      <w:r>
+        <w:t xml:space="preserve"> we need to install node.js</w:t>
+      </w:r>
+    </w:p>
+    <w:p>
+      <w:r>
+        <w:t>O</w:t>
+      </w:r>
+      <w:r>
+        <w:t xml:space="preserve">nce node.js is </w:t>
+      </w:r>
+      <w:proofErr w:type="gramStart"/>
+      <w:r>
+        <w:t>installed ,</w:t>
+      </w:r>
+      <w:proofErr w:type="gramEnd"/>
+      <w:r>
+        <w:t xml:space="preserve"> </w:t>
+      </w:r>
+      <w:proofErr w:type="spellStart"/>
+      <w:r>
+        <w:t>npm</w:t>
+      </w:r>
+      <w:proofErr w:type="spellEnd"/>
+      <w:r>
+        <w:t xml:space="preserve"> (node package manager) is also installed</w:t>
+      </w:r>
+    </w:p>
+    <w:p>
+      <w:r>
+        <w:t xml:space="preserve">To check whether node.js is installed </w:t>
+      </w:r>
+    </w:p>
+    <w:p>
+      <w:pPr>
+        <w:rPr>
+          <w:b/>
+        </w:rPr>
+      </w:pPr>
+      <w:proofErr w:type="gramStart"/>
+      <w:r>
+        <w:rPr>
+          <w:b/>
+          <w:highlight w:val="yellow"/>
+        </w:rPr>
+        <w:t>node</w:t>
+      </w:r>
+      <w:proofErr w:type="gramEnd"/>
+      <w:r>
+        <w:rPr>
+          <w:b/>
+          <w:highlight w:val="yellow"/>
+        </w:rPr>
+        <w:t xml:space="preserve"> –v</w:t>
+      </w:r>
+    </w:p>
+    <w:p>
+      <w:r>
+        <w:t xml:space="preserve">To check whether </w:t>
+      </w:r>
+      <w:proofErr w:type="spellStart"/>
+      <w:r>
+        <w:t>npm</w:t>
+      </w:r>
+      <w:proofErr w:type="spellEnd"/>
+      <w:r>
+        <w:t xml:space="preserve"> is installed </w:t>
+      </w:r>
+    </w:p>
+    <w:p>
+      <w:pPr>
+        <w:rPr>
+          <w:b/>
+        </w:rPr>
+      </w:pPr>
+      <w:proofErr w:type="spellStart"/>
+      <w:proofErr w:type="gramStart"/>
+      <w:r>
+        <w:rPr>
+          <w:b/>
+          <w:highlight w:val="yellow"/>
+        </w:rPr>
+        <w:t>npm</w:t>
+      </w:r>
+      <w:proofErr w:type="spellEnd"/>
+      <w:proofErr w:type="gramEnd"/>
+      <w:r>
+        <w:rPr>
+          <w:b/>
+          <w:highlight w:val="yellow"/>
+        </w:rPr>
+        <w:t xml:space="preserve"> –v</w:t>
+      </w:r>
+    </w:p>
     <w:p>
       <w:pPr>
         <w:shd w:val="clear" w:color="auto" w:fill="F1F1F1"/>
@@ -15,14 +117,43 @@
           <w:lang w:eastAsia="en-IN"/>
         </w:rPr>
       </w:pPr>
+      <w:r>
+        <w:t xml:space="preserve">Install package </w:t>
+      </w:r>
+      <w:r>
+        <w:rPr>
+          <w:rFonts w:ascii="Consolas" w:eastAsia="Times New Roman" w:hAnsi="Consolas" w:cs="Times New Roman"/>
+          <w:color w:val="000000"/>
+          <w:sz w:val="23"/>
+          <w:szCs w:val="23"/>
+          <w:lang w:eastAsia="en-IN"/>
+        </w:rPr>
+        <w:t>create-react-app</w:t>
+      </w:r>
+    </w:p>
+    <w:p>
+      <w:pPr>
+        <w:shd w:val="clear" w:color="auto" w:fill="F1F1F1"/>
+        <w:spacing w:line="240" w:lineRule="auto"/>
+        <w:rPr>
+          <w:rFonts w:ascii="Consolas" w:eastAsia="Times New Roman" w:hAnsi="Consolas" w:cs="Times New Roman"/>
+          <w:b/>
+          <w:color w:val="000000"/>
+          <w:sz w:val="23"/>
+          <w:szCs w:val="23"/>
+          <w:lang w:eastAsia="en-IN"/>
+        </w:rPr>
+      </w:pPr>
       <w:proofErr w:type="spellStart"/>
       <w:proofErr w:type="gramStart"/>
       <w:r>
         <w:rPr>
           <w:rFonts w:ascii="Consolas" w:eastAsia="Times New Roman" w:hAnsi="Consolas" w:cs="Times New Roman"/>
-          <w:color w:val="000000"/>
-          <w:sz w:val="23"/>
-          <w:szCs w:val="23"/>
+          <w:b/>
+          <w:color w:val="000000"/>
+          <w:sz w:val="23"/>
+          <w:szCs w:val="23"/>
+          <w:highlight w:val="yellow"/>
           <w:lang w:eastAsia="en-IN"/>
         </w:rPr>
         <w:t>npm</w:t>
@@ -32,9 +163,11 @@
       <w:r>
         <w:rPr>
           <w:rFonts w:ascii="Consolas" w:eastAsia="Times New Roman" w:hAnsi="Consolas" w:cs="Times New Roman"/>
-          <w:color w:val="000000"/>
-          <w:sz w:val="23"/>
-          <w:szCs w:val="23"/>
+          <w:b/>
+          <w:color w:val="000000"/>
+          <w:sz w:val="23"/>
+          <w:szCs w:val="23"/>
+          <w:highlight w:val="yellow"/>
           <w:lang w:eastAsia="en-IN"/>
         </w:rPr>
         <w:t xml:space="preserve"> install -g create-react-app</w:t>
@@ -81,57 +214,8 @@
           <w:sz w:val="23"/>
           <w:szCs w:val="23"/>
         </w:rPr>
-        <w:t>Run this command to create a React application</w:t>
-      </w:r>
-    </w:p>
-    <w:p>
-      <w:pPr>
-        <w:shd w:val="clear" w:color="auto" w:fill="F1F1F1"/>
-        <w:spacing w:line="240" w:lineRule="auto"/>
-        <w:rPr>
-          <w:rFonts w:ascii="Consolas" w:eastAsia="Times New Roman" w:hAnsi="Consolas" w:cs="Times New Roman"/>
-          <w:color w:val="000000"/>
-          <w:sz w:val="23"/>
-          <w:szCs w:val="23"/>
-          <w:lang w:eastAsia="en-IN"/>
-        </w:rPr>
-      </w:pPr>
-      <w:proofErr w:type="spellStart"/>
-      <w:proofErr w:type="gramStart"/>
-      <w:r>
-        <w:rPr>
-          <w:rFonts w:ascii="Consolas" w:eastAsia="Times New Roman" w:hAnsi="Consolas" w:cs="Times New Roman"/>
-          <w:color w:val="000000"/>
-          <w:sz w:val="23"/>
-          <w:szCs w:val="23"/>
-          <w:lang w:eastAsia="en-IN"/>
-        </w:rPr>
-        <w:t>npx</w:t>
-      </w:r>
-      <w:proofErr w:type="spellEnd"/>
-      <w:proofErr w:type="gramEnd"/>
-      <w:r>
-        <w:rPr>
-          <w:rFonts w:ascii="Consolas" w:eastAsia="Times New Roman" w:hAnsi="Consolas" w:cs="Times New Roman"/>
-          <w:color w:val="000000"/>
-          <w:sz w:val="23"/>
-          <w:szCs w:val="23"/>
-          <w:lang w:eastAsia="en-IN"/>
-        </w:rPr>
-        <w:t xml:space="preserve"> create-react-app </w:t>
-      </w:r>
-      <w:proofErr w:type="spellStart"/>
-      <w:r>
-        <w:rPr>
-          <w:rFonts w:ascii="Consolas" w:eastAsia="Times New Roman" w:hAnsi="Consolas" w:cs="Times New Roman"/>
-          <w:color w:val="000000"/>
-          <w:sz w:val="23"/>
-          <w:szCs w:val="23"/>
-          <w:lang w:eastAsia="en-IN"/>
-        </w:rPr>
-        <w:t>myfirstreact</w:t>
-      </w:r>
-      <w:proofErr w:type="spellEnd"/>
+        <w:t>To check React is installed or not</w:t>
+      </w:r>
     </w:p>
     <w:p>
       <w:pPr>
@@ -140,14 +224,208 @@
         <w:spacing w:before="288" w:beforeAutospacing="0" w:after="288" w:afterAutospacing="0"/>
         <w:rPr>
           <w:rFonts w:ascii="Verdana" w:hAnsi="Verdana"/>
-          <w:color w:val="000000"/>
-          <w:sz w:val="23"/>
-          <w:szCs w:val="23"/>
-        </w:rPr>
-      </w:pPr>
+          <w:b/>
+          <w:color w:val="000000"/>
+          <w:sz w:val="23"/>
+          <w:szCs w:val="23"/>
+        </w:rPr>
+      </w:pPr>
+      <w:proofErr w:type="spellStart"/>
+      <w:proofErr w:type="gramStart"/>
       <w:r>
         <w:rPr>
           <w:rFonts w:ascii="Verdana" w:hAnsi="Verdana"/>
+          <w:b/>
+          <w:color w:val="000000"/>
+          <w:sz w:val="23"/>
+          <w:szCs w:val="23"/>
+          <w:highlight w:val="yellow"/>
+        </w:rPr>
+        <w:t>npm</w:t>
+      </w:r>
+      <w:proofErr w:type="spellEnd"/>
+      <w:proofErr w:type="gramEnd"/>
+      <w:r>
+        <w:rPr>
+          <w:rFonts w:ascii="Verdana" w:hAnsi="Verdana"/>
+          <w:b/>
+          <w:color w:val="000000"/>
+          <w:sz w:val="23"/>
+          <w:szCs w:val="23"/>
+          <w:highlight w:val="yellow"/>
+        </w:rPr>
+        <w:t xml:space="preserve"> view react version</w:t>
+      </w:r>
+    </w:p>
+    <w:p>
+      <w:pPr>
+        <w:pStyle w:val="NormalWeb"/>
+        <w:shd w:val="clear" w:color="auto" w:fill="FFFFFF"/>
+        <w:spacing w:before="288" w:beforeAutospacing="0" w:after="288" w:afterAutospacing="0"/>
+        <w:rPr>
+          <w:rFonts w:ascii="Verdana" w:hAnsi="Verdana"/>
+          <w:color w:val="000000"/>
+          <w:sz w:val="23"/>
+          <w:szCs w:val="23"/>
+        </w:rPr>
+      </w:pPr>
+      <w:r>
+        <w:rPr>
+          <w:rFonts w:ascii="Verdana" w:hAnsi="Verdana"/>
+          <w:color w:val="000000"/>
+          <w:sz w:val="23"/>
+          <w:szCs w:val="23"/>
+        </w:rPr>
+        <w:t>Run this command to create a React application</w:t>
+      </w:r>
+    </w:p>
+    <w:p>
+      <w:pPr>
+        <w:shd w:val="clear" w:color="auto" w:fill="F1F1F1"/>
+        <w:spacing w:line="240" w:lineRule="auto"/>
+        <w:rPr>
+          <w:rFonts w:ascii="Consolas" w:eastAsia="Times New Roman" w:hAnsi="Consolas" w:cs="Times New Roman"/>
+          <w:b/>
+          <w:color w:val="000000"/>
+          <w:sz w:val="23"/>
+          <w:szCs w:val="23"/>
+          <w:lang w:eastAsia="en-IN"/>
+        </w:rPr>
+      </w:pPr>
+      <w:proofErr w:type="spellStart"/>
+      <w:proofErr w:type="gramStart"/>
+      <w:r>
+        <w:rPr>
+          <w:rFonts w:ascii="Consolas" w:eastAsia="Times New Roman" w:hAnsi="Consolas" w:cs="Times New Roman"/>
+          <w:b/>
+          <w:color w:val="000000"/>
+          <w:sz w:val="23"/>
+          <w:szCs w:val="23"/>
+          <w:highlight w:val="yellow"/>
+          <w:lang w:eastAsia="en-IN"/>
+        </w:rPr>
+        <w:t>npx</w:t>
+      </w:r>
+      <w:proofErr w:type="spellEnd"/>
+      <w:proofErr w:type="gramEnd"/>
+      <w:r>
+        <w:rPr>
+          <w:rFonts w:ascii="Consolas" w:eastAsia="Times New Roman" w:hAnsi="Consolas" w:cs="Times New Roman"/>
+          <w:b/>
+          <w:color w:val="000000"/>
+          <w:sz w:val="23"/>
+          <w:szCs w:val="23"/>
+          <w:highlight w:val="yellow"/>
+          <w:lang w:eastAsia="en-IN"/>
+        </w:rPr>
+        <w:t xml:space="preserve"> create-react-app </w:t>
+      </w:r>
+      <w:proofErr w:type="spellStart"/>
+      <w:r>
+        <w:rPr>
+          <w:rFonts w:ascii="Consolas" w:eastAsia="Times New Roman" w:hAnsi="Consolas" w:cs="Times New Roman"/>
+          <w:b/>
+          <w:color w:val="000000"/>
+          <w:sz w:val="23"/>
+          <w:szCs w:val="23"/>
+          <w:highlight w:val="yellow"/>
+          <w:lang w:eastAsia="en-IN"/>
+        </w:rPr>
+        <w:t>myfirstreact</w:t>
+      </w:r>
+      <w:proofErr w:type="spellEnd"/>
+    </w:p>
+    <w:p>
+      <w:pPr>
+        <w:shd w:val="clear" w:color="auto" w:fill="F1F1F1"/>
+        <w:spacing w:line="240" w:lineRule="auto"/>
+        <w:rPr>
+          <w:rFonts w:ascii="Consolas" w:eastAsia="Times New Roman" w:hAnsi="Consolas" w:cs="Times New Roman"/>
+          <w:b/>
+          <w:color w:val="000000"/>
+          <w:sz w:val="23"/>
+          <w:szCs w:val="23"/>
+          <w:lang w:eastAsia="en-IN"/>
+        </w:rPr>
+      </w:pPr>
+    </w:p>
+    <w:p>
+      <w:pPr>
+        <w:shd w:val="clear" w:color="auto" w:fill="F1F1F1"/>
+        <w:spacing w:line="240" w:lineRule="auto"/>
+        <w:rPr>
+          <w:rFonts w:ascii="Consolas" w:eastAsia="Times New Roman" w:hAnsi="Consolas" w:cs="Times New Roman"/>
+          <w:b/>
+          <w:color w:val="000000"/>
+          <w:sz w:val="23"/>
+          <w:szCs w:val="23"/>
+          <w:lang w:eastAsia="en-IN"/>
+        </w:rPr>
+      </w:pPr>
+      <w:r>
+        <w:rPr>
+          <w:noProof/>
+          <w:lang w:eastAsia="en-IN"/>
+        </w:rPr>
+        <w:drawing>
+          <wp:inline distT="0" distB="0" distL="0" distR="0" wp14:anchorId="38BC2B3E" wp14:editId="1524C4F2">
+            <wp:extent cx="5730240" cy="1160780"/>
+            <wp:effectExtent l="0" t="0" r="3810" b="1270"/>
+            <wp:docPr id="2" name="Picture 2"/>
+            <wp:cNvGraphicFramePr>
+              <a:graphicFrameLocks xmlns:a="http://schemas.openxmlformats.org/drawingml/2006/main" noChangeAspect="1"/>
+            </wp:cNvGraphicFramePr>
+            <a:graphic xmlns:a="http://schemas.openxmlformats.org/drawingml/2006/main">
+              <a:graphicData uri="http://schemas.openxmlformats.org/drawingml/2006/picture">
+                <pic:pic xmlns:pic="http://schemas.openxmlformats.org/drawingml/2006/picture">
+                  <pic:nvPicPr>
+                    <pic:cNvPr id="0" name=""/>
+                    <pic:cNvPicPr/>
+                  </pic:nvPicPr>
+                  <pic:blipFill rotWithShape="1">
+                    <a:blip r:embed="rId6"/>
+                    <a:srcRect t="63987"/>
+                    <a:stretch/>
+                  </pic:blipFill>
+                  <pic:spPr bwMode="auto">
+                    <a:xfrm>
+                      <a:off x="0" y="0"/>
+                      <a:ext cx="5731510" cy="1161037"/>
+                    </a:xfrm>
+                    <a:prstGeom prst="rect">
+                      <a:avLst/>
+                    </a:prstGeom>
+                    <a:ln>
+                      <a:noFill/>
+                    </a:ln>
+                    <a:extLst>
+                      <a:ext uri="{53640926-AAD7-44D8-BBD7-CCE9431645EC}">
+                        <a14:shadowObscured xmlns:a14="http://schemas.microsoft.com/office/drawing/2010/main"/>
+                      </a:ext>
+                    </a:extLst>
+                  </pic:spPr>
+                </pic:pic>
+              </a:graphicData>
+            </a:graphic>
+          </wp:inline>
+        </w:drawing>
+      </w:r>
+    </w:p>
+    <w:p>
+      <w:pPr>
+        <w:pStyle w:val="NormalWeb"/>
+        <w:shd w:val="clear" w:color="auto" w:fill="FFFFFF"/>
+        <w:spacing w:before="288" w:beforeAutospacing="0" w:after="288" w:afterAutospacing="0"/>
+        <w:rPr>
+          <w:rFonts w:ascii="Verdana" w:hAnsi="Verdana"/>
+          <w:color w:val="000000"/>
+          <w:sz w:val="23"/>
+          <w:szCs w:val="23"/>
+        </w:rPr>
+      </w:pPr>
+      <w:r>
+        <w:rPr>
+          <w:rFonts w:ascii="Verdana" w:hAnsi="Verdana"/>
           <w:color w:val="000000"/>
           <w:sz w:val="23"/>
           <w:szCs w:val="23"/>
@@ -169,19 +447,177 @@
           <w:sz w:val="23"/>
           <w:szCs w:val="23"/>
         </w:rPr>
-        <w:t xml:space="preserve"> will set up everything you need to run a React </w:t>
+        <w:t> will set up everything you need to run a React application.</w:t>
+      </w:r>
+    </w:p>
+    <w:p>
+      <w:pPr>
+        <w:pStyle w:val="NormalWeb"/>
+        <w:shd w:val="clear" w:color="auto" w:fill="FFFFFF"/>
+        <w:spacing w:before="288" w:beforeAutospacing="0" w:after="288" w:afterAutospacing="0"/>
+        <w:rPr>
+          <w:rFonts w:ascii="Verdana" w:hAnsi="Verdana"/>
+          <w:color w:val="000000"/>
+          <w:sz w:val="23"/>
+          <w:szCs w:val="23"/>
+        </w:rPr>
+      </w:pPr>
+    </w:p>
+    <w:p>
+      <w:pPr>
+        <w:pStyle w:val="NormalWeb"/>
+        <w:shd w:val="clear" w:color="auto" w:fill="FFFFFF"/>
+        <w:spacing w:before="288" w:beforeAutospacing="0" w:after="288" w:afterAutospacing="0"/>
+        <w:rPr>
+          <w:rFonts w:ascii="Verdana" w:hAnsi="Verdana"/>
+          <w:color w:val="000000"/>
+          <w:sz w:val="23"/>
+          <w:szCs w:val="23"/>
+        </w:rPr>
+      </w:pPr>
+      <w:r>
+        <w:rPr>
+          <w:rFonts w:ascii="Verdana" w:hAnsi="Verdana"/>
+          <w:color w:val="000000"/>
+          <w:sz w:val="23"/>
+          <w:szCs w:val="23"/>
+        </w:rPr>
+        <w:t>How to open this in Visual Studio Code</w:t>
+      </w:r>
+    </w:p>
+    <w:p>
+      <w:pPr>
+        <w:pStyle w:val="NormalWeb"/>
+        <w:shd w:val="clear" w:color="auto" w:fill="FFFFFF"/>
+        <w:spacing w:before="288" w:beforeAutospacing="0" w:after="288" w:afterAutospacing="0"/>
+        <w:rPr>
+          <w:rFonts w:ascii="Verdana" w:hAnsi="Verdana"/>
+          <w:color w:val="000000"/>
+          <w:sz w:val="23"/>
+          <w:szCs w:val="23"/>
+        </w:rPr>
+      </w:pPr>
+      <w:proofErr w:type="gramStart"/>
+      <w:r>
+        <w:rPr>
+          <w:rFonts w:ascii="Verdana" w:hAnsi="Verdana"/>
+          <w:b/>
+          <w:color w:val="000000"/>
+          <w:sz w:val="23"/>
+          <w:szCs w:val="23"/>
+          <w:highlight w:val="yellow"/>
+        </w:rPr>
+        <w:t>c</w:t>
+      </w:r>
+      <w:r>
+        <w:rPr>
+          <w:rFonts w:ascii="Verdana" w:hAnsi="Verdana"/>
+          <w:b/>
+          <w:color w:val="000000"/>
+          <w:sz w:val="23"/>
+          <w:szCs w:val="23"/>
+          <w:highlight w:val="yellow"/>
+        </w:rPr>
+        <w:t>d</w:t>
+      </w:r>
+      <w:proofErr w:type="gramEnd"/>
+      <w:r>
+        <w:rPr>
+          <w:rFonts w:ascii="Verdana" w:hAnsi="Verdana"/>
+          <w:b/>
+          <w:color w:val="000000"/>
+          <w:sz w:val="23"/>
+          <w:szCs w:val="23"/>
+        </w:rPr>
+        <w:t xml:space="preserve"> </w:t>
       </w:r>
       <w:proofErr w:type="spellStart"/>
       <w:r>
         <w:rPr>
-          <w:rFonts w:ascii="Verdana" w:hAnsi="Verdana"/>
-          <w:color w:val="000000"/>
-          <w:sz w:val="23"/>
-          <w:szCs w:val="23"/>
-        </w:rPr>
-        <w:t>application.</w:t>
+          <w:rFonts w:ascii="Consolas" w:hAnsi="Consolas"/>
+          <w:b/>
+          <w:color w:val="000000"/>
+          <w:sz w:val="23"/>
+          <w:szCs w:val="23"/>
+          <w:highlight w:val="yellow"/>
+        </w:rPr>
+        <w:t>myfirstreact</w:t>
       </w:r>
       <w:proofErr w:type="spellEnd"/>
+    </w:p>
+    <w:p>
+      <w:pPr>
+        <w:pStyle w:val="NormalWeb"/>
+        <w:shd w:val="clear" w:color="auto" w:fill="FFFFFF"/>
+        <w:spacing w:before="288" w:beforeAutospacing="0" w:after="288" w:afterAutospacing="0"/>
+        <w:rPr>
+          <w:rFonts w:ascii="Consolas" w:hAnsi="Consolas"/>
+          <w:b/>
+          <w:color w:val="808080"/>
+          <w:sz w:val="21"/>
+          <w:szCs w:val="21"/>
+        </w:rPr>
+      </w:pPr>
+      <w:r>
+        <w:rPr>
+          <w:rFonts w:ascii="Consolas" w:hAnsi="Consolas"/>
+          <w:b/>
+          <w:color w:val="808080"/>
+          <w:sz w:val="21"/>
+          <w:szCs w:val="21"/>
+        </w:rPr>
+        <w:t xml:space="preserve">e:\myfirstreact&gt; </w:t>
+      </w:r>
+      <w:proofErr w:type="gramStart"/>
+      <w:r>
+        <w:rPr>
+          <w:rFonts w:ascii="Consolas" w:hAnsi="Consolas"/>
+          <w:b/>
+          <w:color w:val="808080"/>
+          <w:sz w:val="21"/>
+          <w:szCs w:val="21"/>
+        </w:rPr>
+        <w:t>code .</w:t>
+      </w:r>
+      <w:proofErr w:type="gramEnd"/>
+    </w:p>
+    <w:p>
+      <w:pPr>
+        <w:pStyle w:val="NormalWeb"/>
+        <w:shd w:val="clear" w:color="auto" w:fill="FFFFFF"/>
+        <w:spacing w:before="288" w:beforeAutospacing="0" w:after="288" w:afterAutospacing="0"/>
+        <w:rPr>
+          <w:rFonts w:ascii="Consolas" w:hAnsi="Consolas"/>
+          <w:b/>
+          <w:color w:val="808080"/>
+          <w:sz w:val="21"/>
+          <w:szCs w:val="21"/>
+        </w:rPr>
+      </w:pPr>
+      <w:r>
+        <w:rPr>
+          <w:rFonts w:ascii="Consolas" w:hAnsi="Consolas"/>
+          <w:b/>
+          <w:color w:val="808080"/>
+          <w:sz w:val="21"/>
+          <w:szCs w:val="21"/>
+        </w:rPr>
+        <w:t>This will open project in visual Studio code</w:t>
+      </w:r>
+    </w:p>
+    <w:p>
+      <w:pPr>
+        <w:pStyle w:val="NormalWeb"/>
+        <w:shd w:val="clear" w:color="auto" w:fill="FFFFFF"/>
+        <w:spacing w:before="288" w:beforeAutospacing="0" w:after="288" w:afterAutospacing="0"/>
+        <w:rPr>
+          <w:rFonts w:ascii="Consolas" w:hAnsi="Consolas"/>
+          <w:b/>
+          <w:color w:val="808080"/>
+          <w:sz w:val="21"/>
+          <w:szCs w:val="21"/>
+        </w:rPr>
+      </w:pPr>
     </w:p>
     <w:p>
       <w:pPr>
@@ -394,7 +830,6 @@
           <w:lang w:eastAsia="en-IN"/>
         </w:rPr>
       </w:pPr>
-      <w:bookmarkStart w:id="0" w:name="_GoBack"/>
       <w:r>
         <w:rPr>
           <w:noProof/>
@@ -416,7 +851,7 @@
                     <pic:cNvPicPr/>
                   </pic:nvPicPr>
                   <pic:blipFill rotWithShape="1">
-                    <a:blip r:embed="rId6"/>
+                    <a:blip r:embed="rId7"/>
                     <a:srcRect r="65159"/>
                     <a:stretch/>
                   </pic:blipFill>
@@ -443,7 +878,6 @@
           </wp:inline>
         </w:drawing>
       </w:r>
-      <w:bookmarkEnd w:id="0"/>
     </w:p>
     <w:p>
       <w:pPr>
@@ -1353,786 +1787,786 @@
           <w:szCs w:val="21"/>
           <w:lang w:eastAsia="en-IN"/>
         </w:rPr>
+        <w:t>    </w:t>
+      </w:r>
+      <w:r>
+        <w:rPr>
+          <w:rFonts w:ascii="Consolas" w:eastAsia="Times New Roman" w:hAnsi="Consolas" w:cs="Times New Roman"/>
+          <w:b/>
+          <w:color w:val="808080"/>
+          <w:sz w:val="21"/>
+          <w:szCs w:val="21"/>
+          <w:lang w:eastAsia="en-IN"/>
+        </w:rPr>
+        <w:t>&lt;</w:t>
+      </w:r>
+      <w:proofErr w:type="gramStart"/>
+      <w:r>
+        <w:rPr>
+          <w:rFonts w:ascii="Consolas" w:eastAsia="Times New Roman" w:hAnsi="Consolas" w:cs="Times New Roman"/>
+          <w:b/>
+          <w:color w:val="569CD6"/>
+          <w:sz w:val="21"/>
+          <w:szCs w:val="21"/>
+          <w:lang w:eastAsia="en-IN"/>
+        </w:rPr>
+        <w:t>meta</w:t>
+      </w:r>
+      <w:proofErr w:type="gramEnd"/>
+    </w:p>
+    <w:p>
+      <w:pPr>
+        <w:spacing w:after="0" w:line="285" w:lineRule="atLeast"/>
+        <w:rPr>
+          <w:rFonts w:ascii="Consolas" w:eastAsia="Times New Roman" w:hAnsi="Consolas" w:cs="Times New Roman"/>
+          <w:b/>
+          <w:color w:val="D4D4D4"/>
+          <w:sz w:val="21"/>
+          <w:szCs w:val="21"/>
+          <w:lang w:eastAsia="en-IN"/>
+        </w:rPr>
+      </w:pPr>
+      <w:r>
+        <w:rPr>
+          <w:rFonts w:ascii="Consolas" w:eastAsia="Times New Roman" w:hAnsi="Consolas" w:cs="Times New Roman"/>
+          <w:b/>
+          <w:color w:val="D4D4D4"/>
+          <w:sz w:val="21"/>
+          <w:szCs w:val="21"/>
+          <w:lang w:eastAsia="en-IN"/>
+        </w:rPr>
+        <w:t>      </w:t>
+      </w:r>
+      <w:proofErr w:type="gramStart"/>
+      <w:r>
+        <w:rPr>
+          <w:rFonts w:ascii="Consolas" w:eastAsia="Times New Roman" w:hAnsi="Consolas" w:cs="Times New Roman"/>
+          <w:b/>
+          <w:color w:val="9CDCFE"/>
+          <w:sz w:val="21"/>
+          <w:szCs w:val="21"/>
+          <w:lang w:eastAsia="en-IN"/>
+        </w:rPr>
+        <w:t>name</w:t>
+      </w:r>
+      <w:proofErr w:type="gramEnd"/>
+      <w:r>
+        <w:rPr>
+          <w:rFonts w:ascii="Consolas" w:eastAsia="Times New Roman" w:hAnsi="Consolas" w:cs="Times New Roman"/>
+          <w:b/>
+          <w:color w:val="D4D4D4"/>
+          <w:sz w:val="21"/>
+          <w:szCs w:val="21"/>
+          <w:lang w:eastAsia="en-IN"/>
+        </w:rPr>
+        <w:t>=</w:t>
+      </w:r>
+      <w:r>
+        <w:rPr>
+          <w:rFonts w:ascii="Consolas" w:eastAsia="Times New Roman" w:hAnsi="Consolas" w:cs="Times New Roman"/>
+          <w:b/>
+          <w:color w:val="CE9178"/>
+          <w:sz w:val="21"/>
+          <w:szCs w:val="21"/>
+          <w:lang w:eastAsia="en-IN"/>
+        </w:rPr>
+        <w:t>"description"</w:t>
+      </w:r>
+    </w:p>
+    <w:p>
+      <w:pPr>
+        <w:spacing w:after="0" w:line="285" w:lineRule="atLeast"/>
+        <w:rPr>
+          <w:rFonts w:ascii="Consolas" w:eastAsia="Times New Roman" w:hAnsi="Consolas" w:cs="Times New Roman"/>
+          <w:b/>
+          <w:color w:val="D4D4D4"/>
+          <w:sz w:val="21"/>
+          <w:szCs w:val="21"/>
+          <w:lang w:eastAsia="en-IN"/>
+        </w:rPr>
+      </w:pPr>
+      <w:r>
+        <w:rPr>
+          <w:rFonts w:ascii="Consolas" w:eastAsia="Times New Roman" w:hAnsi="Consolas" w:cs="Times New Roman"/>
+          <w:b/>
+          <w:color w:val="D4D4D4"/>
+          <w:sz w:val="21"/>
+          <w:szCs w:val="21"/>
+          <w:lang w:eastAsia="en-IN"/>
+        </w:rPr>
+        <w:t>      </w:t>
+      </w:r>
+      <w:proofErr w:type="gramStart"/>
+      <w:r>
+        <w:rPr>
+          <w:rFonts w:ascii="Consolas" w:eastAsia="Times New Roman" w:hAnsi="Consolas" w:cs="Times New Roman"/>
+          <w:b/>
+          <w:color w:val="9CDCFE"/>
+          <w:sz w:val="21"/>
+          <w:szCs w:val="21"/>
+          <w:lang w:eastAsia="en-IN"/>
+        </w:rPr>
+        <w:t>content</w:t>
+      </w:r>
+      <w:proofErr w:type="gramEnd"/>
+      <w:r>
+        <w:rPr>
+          <w:rFonts w:ascii="Consolas" w:eastAsia="Times New Roman" w:hAnsi="Consolas" w:cs="Times New Roman"/>
+          <w:b/>
+          <w:color w:val="D4D4D4"/>
+          <w:sz w:val="21"/>
+          <w:szCs w:val="21"/>
+          <w:lang w:eastAsia="en-IN"/>
+        </w:rPr>
+        <w:t>=</w:t>
+      </w:r>
+      <w:r>
+        <w:rPr>
+          <w:rFonts w:ascii="Consolas" w:eastAsia="Times New Roman" w:hAnsi="Consolas" w:cs="Times New Roman"/>
+          <w:b/>
+          <w:color w:val="CE9178"/>
+          <w:sz w:val="21"/>
+          <w:szCs w:val="21"/>
+          <w:lang w:eastAsia="en-IN"/>
+        </w:rPr>
+        <w:t>"Web site created using create-react-app"</w:t>
+      </w:r>
+    </w:p>
+    <w:p>
+      <w:pPr>
+        <w:spacing w:after="0" w:line="285" w:lineRule="atLeast"/>
+        <w:rPr>
+          <w:rFonts w:ascii="Consolas" w:eastAsia="Times New Roman" w:hAnsi="Consolas" w:cs="Times New Roman"/>
+          <w:b/>
+          <w:color w:val="D4D4D4"/>
+          <w:sz w:val="21"/>
+          <w:szCs w:val="21"/>
+          <w:lang w:eastAsia="en-IN"/>
+        </w:rPr>
+      </w:pPr>
+      <w:r>
+        <w:rPr>
+          <w:rFonts w:ascii="Consolas" w:eastAsia="Times New Roman" w:hAnsi="Consolas" w:cs="Times New Roman"/>
+          <w:b/>
+          <w:color w:val="D4D4D4"/>
+          <w:sz w:val="21"/>
+          <w:szCs w:val="21"/>
+          <w:lang w:eastAsia="en-IN"/>
+        </w:rPr>
+        <w:t>    </w:t>
+      </w:r>
+      <w:r>
+        <w:rPr>
+          <w:rFonts w:ascii="Consolas" w:eastAsia="Times New Roman" w:hAnsi="Consolas" w:cs="Times New Roman"/>
+          <w:b/>
+          <w:color w:val="808080"/>
+          <w:sz w:val="21"/>
+          <w:szCs w:val="21"/>
+          <w:lang w:eastAsia="en-IN"/>
+        </w:rPr>
+        <w:t>/&gt;</w:t>
+      </w:r>
+    </w:p>
+    <w:p>
+      <w:pPr>
+        <w:spacing w:after="0" w:line="285" w:lineRule="atLeast"/>
+        <w:rPr>
+          <w:rFonts w:ascii="Consolas" w:eastAsia="Times New Roman" w:hAnsi="Consolas" w:cs="Times New Roman"/>
+          <w:b/>
+          <w:color w:val="D4D4D4"/>
+          <w:sz w:val="21"/>
+          <w:szCs w:val="21"/>
+          <w:lang w:eastAsia="en-IN"/>
+        </w:rPr>
+      </w:pPr>
+      <w:r>
+        <w:rPr>
+          <w:rFonts w:ascii="Consolas" w:eastAsia="Times New Roman" w:hAnsi="Consolas" w:cs="Times New Roman"/>
+          <w:b/>
+          <w:color w:val="D4D4D4"/>
+          <w:sz w:val="21"/>
+          <w:szCs w:val="21"/>
+          <w:lang w:eastAsia="en-IN"/>
+        </w:rPr>
+        <w:t>    </w:t>
+      </w:r>
+      <w:r>
+        <w:rPr>
+          <w:rFonts w:ascii="Consolas" w:eastAsia="Times New Roman" w:hAnsi="Consolas" w:cs="Times New Roman"/>
+          <w:b/>
+          <w:color w:val="808080"/>
+          <w:sz w:val="21"/>
+          <w:szCs w:val="21"/>
+          <w:lang w:eastAsia="en-IN"/>
+        </w:rPr>
+        <w:t>&lt;</w:t>
+      </w:r>
+      <w:r>
+        <w:rPr>
+          <w:rFonts w:ascii="Consolas" w:eastAsia="Times New Roman" w:hAnsi="Consolas" w:cs="Times New Roman"/>
+          <w:b/>
+          <w:color w:val="569CD6"/>
+          <w:sz w:val="21"/>
+          <w:szCs w:val="21"/>
+          <w:lang w:eastAsia="en-IN"/>
+        </w:rPr>
+        <w:t>link</w:t>
+      </w:r>
+      <w:r>
+        <w:rPr>
+          <w:rFonts w:ascii="Consolas" w:eastAsia="Times New Roman" w:hAnsi="Consolas" w:cs="Times New Roman"/>
+          <w:b/>
+          <w:color w:val="D4D4D4"/>
+          <w:sz w:val="21"/>
+          <w:szCs w:val="21"/>
+          <w:lang w:eastAsia="en-IN"/>
+        </w:rPr>
+        <w:t> </w:t>
+      </w:r>
+      <w:r>
+        <w:rPr>
+          <w:rFonts w:ascii="Consolas" w:eastAsia="Times New Roman" w:hAnsi="Consolas" w:cs="Times New Roman"/>
+          <w:b/>
+          <w:color w:val="9CDCFE"/>
+          <w:sz w:val="21"/>
+          <w:szCs w:val="21"/>
+          <w:lang w:eastAsia="en-IN"/>
+        </w:rPr>
+        <w:t>rel</w:t>
+      </w:r>
+      <w:r>
+        <w:rPr>
+          <w:rFonts w:ascii="Consolas" w:eastAsia="Times New Roman" w:hAnsi="Consolas" w:cs="Times New Roman"/>
+          <w:b/>
+          <w:color w:val="D4D4D4"/>
+          <w:sz w:val="21"/>
+          <w:szCs w:val="21"/>
+          <w:lang w:eastAsia="en-IN"/>
+        </w:rPr>
+        <w:t>=</w:t>
+      </w:r>
+      <w:r>
+        <w:rPr>
+          <w:rFonts w:ascii="Consolas" w:eastAsia="Times New Roman" w:hAnsi="Consolas" w:cs="Times New Roman"/>
+          <w:b/>
+          <w:color w:val="CE9178"/>
+          <w:sz w:val="21"/>
+          <w:szCs w:val="21"/>
+          <w:lang w:eastAsia="en-IN"/>
+        </w:rPr>
+        <w:t>"apple-touch-icon"</w:t>
+      </w:r>
+      <w:r>
+        <w:rPr>
+          <w:rFonts w:ascii="Consolas" w:eastAsia="Times New Roman" w:hAnsi="Consolas" w:cs="Times New Roman"/>
+          <w:b/>
+          <w:color w:val="D4D4D4"/>
+          <w:sz w:val="21"/>
+          <w:szCs w:val="21"/>
+          <w:lang w:eastAsia="en-IN"/>
+        </w:rPr>
+        <w:t> </w:t>
+      </w:r>
+      <w:r>
+        <w:rPr>
+          <w:rFonts w:ascii="Consolas" w:eastAsia="Times New Roman" w:hAnsi="Consolas" w:cs="Times New Roman"/>
+          <w:b/>
+          <w:color w:val="9CDCFE"/>
+          <w:sz w:val="21"/>
+          <w:szCs w:val="21"/>
+          <w:lang w:eastAsia="en-IN"/>
+        </w:rPr>
+        <w:t>href</w:t>
+      </w:r>
+      <w:r>
+        <w:rPr>
+          <w:rFonts w:ascii="Consolas" w:eastAsia="Times New Roman" w:hAnsi="Consolas" w:cs="Times New Roman"/>
+          <w:b/>
+          <w:color w:val="D4D4D4"/>
+          <w:sz w:val="21"/>
+          <w:szCs w:val="21"/>
+          <w:lang w:eastAsia="en-IN"/>
+        </w:rPr>
+        <w:t>=</w:t>
+      </w:r>
+      <w:r>
+        <w:rPr>
+          <w:rFonts w:ascii="Consolas" w:eastAsia="Times New Roman" w:hAnsi="Consolas" w:cs="Times New Roman"/>
+          <w:b/>
+          <w:color w:val="CE9178"/>
+          <w:sz w:val="21"/>
+          <w:szCs w:val="21"/>
+          <w:lang w:eastAsia="en-IN"/>
+        </w:rPr>
+        <w:t>"%PUBLIC_URL%/logo192.png"</w:t>
+      </w:r>
+      <w:r>
+        <w:rPr>
+          <w:rFonts w:ascii="Consolas" w:eastAsia="Times New Roman" w:hAnsi="Consolas" w:cs="Times New Roman"/>
+          <w:b/>
+          <w:color w:val="D4D4D4"/>
+          <w:sz w:val="21"/>
+          <w:szCs w:val="21"/>
+          <w:lang w:eastAsia="en-IN"/>
+        </w:rPr>
+        <w:t> </w:t>
+      </w:r>
+      <w:r>
+        <w:rPr>
+          <w:rFonts w:ascii="Consolas" w:eastAsia="Times New Roman" w:hAnsi="Consolas" w:cs="Times New Roman"/>
+          <w:b/>
+          <w:color w:val="808080"/>
+          <w:sz w:val="21"/>
+          <w:szCs w:val="21"/>
+          <w:lang w:eastAsia="en-IN"/>
+        </w:rPr>
+        <w:t>/&gt;</w:t>
+      </w:r>
+    </w:p>
+    <w:p>
+      <w:pPr>
+        <w:spacing w:after="0" w:line="285" w:lineRule="atLeast"/>
+        <w:rPr>
+          <w:rFonts w:ascii="Consolas" w:eastAsia="Times New Roman" w:hAnsi="Consolas" w:cs="Times New Roman"/>
+          <w:b/>
+          <w:color w:val="D4D4D4"/>
+          <w:sz w:val="21"/>
+          <w:szCs w:val="21"/>
+          <w:lang w:eastAsia="en-IN"/>
+        </w:rPr>
+      </w:pPr>
+      <w:r>
+        <w:rPr>
+          <w:rFonts w:ascii="Consolas" w:eastAsia="Times New Roman" w:hAnsi="Consolas" w:cs="Times New Roman"/>
+          <w:b/>
+          <w:color w:val="D4D4D4"/>
+          <w:sz w:val="21"/>
+          <w:szCs w:val="21"/>
+          <w:lang w:eastAsia="en-IN"/>
+        </w:rPr>
+        <w:t>    </w:t>
+      </w:r>
+      <w:r>
+        <w:rPr>
+          <w:rFonts w:ascii="Consolas" w:eastAsia="Times New Roman" w:hAnsi="Consolas" w:cs="Times New Roman"/>
+          <w:b/>
+          <w:color w:val="6A9955"/>
+          <w:sz w:val="21"/>
+          <w:szCs w:val="21"/>
+          <w:lang w:eastAsia="en-IN"/>
+        </w:rPr>
+        <w:t>&lt;!--</w:t>
+      </w:r>
+    </w:p>
+    <w:p>
+      <w:pPr>
+        <w:spacing w:after="0" w:line="285" w:lineRule="atLeast"/>
+        <w:rPr>
+          <w:rFonts w:ascii="Consolas" w:eastAsia="Times New Roman" w:hAnsi="Consolas" w:cs="Times New Roman"/>
+          <w:b/>
+          <w:color w:val="D4D4D4"/>
+          <w:sz w:val="21"/>
+          <w:szCs w:val="21"/>
+          <w:lang w:eastAsia="en-IN"/>
+        </w:rPr>
+      </w:pPr>
+      <w:r>
+        <w:rPr>
+          <w:rFonts w:ascii="Consolas" w:eastAsia="Times New Roman" w:hAnsi="Consolas" w:cs="Times New Roman"/>
+          <w:b/>
+          <w:color w:val="6A9955"/>
+          <w:sz w:val="21"/>
+          <w:szCs w:val="21"/>
+          <w:lang w:eastAsia="en-IN"/>
+        </w:rPr>
+        <w:t>      </w:t>
+      </w:r>
+      <w:proofErr w:type="gramStart"/>
+      <w:r>
+        <w:rPr>
+          <w:rFonts w:ascii="Consolas" w:eastAsia="Times New Roman" w:hAnsi="Consolas" w:cs="Times New Roman"/>
+          <w:b/>
+          <w:color w:val="6A9955"/>
+          <w:sz w:val="21"/>
+          <w:szCs w:val="21"/>
+          <w:lang w:eastAsia="en-IN"/>
+        </w:rPr>
+        <w:t>manifest.json</w:t>
+      </w:r>
+      <w:proofErr w:type="gramEnd"/>
+      <w:r>
+        <w:rPr>
+          <w:rFonts w:ascii="Consolas" w:eastAsia="Times New Roman" w:hAnsi="Consolas" w:cs="Times New Roman"/>
+          <w:b/>
+          <w:color w:val="6A9955"/>
+          <w:sz w:val="21"/>
+          <w:szCs w:val="21"/>
+          <w:lang w:eastAsia="en-IN"/>
+        </w:rPr>
+        <w:t> provides metadata used when your web app is installed on a</w:t>
+      </w:r>
+    </w:p>
+    <w:p>
+      <w:pPr>
+        <w:spacing w:after="0" w:line="285" w:lineRule="atLeast"/>
+        <w:rPr>
+          <w:rFonts w:ascii="Consolas" w:eastAsia="Times New Roman" w:hAnsi="Consolas" w:cs="Times New Roman"/>
+          <w:b/>
+          <w:color w:val="D4D4D4"/>
+          <w:sz w:val="21"/>
+          <w:szCs w:val="21"/>
+          <w:lang w:eastAsia="en-IN"/>
+        </w:rPr>
+      </w:pPr>
+      <w:r>
+        <w:rPr>
+          <w:rFonts w:ascii="Consolas" w:eastAsia="Times New Roman" w:hAnsi="Consolas" w:cs="Times New Roman"/>
+          <w:b/>
+          <w:color w:val="6A9955"/>
+          <w:sz w:val="21"/>
+          <w:szCs w:val="21"/>
+          <w:lang w:eastAsia="en-IN"/>
+        </w:rPr>
+        <w:t>      </w:t>
+      </w:r>
+      <w:proofErr w:type="gramStart"/>
+      <w:r>
+        <w:rPr>
+          <w:rFonts w:ascii="Consolas" w:eastAsia="Times New Roman" w:hAnsi="Consolas" w:cs="Times New Roman"/>
+          <w:b/>
+          <w:color w:val="6A9955"/>
+          <w:sz w:val="21"/>
+          <w:szCs w:val="21"/>
+          <w:lang w:eastAsia="en-IN"/>
+        </w:rPr>
+        <w:t>user's</w:t>
+      </w:r>
+      <w:proofErr w:type="gramEnd"/>
+      <w:r>
+        <w:rPr>
+          <w:rFonts w:ascii="Consolas" w:eastAsia="Times New Roman" w:hAnsi="Consolas" w:cs="Times New Roman"/>
+          <w:b/>
+          <w:color w:val="6A9955"/>
+          <w:sz w:val="21"/>
+          <w:szCs w:val="21"/>
+          <w:lang w:eastAsia="en-IN"/>
+        </w:rPr>
+        <w:t> mobile device or desktop. See https://developers.google.com/web/fundamentals/web-app-manifest/</w:t>
+      </w:r>
+    </w:p>
+    <w:p>
+      <w:pPr>
+        <w:spacing w:after="0" w:line="285" w:lineRule="atLeast"/>
+        <w:rPr>
+          <w:rFonts w:ascii="Consolas" w:eastAsia="Times New Roman" w:hAnsi="Consolas" w:cs="Times New Roman"/>
+          <w:b/>
+          <w:color w:val="D4D4D4"/>
+          <w:sz w:val="21"/>
+          <w:szCs w:val="21"/>
+          <w:lang w:eastAsia="en-IN"/>
+        </w:rPr>
+      </w:pPr>
+      <w:r>
+        <w:rPr>
+          <w:rFonts w:ascii="Consolas" w:eastAsia="Times New Roman" w:hAnsi="Consolas" w:cs="Times New Roman"/>
+          <w:b/>
+          <w:color w:val="6A9955"/>
+          <w:sz w:val="21"/>
+          <w:szCs w:val="21"/>
+          <w:lang w:eastAsia="en-IN"/>
+        </w:rPr>
+        <w:t>    --&gt;</w:t>
+      </w:r>
+    </w:p>
+    <w:p>
+      <w:pPr>
+        <w:spacing w:after="0" w:line="285" w:lineRule="atLeast"/>
+        <w:rPr>
+          <w:rFonts w:ascii="Consolas" w:eastAsia="Times New Roman" w:hAnsi="Consolas" w:cs="Times New Roman"/>
+          <w:b/>
+          <w:color w:val="D4D4D4"/>
+          <w:sz w:val="21"/>
+          <w:szCs w:val="21"/>
+          <w:lang w:eastAsia="en-IN"/>
+        </w:rPr>
+      </w:pPr>
+      <w:r>
+        <w:rPr>
+          <w:rFonts w:ascii="Consolas" w:eastAsia="Times New Roman" w:hAnsi="Consolas" w:cs="Times New Roman"/>
+          <w:b/>
+          <w:color w:val="D4D4D4"/>
+          <w:sz w:val="21"/>
+          <w:szCs w:val="21"/>
+          <w:lang w:eastAsia="en-IN"/>
+        </w:rPr>
+        <w:t>    </w:t>
+      </w:r>
+      <w:r>
+        <w:rPr>
+          <w:rFonts w:ascii="Consolas" w:eastAsia="Times New Roman" w:hAnsi="Consolas" w:cs="Times New Roman"/>
+          <w:b/>
+          <w:color w:val="808080"/>
+          <w:sz w:val="21"/>
+          <w:szCs w:val="21"/>
+          <w:lang w:eastAsia="en-IN"/>
+        </w:rPr>
+        <w:t>&lt;</w:t>
+      </w:r>
+      <w:r>
+        <w:rPr>
+          <w:rFonts w:ascii="Consolas" w:eastAsia="Times New Roman" w:hAnsi="Consolas" w:cs="Times New Roman"/>
+          <w:b/>
+          <w:color w:val="569CD6"/>
+          <w:sz w:val="21"/>
+          <w:szCs w:val="21"/>
+          <w:lang w:eastAsia="en-IN"/>
+        </w:rPr>
+        <w:t>link</w:t>
+      </w:r>
+      <w:r>
+        <w:rPr>
+          <w:rFonts w:ascii="Consolas" w:eastAsia="Times New Roman" w:hAnsi="Consolas" w:cs="Times New Roman"/>
+          <w:b/>
+          <w:color w:val="D4D4D4"/>
+          <w:sz w:val="21"/>
+          <w:szCs w:val="21"/>
+          <w:lang w:eastAsia="en-IN"/>
+        </w:rPr>
+        <w:t> </w:t>
+      </w:r>
+      <w:proofErr w:type="spellStart"/>
+      <w:r>
+        <w:rPr>
+          <w:rFonts w:ascii="Consolas" w:eastAsia="Times New Roman" w:hAnsi="Consolas" w:cs="Times New Roman"/>
+          <w:b/>
+          <w:color w:val="9CDCFE"/>
+          <w:sz w:val="21"/>
+          <w:szCs w:val="21"/>
+          <w:lang w:eastAsia="en-IN"/>
+        </w:rPr>
+        <w:t>rel</w:t>
+      </w:r>
+      <w:proofErr w:type="spellEnd"/>
+      <w:r>
+        <w:rPr>
+          <w:rFonts w:ascii="Consolas" w:eastAsia="Times New Roman" w:hAnsi="Consolas" w:cs="Times New Roman"/>
+          <w:b/>
+          <w:color w:val="D4D4D4"/>
+          <w:sz w:val="21"/>
+          <w:szCs w:val="21"/>
+          <w:lang w:eastAsia="en-IN"/>
+        </w:rPr>
+        <w:t>=</w:t>
+      </w:r>
+      <w:r>
+        <w:rPr>
+          <w:rFonts w:ascii="Consolas" w:eastAsia="Times New Roman" w:hAnsi="Consolas" w:cs="Times New Roman"/>
+          <w:b/>
+          <w:color w:val="CE9178"/>
+          <w:sz w:val="21"/>
+          <w:szCs w:val="21"/>
+          <w:lang w:eastAsia="en-IN"/>
+        </w:rPr>
+        <w:t>"manifest"</w:t>
+      </w:r>
+      <w:r>
+        <w:rPr>
+          <w:rFonts w:ascii="Consolas" w:eastAsia="Times New Roman" w:hAnsi="Consolas" w:cs="Times New Roman"/>
+          <w:b/>
+          <w:color w:val="D4D4D4"/>
+          <w:sz w:val="21"/>
+          <w:szCs w:val="21"/>
+          <w:lang w:eastAsia="en-IN"/>
+        </w:rPr>
+        <w:t> </w:t>
+      </w:r>
+      <w:proofErr w:type="spellStart"/>
+      <w:r>
+        <w:rPr>
+          <w:rFonts w:ascii="Consolas" w:eastAsia="Times New Roman" w:hAnsi="Consolas" w:cs="Times New Roman"/>
+          <w:b/>
+          <w:color w:val="9CDCFE"/>
+          <w:sz w:val="21"/>
+          <w:szCs w:val="21"/>
+          <w:lang w:eastAsia="en-IN"/>
+        </w:rPr>
+        <w:t>href</w:t>
+      </w:r>
+      <w:proofErr w:type="spellEnd"/>
+      <w:r>
+        <w:rPr>
+          <w:rFonts w:ascii="Consolas" w:eastAsia="Times New Roman" w:hAnsi="Consolas" w:cs="Times New Roman"/>
+          <w:b/>
+          <w:color w:val="D4D4D4"/>
+          <w:sz w:val="21"/>
+          <w:szCs w:val="21"/>
+          <w:lang w:eastAsia="en-IN"/>
+        </w:rPr>
+        <w:t>=</w:t>
+      </w:r>
+      <w:r>
+        <w:rPr>
+          <w:rFonts w:ascii="Consolas" w:eastAsia="Times New Roman" w:hAnsi="Consolas" w:cs="Times New Roman"/>
+          <w:b/>
+          <w:color w:val="CE9178"/>
+          <w:sz w:val="21"/>
+          <w:szCs w:val="21"/>
+          <w:lang w:eastAsia="en-IN"/>
+        </w:rPr>
+        <w:t>"%PUBLIC_URL%/</w:t>
+      </w:r>
+      <w:proofErr w:type="spellStart"/>
+      <w:r>
+        <w:rPr>
+          <w:rFonts w:ascii="Consolas" w:eastAsia="Times New Roman" w:hAnsi="Consolas" w:cs="Times New Roman"/>
+          <w:b/>
+          <w:color w:val="CE9178"/>
+          <w:sz w:val="21"/>
+          <w:szCs w:val="21"/>
+          <w:lang w:eastAsia="en-IN"/>
+        </w:rPr>
+        <w:t>manifest.json</w:t>
+      </w:r>
+      <w:proofErr w:type="spellEnd"/>
+      <w:r>
+        <w:rPr>
+          <w:rFonts w:ascii="Consolas" w:eastAsia="Times New Roman" w:hAnsi="Consolas" w:cs="Times New Roman"/>
+          <w:b/>
+          <w:color w:val="CE9178"/>
+          <w:sz w:val="21"/>
+          <w:szCs w:val="21"/>
+          <w:lang w:eastAsia="en-IN"/>
+        </w:rPr>
+        <w:t>"</w:t>
+      </w:r>
+      <w:r>
+        <w:rPr>
+          <w:rFonts w:ascii="Consolas" w:eastAsia="Times New Roman" w:hAnsi="Consolas" w:cs="Times New Roman"/>
+          <w:b/>
+          <w:color w:val="D4D4D4"/>
+          <w:sz w:val="21"/>
+          <w:szCs w:val="21"/>
+          <w:lang w:eastAsia="en-IN"/>
+        </w:rPr>
+        <w:t> </w:t>
+      </w:r>
+      <w:r>
+        <w:rPr>
+          <w:rFonts w:ascii="Consolas" w:eastAsia="Times New Roman" w:hAnsi="Consolas" w:cs="Times New Roman"/>
+          <w:b/>
+          <w:color w:val="808080"/>
+          <w:sz w:val="21"/>
+          <w:szCs w:val="21"/>
+          <w:lang w:eastAsia="en-IN"/>
+        </w:rPr>
+        <w:t>/&gt;</w:t>
+      </w:r>
+    </w:p>
+    <w:p>
+      <w:pPr>
+        <w:spacing w:after="0" w:line="285" w:lineRule="atLeast"/>
+        <w:rPr>
+          <w:rFonts w:ascii="Consolas" w:eastAsia="Times New Roman" w:hAnsi="Consolas" w:cs="Times New Roman"/>
+          <w:b/>
+          <w:color w:val="D4D4D4"/>
+          <w:sz w:val="21"/>
+          <w:szCs w:val="21"/>
+          <w:lang w:eastAsia="en-IN"/>
+        </w:rPr>
+      </w:pPr>
+      <w:r>
+        <w:rPr>
+          <w:rFonts w:ascii="Consolas" w:eastAsia="Times New Roman" w:hAnsi="Consolas" w:cs="Times New Roman"/>
+          <w:b/>
+          <w:color w:val="D4D4D4"/>
+          <w:sz w:val="21"/>
+          <w:szCs w:val="21"/>
+          <w:lang w:eastAsia="en-IN"/>
+        </w:rPr>
+        <w:t>    </w:t>
+      </w:r>
+      <w:r>
+        <w:rPr>
+          <w:rFonts w:ascii="Consolas" w:eastAsia="Times New Roman" w:hAnsi="Consolas" w:cs="Times New Roman"/>
+          <w:b/>
+          <w:color w:val="6A9955"/>
+          <w:sz w:val="21"/>
+          <w:szCs w:val="21"/>
+          <w:lang w:eastAsia="en-IN"/>
+        </w:rPr>
+        <w:t>&lt;!--</w:t>
+      </w:r>
+    </w:p>
+    <w:p>
+      <w:pPr>
+        <w:spacing w:after="0" w:line="285" w:lineRule="atLeast"/>
+        <w:rPr>
+          <w:rFonts w:ascii="Consolas" w:eastAsia="Times New Roman" w:hAnsi="Consolas" w:cs="Times New Roman"/>
+          <w:b/>
+          <w:color w:val="D4D4D4"/>
+          <w:sz w:val="21"/>
+          <w:szCs w:val="21"/>
+          <w:lang w:eastAsia="en-IN"/>
+        </w:rPr>
+      </w:pPr>
+      <w:r>
+        <w:rPr>
+          <w:rFonts w:ascii="Consolas" w:eastAsia="Times New Roman" w:hAnsi="Consolas" w:cs="Times New Roman"/>
+          <w:b/>
+          <w:color w:val="6A9955"/>
+          <w:sz w:val="21"/>
+          <w:szCs w:val="21"/>
+          <w:lang w:eastAsia="en-IN"/>
+        </w:rPr>
+        <w:t>      Notice the use of %PUBLIC_URL% in the tags above.</w:t>
+      </w:r>
+    </w:p>
+    <w:p>
+      <w:pPr>
+        <w:spacing w:after="0" w:line="285" w:lineRule="atLeast"/>
+        <w:rPr>
+          <w:rFonts w:ascii="Consolas" w:eastAsia="Times New Roman" w:hAnsi="Consolas" w:cs="Times New Roman"/>
+          <w:b/>
+          <w:color w:val="D4D4D4"/>
+          <w:sz w:val="21"/>
+          <w:szCs w:val="21"/>
+          <w:lang w:eastAsia="en-IN"/>
+        </w:rPr>
+      </w:pPr>
+      <w:r>
+        <w:rPr>
+          <w:rFonts w:ascii="Consolas" w:eastAsia="Times New Roman" w:hAnsi="Consolas" w:cs="Times New Roman"/>
+          <w:b/>
+          <w:color w:val="6A9955"/>
+          <w:sz w:val="21"/>
+          <w:szCs w:val="21"/>
+          <w:lang w:eastAsia="en-IN"/>
+        </w:rPr>
+        <w:t>      It will be replaced with the URL of the `public` folder during the build.</w:t>
+      </w:r>
+    </w:p>
+    <w:p>
+      <w:pPr>
+        <w:spacing w:after="0" w:line="285" w:lineRule="atLeast"/>
+        <w:rPr>
+          <w:rFonts w:ascii="Consolas" w:eastAsia="Times New Roman" w:hAnsi="Consolas" w:cs="Times New Roman"/>
+          <w:b/>
+          <w:color w:val="D4D4D4"/>
+          <w:sz w:val="21"/>
+          <w:szCs w:val="21"/>
+          <w:lang w:eastAsia="en-IN"/>
+        </w:rPr>
+      </w:pPr>
+      <w:r>
+        <w:rPr>
+          <w:rFonts w:ascii="Consolas" w:eastAsia="Times New Roman" w:hAnsi="Consolas" w:cs="Times New Roman"/>
+          <w:b/>
+          <w:color w:val="6A9955"/>
+          <w:sz w:val="21"/>
+          <w:szCs w:val="21"/>
+          <w:lang w:eastAsia="en-IN"/>
+        </w:rPr>
         <w:lastRenderedPageBreak/>
-        <w:t>    </w:t>
-      </w:r>
-      <w:r>
-        <w:rPr>
-          <w:rFonts w:ascii="Consolas" w:eastAsia="Times New Roman" w:hAnsi="Consolas" w:cs="Times New Roman"/>
-          <w:b/>
-          <w:color w:val="808080"/>
-          <w:sz w:val="21"/>
-          <w:szCs w:val="21"/>
-          <w:lang w:eastAsia="en-IN"/>
-        </w:rPr>
-        <w:t>&lt;</w:t>
-      </w:r>
-      <w:proofErr w:type="gramStart"/>
-      <w:r>
-        <w:rPr>
-          <w:rFonts w:ascii="Consolas" w:eastAsia="Times New Roman" w:hAnsi="Consolas" w:cs="Times New Roman"/>
-          <w:b/>
-          <w:color w:val="569CD6"/>
-          <w:sz w:val="21"/>
-          <w:szCs w:val="21"/>
-          <w:lang w:eastAsia="en-IN"/>
-        </w:rPr>
-        <w:t>meta</w:t>
-      </w:r>
-      <w:proofErr w:type="gramEnd"/>
-    </w:p>
-    <w:p>
-      <w:pPr>
-        <w:spacing w:after="0" w:line="285" w:lineRule="atLeast"/>
-        <w:rPr>
-          <w:rFonts w:ascii="Consolas" w:eastAsia="Times New Roman" w:hAnsi="Consolas" w:cs="Times New Roman"/>
-          <w:b/>
-          <w:color w:val="D4D4D4"/>
-          <w:sz w:val="21"/>
-          <w:szCs w:val="21"/>
-          <w:lang w:eastAsia="en-IN"/>
-        </w:rPr>
-      </w:pPr>
-      <w:r>
-        <w:rPr>
-          <w:rFonts w:ascii="Consolas" w:eastAsia="Times New Roman" w:hAnsi="Consolas" w:cs="Times New Roman"/>
-          <w:b/>
-          <w:color w:val="D4D4D4"/>
-          <w:sz w:val="21"/>
-          <w:szCs w:val="21"/>
-          <w:lang w:eastAsia="en-IN"/>
-        </w:rPr>
-        <w:t>      </w:t>
-      </w:r>
-      <w:proofErr w:type="gramStart"/>
-      <w:r>
-        <w:rPr>
-          <w:rFonts w:ascii="Consolas" w:eastAsia="Times New Roman" w:hAnsi="Consolas" w:cs="Times New Roman"/>
-          <w:b/>
-          <w:color w:val="9CDCFE"/>
-          <w:sz w:val="21"/>
-          <w:szCs w:val="21"/>
-          <w:lang w:eastAsia="en-IN"/>
-        </w:rPr>
-        <w:t>name</w:t>
-      </w:r>
-      <w:proofErr w:type="gramEnd"/>
-      <w:r>
-        <w:rPr>
-          <w:rFonts w:ascii="Consolas" w:eastAsia="Times New Roman" w:hAnsi="Consolas" w:cs="Times New Roman"/>
-          <w:b/>
-          <w:color w:val="D4D4D4"/>
-          <w:sz w:val="21"/>
-          <w:szCs w:val="21"/>
-          <w:lang w:eastAsia="en-IN"/>
-        </w:rPr>
-        <w:t>=</w:t>
-      </w:r>
-      <w:r>
-        <w:rPr>
-          <w:rFonts w:ascii="Consolas" w:eastAsia="Times New Roman" w:hAnsi="Consolas" w:cs="Times New Roman"/>
-          <w:b/>
-          <w:color w:val="CE9178"/>
-          <w:sz w:val="21"/>
-          <w:szCs w:val="21"/>
-          <w:lang w:eastAsia="en-IN"/>
-        </w:rPr>
-        <w:t>"description"</w:t>
-      </w:r>
-    </w:p>
-    <w:p>
-      <w:pPr>
-        <w:spacing w:after="0" w:line="285" w:lineRule="atLeast"/>
-        <w:rPr>
-          <w:rFonts w:ascii="Consolas" w:eastAsia="Times New Roman" w:hAnsi="Consolas" w:cs="Times New Roman"/>
-          <w:b/>
-          <w:color w:val="D4D4D4"/>
-          <w:sz w:val="21"/>
-          <w:szCs w:val="21"/>
-          <w:lang w:eastAsia="en-IN"/>
-        </w:rPr>
-      </w:pPr>
-      <w:r>
-        <w:rPr>
-          <w:rFonts w:ascii="Consolas" w:eastAsia="Times New Roman" w:hAnsi="Consolas" w:cs="Times New Roman"/>
-          <w:b/>
-          <w:color w:val="D4D4D4"/>
-          <w:sz w:val="21"/>
-          <w:szCs w:val="21"/>
-          <w:lang w:eastAsia="en-IN"/>
-        </w:rPr>
-        <w:t>      </w:t>
-      </w:r>
-      <w:proofErr w:type="gramStart"/>
-      <w:r>
-        <w:rPr>
-          <w:rFonts w:ascii="Consolas" w:eastAsia="Times New Roman" w:hAnsi="Consolas" w:cs="Times New Roman"/>
-          <w:b/>
-          <w:color w:val="9CDCFE"/>
-          <w:sz w:val="21"/>
-          <w:szCs w:val="21"/>
-          <w:lang w:eastAsia="en-IN"/>
-        </w:rPr>
-        <w:t>content</w:t>
-      </w:r>
-      <w:proofErr w:type="gramEnd"/>
-      <w:r>
-        <w:rPr>
-          <w:rFonts w:ascii="Consolas" w:eastAsia="Times New Roman" w:hAnsi="Consolas" w:cs="Times New Roman"/>
-          <w:b/>
-          <w:color w:val="D4D4D4"/>
-          <w:sz w:val="21"/>
-          <w:szCs w:val="21"/>
-          <w:lang w:eastAsia="en-IN"/>
-        </w:rPr>
-        <w:t>=</w:t>
-      </w:r>
-      <w:r>
-        <w:rPr>
-          <w:rFonts w:ascii="Consolas" w:eastAsia="Times New Roman" w:hAnsi="Consolas" w:cs="Times New Roman"/>
-          <w:b/>
-          <w:color w:val="CE9178"/>
-          <w:sz w:val="21"/>
-          <w:szCs w:val="21"/>
-          <w:lang w:eastAsia="en-IN"/>
-        </w:rPr>
-        <w:t>"Web site created using create-react-app"</w:t>
-      </w:r>
-    </w:p>
-    <w:p>
-      <w:pPr>
-        <w:spacing w:after="0" w:line="285" w:lineRule="atLeast"/>
-        <w:rPr>
-          <w:rFonts w:ascii="Consolas" w:eastAsia="Times New Roman" w:hAnsi="Consolas" w:cs="Times New Roman"/>
-          <w:b/>
-          <w:color w:val="D4D4D4"/>
-          <w:sz w:val="21"/>
-          <w:szCs w:val="21"/>
-          <w:lang w:eastAsia="en-IN"/>
-        </w:rPr>
-      </w:pPr>
-      <w:r>
-        <w:rPr>
-          <w:rFonts w:ascii="Consolas" w:eastAsia="Times New Roman" w:hAnsi="Consolas" w:cs="Times New Roman"/>
-          <w:b/>
-          <w:color w:val="D4D4D4"/>
-          <w:sz w:val="21"/>
-          <w:szCs w:val="21"/>
-          <w:lang w:eastAsia="en-IN"/>
-        </w:rPr>
-        <w:t>    </w:t>
-      </w:r>
-      <w:r>
-        <w:rPr>
-          <w:rFonts w:ascii="Consolas" w:eastAsia="Times New Roman" w:hAnsi="Consolas" w:cs="Times New Roman"/>
-          <w:b/>
-          <w:color w:val="808080"/>
-          <w:sz w:val="21"/>
-          <w:szCs w:val="21"/>
-          <w:lang w:eastAsia="en-IN"/>
-        </w:rPr>
-        <w:t>/&gt;</w:t>
-      </w:r>
-    </w:p>
-    <w:p>
-      <w:pPr>
-        <w:spacing w:after="0" w:line="285" w:lineRule="atLeast"/>
-        <w:rPr>
-          <w:rFonts w:ascii="Consolas" w:eastAsia="Times New Roman" w:hAnsi="Consolas" w:cs="Times New Roman"/>
-          <w:b/>
-          <w:color w:val="D4D4D4"/>
-          <w:sz w:val="21"/>
-          <w:szCs w:val="21"/>
-          <w:lang w:eastAsia="en-IN"/>
-        </w:rPr>
-      </w:pPr>
-      <w:r>
-        <w:rPr>
-          <w:rFonts w:ascii="Consolas" w:eastAsia="Times New Roman" w:hAnsi="Consolas" w:cs="Times New Roman"/>
-          <w:b/>
-          <w:color w:val="D4D4D4"/>
-          <w:sz w:val="21"/>
-          <w:szCs w:val="21"/>
-          <w:lang w:eastAsia="en-IN"/>
-        </w:rPr>
-        <w:t>    </w:t>
-      </w:r>
-      <w:r>
-        <w:rPr>
-          <w:rFonts w:ascii="Consolas" w:eastAsia="Times New Roman" w:hAnsi="Consolas" w:cs="Times New Roman"/>
-          <w:b/>
-          <w:color w:val="808080"/>
-          <w:sz w:val="21"/>
-          <w:szCs w:val="21"/>
-          <w:lang w:eastAsia="en-IN"/>
-        </w:rPr>
-        <w:t>&lt;</w:t>
-      </w:r>
-      <w:r>
-        <w:rPr>
-          <w:rFonts w:ascii="Consolas" w:eastAsia="Times New Roman" w:hAnsi="Consolas" w:cs="Times New Roman"/>
-          <w:b/>
-          <w:color w:val="569CD6"/>
-          <w:sz w:val="21"/>
-          <w:szCs w:val="21"/>
-          <w:lang w:eastAsia="en-IN"/>
-        </w:rPr>
-        <w:t>link</w:t>
-      </w:r>
-      <w:r>
-        <w:rPr>
-          <w:rFonts w:ascii="Consolas" w:eastAsia="Times New Roman" w:hAnsi="Consolas" w:cs="Times New Roman"/>
-          <w:b/>
-          <w:color w:val="D4D4D4"/>
-          <w:sz w:val="21"/>
-          <w:szCs w:val="21"/>
-          <w:lang w:eastAsia="en-IN"/>
-        </w:rPr>
-        <w:t> </w:t>
-      </w:r>
-      <w:r>
-        <w:rPr>
-          <w:rFonts w:ascii="Consolas" w:eastAsia="Times New Roman" w:hAnsi="Consolas" w:cs="Times New Roman"/>
-          <w:b/>
-          <w:color w:val="9CDCFE"/>
-          <w:sz w:val="21"/>
-          <w:szCs w:val="21"/>
-          <w:lang w:eastAsia="en-IN"/>
-        </w:rPr>
-        <w:t>rel</w:t>
-      </w:r>
-      <w:r>
-        <w:rPr>
-          <w:rFonts w:ascii="Consolas" w:eastAsia="Times New Roman" w:hAnsi="Consolas" w:cs="Times New Roman"/>
-          <w:b/>
-          <w:color w:val="D4D4D4"/>
-          <w:sz w:val="21"/>
-          <w:szCs w:val="21"/>
-          <w:lang w:eastAsia="en-IN"/>
-        </w:rPr>
-        <w:t>=</w:t>
-      </w:r>
-      <w:r>
-        <w:rPr>
-          <w:rFonts w:ascii="Consolas" w:eastAsia="Times New Roman" w:hAnsi="Consolas" w:cs="Times New Roman"/>
-          <w:b/>
-          <w:color w:val="CE9178"/>
-          <w:sz w:val="21"/>
-          <w:szCs w:val="21"/>
-          <w:lang w:eastAsia="en-IN"/>
-        </w:rPr>
-        <w:t>"apple-touch-icon"</w:t>
-      </w:r>
-      <w:r>
-        <w:rPr>
-          <w:rFonts w:ascii="Consolas" w:eastAsia="Times New Roman" w:hAnsi="Consolas" w:cs="Times New Roman"/>
-          <w:b/>
-          <w:color w:val="D4D4D4"/>
-          <w:sz w:val="21"/>
-          <w:szCs w:val="21"/>
-          <w:lang w:eastAsia="en-IN"/>
-        </w:rPr>
-        <w:t> </w:t>
-      </w:r>
-      <w:r>
-        <w:rPr>
-          <w:rFonts w:ascii="Consolas" w:eastAsia="Times New Roman" w:hAnsi="Consolas" w:cs="Times New Roman"/>
-          <w:b/>
-          <w:color w:val="9CDCFE"/>
-          <w:sz w:val="21"/>
-          <w:szCs w:val="21"/>
-          <w:lang w:eastAsia="en-IN"/>
-        </w:rPr>
-        <w:t>href</w:t>
-      </w:r>
-      <w:r>
-        <w:rPr>
-          <w:rFonts w:ascii="Consolas" w:eastAsia="Times New Roman" w:hAnsi="Consolas" w:cs="Times New Roman"/>
-          <w:b/>
-          <w:color w:val="D4D4D4"/>
-          <w:sz w:val="21"/>
-          <w:szCs w:val="21"/>
-          <w:lang w:eastAsia="en-IN"/>
-        </w:rPr>
-        <w:t>=</w:t>
-      </w:r>
-      <w:r>
-        <w:rPr>
-          <w:rFonts w:ascii="Consolas" w:eastAsia="Times New Roman" w:hAnsi="Consolas" w:cs="Times New Roman"/>
-          <w:b/>
-          <w:color w:val="CE9178"/>
-          <w:sz w:val="21"/>
-          <w:szCs w:val="21"/>
-          <w:lang w:eastAsia="en-IN"/>
-        </w:rPr>
-        <w:t>"%PUBLIC_URL%/logo192.png"</w:t>
-      </w:r>
-      <w:r>
-        <w:rPr>
-          <w:rFonts w:ascii="Consolas" w:eastAsia="Times New Roman" w:hAnsi="Consolas" w:cs="Times New Roman"/>
-          <w:b/>
-          <w:color w:val="D4D4D4"/>
-          <w:sz w:val="21"/>
-          <w:szCs w:val="21"/>
-          <w:lang w:eastAsia="en-IN"/>
-        </w:rPr>
-        <w:t> </w:t>
-      </w:r>
-      <w:r>
-        <w:rPr>
-          <w:rFonts w:ascii="Consolas" w:eastAsia="Times New Roman" w:hAnsi="Consolas" w:cs="Times New Roman"/>
-          <w:b/>
-          <w:color w:val="808080"/>
-          <w:sz w:val="21"/>
-          <w:szCs w:val="21"/>
-          <w:lang w:eastAsia="en-IN"/>
-        </w:rPr>
-        <w:t>/&gt;</w:t>
-      </w:r>
-    </w:p>
-    <w:p>
-      <w:pPr>
-        <w:spacing w:after="0" w:line="285" w:lineRule="atLeast"/>
-        <w:rPr>
-          <w:rFonts w:ascii="Consolas" w:eastAsia="Times New Roman" w:hAnsi="Consolas" w:cs="Times New Roman"/>
-          <w:b/>
-          <w:color w:val="D4D4D4"/>
-          <w:sz w:val="21"/>
-          <w:szCs w:val="21"/>
-          <w:lang w:eastAsia="en-IN"/>
-        </w:rPr>
-      </w:pPr>
-      <w:r>
-        <w:rPr>
-          <w:rFonts w:ascii="Consolas" w:eastAsia="Times New Roman" w:hAnsi="Consolas" w:cs="Times New Roman"/>
-          <w:b/>
-          <w:color w:val="D4D4D4"/>
-          <w:sz w:val="21"/>
-          <w:szCs w:val="21"/>
-          <w:lang w:eastAsia="en-IN"/>
-        </w:rPr>
-        <w:t>    </w:t>
-      </w:r>
-      <w:r>
-        <w:rPr>
-          <w:rFonts w:ascii="Consolas" w:eastAsia="Times New Roman" w:hAnsi="Consolas" w:cs="Times New Roman"/>
-          <w:b/>
-          <w:color w:val="6A9955"/>
-          <w:sz w:val="21"/>
-          <w:szCs w:val="21"/>
-          <w:lang w:eastAsia="en-IN"/>
-        </w:rPr>
-        <w:t>&lt;!--</w:t>
-      </w:r>
-    </w:p>
-    <w:p>
-      <w:pPr>
-        <w:spacing w:after="0" w:line="285" w:lineRule="atLeast"/>
-        <w:rPr>
-          <w:rFonts w:ascii="Consolas" w:eastAsia="Times New Roman" w:hAnsi="Consolas" w:cs="Times New Roman"/>
-          <w:b/>
-          <w:color w:val="D4D4D4"/>
-          <w:sz w:val="21"/>
-          <w:szCs w:val="21"/>
-          <w:lang w:eastAsia="en-IN"/>
-        </w:rPr>
-      </w:pPr>
-      <w:r>
-        <w:rPr>
-          <w:rFonts w:ascii="Consolas" w:eastAsia="Times New Roman" w:hAnsi="Consolas" w:cs="Times New Roman"/>
-          <w:b/>
-          <w:color w:val="6A9955"/>
-          <w:sz w:val="21"/>
-          <w:szCs w:val="21"/>
-          <w:lang w:eastAsia="en-IN"/>
-        </w:rPr>
-        <w:t>      </w:t>
-      </w:r>
-      <w:proofErr w:type="gramStart"/>
-      <w:r>
-        <w:rPr>
-          <w:rFonts w:ascii="Consolas" w:eastAsia="Times New Roman" w:hAnsi="Consolas" w:cs="Times New Roman"/>
-          <w:b/>
-          <w:color w:val="6A9955"/>
-          <w:sz w:val="21"/>
-          <w:szCs w:val="21"/>
-          <w:lang w:eastAsia="en-IN"/>
-        </w:rPr>
-        <w:t>manifest.json</w:t>
-      </w:r>
-      <w:proofErr w:type="gramEnd"/>
-      <w:r>
-        <w:rPr>
-          <w:rFonts w:ascii="Consolas" w:eastAsia="Times New Roman" w:hAnsi="Consolas" w:cs="Times New Roman"/>
-          <w:b/>
-          <w:color w:val="6A9955"/>
-          <w:sz w:val="21"/>
-          <w:szCs w:val="21"/>
-          <w:lang w:eastAsia="en-IN"/>
-        </w:rPr>
-        <w:t> provides metadata used when your web app is installed on a</w:t>
-      </w:r>
-    </w:p>
-    <w:p>
-      <w:pPr>
-        <w:spacing w:after="0" w:line="285" w:lineRule="atLeast"/>
-        <w:rPr>
-          <w:rFonts w:ascii="Consolas" w:eastAsia="Times New Roman" w:hAnsi="Consolas" w:cs="Times New Roman"/>
-          <w:b/>
-          <w:color w:val="D4D4D4"/>
-          <w:sz w:val="21"/>
-          <w:szCs w:val="21"/>
-          <w:lang w:eastAsia="en-IN"/>
-        </w:rPr>
-      </w:pPr>
-      <w:r>
-        <w:rPr>
-          <w:rFonts w:ascii="Consolas" w:eastAsia="Times New Roman" w:hAnsi="Consolas" w:cs="Times New Roman"/>
-          <w:b/>
-          <w:color w:val="6A9955"/>
-          <w:sz w:val="21"/>
-          <w:szCs w:val="21"/>
-          <w:lang w:eastAsia="en-IN"/>
-        </w:rPr>
-        <w:t>      </w:t>
-      </w:r>
-      <w:proofErr w:type="gramStart"/>
-      <w:r>
-        <w:rPr>
-          <w:rFonts w:ascii="Consolas" w:eastAsia="Times New Roman" w:hAnsi="Consolas" w:cs="Times New Roman"/>
-          <w:b/>
-          <w:color w:val="6A9955"/>
-          <w:sz w:val="21"/>
-          <w:szCs w:val="21"/>
-          <w:lang w:eastAsia="en-IN"/>
-        </w:rPr>
-        <w:t>user's</w:t>
-      </w:r>
-      <w:proofErr w:type="gramEnd"/>
-      <w:r>
-        <w:rPr>
-          <w:rFonts w:ascii="Consolas" w:eastAsia="Times New Roman" w:hAnsi="Consolas" w:cs="Times New Roman"/>
-          <w:b/>
-          <w:color w:val="6A9955"/>
-          <w:sz w:val="21"/>
-          <w:szCs w:val="21"/>
-          <w:lang w:eastAsia="en-IN"/>
-        </w:rPr>
-        <w:t> mobile device or desktop. See https://developers.google.com/web/fundamentals/web-app-manifest/</w:t>
-      </w:r>
-    </w:p>
-    <w:p>
-      <w:pPr>
-        <w:spacing w:after="0" w:line="285" w:lineRule="atLeast"/>
-        <w:rPr>
-          <w:rFonts w:ascii="Consolas" w:eastAsia="Times New Roman" w:hAnsi="Consolas" w:cs="Times New Roman"/>
-          <w:b/>
-          <w:color w:val="D4D4D4"/>
-          <w:sz w:val="21"/>
-          <w:szCs w:val="21"/>
-          <w:lang w:eastAsia="en-IN"/>
-        </w:rPr>
-      </w:pPr>
-      <w:r>
-        <w:rPr>
-          <w:rFonts w:ascii="Consolas" w:eastAsia="Times New Roman" w:hAnsi="Consolas" w:cs="Times New Roman"/>
-          <w:b/>
-          <w:color w:val="6A9955"/>
-          <w:sz w:val="21"/>
-          <w:szCs w:val="21"/>
-          <w:lang w:eastAsia="en-IN"/>
-        </w:rPr>
-        <w:t>    --&gt;</w:t>
-      </w:r>
-    </w:p>
-    <w:p>
-      <w:pPr>
-        <w:spacing w:after="0" w:line="285" w:lineRule="atLeast"/>
-        <w:rPr>
-          <w:rFonts w:ascii="Consolas" w:eastAsia="Times New Roman" w:hAnsi="Consolas" w:cs="Times New Roman"/>
-          <w:b/>
-          <w:color w:val="D4D4D4"/>
-          <w:sz w:val="21"/>
-          <w:szCs w:val="21"/>
-          <w:lang w:eastAsia="en-IN"/>
-        </w:rPr>
-      </w:pPr>
-      <w:r>
-        <w:rPr>
-          <w:rFonts w:ascii="Consolas" w:eastAsia="Times New Roman" w:hAnsi="Consolas" w:cs="Times New Roman"/>
-          <w:b/>
-          <w:color w:val="D4D4D4"/>
-          <w:sz w:val="21"/>
-          <w:szCs w:val="21"/>
-          <w:lang w:eastAsia="en-IN"/>
-        </w:rPr>
-        <w:t>    </w:t>
-      </w:r>
-      <w:r>
-        <w:rPr>
-          <w:rFonts w:ascii="Consolas" w:eastAsia="Times New Roman" w:hAnsi="Consolas" w:cs="Times New Roman"/>
-          <w:b/>
-          <w:color w:val="808080"/>
-          <w:sz w:val="21"/>
-          <w:szCs w:val="21"/>
-          <w:lang w:eastAsia="en-IN"/>
-        </w:rPr>
-        <w:t>&lt;</w:t>
-      </w:r>
-      <w:r>
-        <w:rPr>
-          <w:rFonts w:ascii="Consolas" w:eastAsia="Times New Roman" w:hAnsi="Consolas" w:cs="Times New Roman"/>
-          <w:b/>
-          <w:color w:val="569CD6"/>
-          <w:sz w:val="21"/>
-          <w:szCs w:val="21"/>
-          <w:lang w:eastAsia="en-IN"/>
-        </w:rPr>
-        <w:t>link</w:t>
-      </w:r>
-      <w:r>
-        <w:rPr>
-          <w:rFonts w:ascii="Consolas" w:eastAsia="Times New Roman" w:hAnsi="Consolas" w:cs="Times New Roman"/>
-          <w:b/>
-          <w:color w:val="D4D4D4"/>
-          <w:sz w:val="21"/>
-          <w:szCs w:val="21"/>
-          <w:lang w:eastAsia="en-IN"/>
-        </w:rPr>
-        <w:t> </w:t>
-      </w:r>
-      <w:proofErr w:type="spellStart"/>
-      <w:r>
-        <w:rPr>
-          <w:rFonts w:ascii="Consolas" w:eastAsia="Times New Roman" w:hAnsi="Consolas" w:cs="Times New Roman"/>
-          <w:b/>
-          <w:color w:val="9CDCFE"/>
-          <w:sz w:val="21"/>
-          <w:szCs w:val="21"/>
-          <w:lang w:eastAsia="en-IN"/>
-        </w:rPr>
-        <w:t>rel</w:t>
-      </w:r>
-      <w:proofErr w:type="spellEnd"/>
-      <w:r>
-        <w:rPr>
-          <w:rFonts w:ascii="Consolas" w:eastAsia="Times New Roman" w:hAnsi="Consolas" w:cs="Times New Roman"/>
-          <w:b/>
-          <w:color w:val="D4D4D4"/>
-          <w:sz w:val="21"/>
-          <w:szCs w:val="21"/>
-          <w:lang w:eastAsia="en-IN"/>
-        </w:rPr>
-        <w:t>=</w:t>
-      </w:r>
-      <w:r>
-        <w:rPr>
-          <w:rFonts w:ascii="Consolas" w:eastAsia="Times New Roman" w:hAnsi="Consolas" w:cs="Times New Roman"/>
-          <w:b/>
-          <w:color w:val="CE9178"/>
-          <w:sz w:val="21"/>
-          <w:szCs w:val="21"/>
-          <w:lang w:eastAsia="en-IN"/>
-        </w:rPr>
-        <w:t>"manifest"</w:t>
-      </w:r>
-      <w:r>
-        <w:rPr>
-          <w:rFonts w:ascii="Consolas" w:eastAsia="Times New Roman" w:hAnsi="Consolas" w:cs="Times New Roman"/>
-          <w:b/>
-          <w:color w:val="D4D4D4"/>
-          <w:sz w:val="21"/>
-          <w:szCs w:val="21"/>
-          <w:lang w:eastAsia="en-IN"/>
-        </w:rPr>
-        <w:t> </w:t>
-      </w:r>
-      <w:proofErr w:type="spellStart"/>
-      <w:r>
-        <w:rPr>
-          <w:rFonts w:ascii="Consolas" w:eastAsia="Times New Roman" w:hAnsi="Consolas" w:cs="Times New Roman"/>
-          <w:b/>
-          <w:color w:val="9CDCFE"/>
-          <w:sz w:val="21"/>
-          <w:szCs w:val="21"/>
-          <w:lang w:eastAsia="en-IN"/>
-        </w:rPr>
-        <w:t>href</w:t>
-      </w:r>
-      <w:proofErr w:type="spellEnd"/>
-      <w:r>
-        <w:rPr>
-          <w:rFonts w:ascii="Consolas" w:eastAsia="Times New Roman" w:hAnsi="Consolas" w:cs="Times New Roman"/>
-          <w:b/>
-          <w:color w:val="D4D4D4"/>
-          <w:sz w:val="21"/>
-          <w:szCs w:val="21"/>
-          <w:lang w:eastAsia="en-IN"/>
-        </w:rPr>
-        <w:t>=</w:t>
-      </w:r>
-      <w:r>
-        <w:rPr>
-          <w:rFonts w:ascii="Consolas" w:eastAsia="Times New Roman" w:hAnsi="Consolas" w:cs="Times New Roman"/>
-          <w:b/>
-          <w:color w:val="CE9178"/>
-          <w:sz w:val="21"/>
-          <w:szCs w:val="21"/>
-          <w:lang w:eastAsia="en-IN"/>
-        </w:rPr>
-        <w:t>"%PUBLIC_URL%/</w:t>
-      </w:r>
-      <w:proofErr w:type="spellStart"/>
-      <w:r>
-        <w:rPr>
-          <w:rFonts w:ascii="Consolas" w:eastAsia="Times New Roman" w:hAnsi="Consolas" w:cs="Times New Roman"/>
-          <w:b/>
-          <w:color w:val="CE9178"/>
-          <w:sz w:val="21"/>
-          <w:szCs w:val="21"/>
-          <w:lang w:eastAsia="en-IN"/>
-        </w:rPr>
-        <w:t>manifest.json</w:t>
-      </w:r>
-      <w:proofErr w:type="spellEnd"/>
-      <w:r>
-        <w:rPr>
-          <w:rFonts w:ascii="Consolas" w:eastAsia="Times New Roman" w:hAnsi="Consolas" w:cs="Times New Roman"/>
-          <w:b/>
-          <w:color w:val="CE9178"/>
-          <w:sz w:val="21"/>
-          <w:szCs w:val="21"/>
-          <w:lang w:eastAsia="en-IN"/>
-        </w:rPr>
-        <w:t>"</w:t>
-      </w:r>
-      <w:r>
-        <w:rPr>
-          <w:rFonts w:ascii="Consolas" w:eastAsia="Times New Roman" w:hAnsi="Consolas" w:cs="Times New Roman"/>
-          <w:b/>
-          <w:color w:val="D4D4D4"/>
-          <w:sz w:val="21"/>
-          <w:szCs w:val="21"/>
-          <w:lang w:eastAsia="en-IN"/>
-        </w:rPr>
-        <w:t> </w:t>
-      </w:r>
-      <w:r>
-        <w:rPr>
-          <w:rFonts w:ascii="Consolas" w:eastAsia="Times New Roman" w:hAnsi="Consolas" w:cs="Times New Roman"/>
-          <w:b/>
-          <w:color w:val="808080"/>
-          <w:sz w:val="21"/>
-          <w:szCs w:val="21"/>
-          <w:lang w:eastAsia="en-IN"/>
-        </w:rPr>
-        <w:t>/&gt;</w:t>
-      </w:r>
-    </w:p>
-    <w:p>
-      <w:pPr>
-        <w:spacing w:after="0" w:line="285" w:lineRule="atLeast"/>
-        <w:rPr>
-          <w:rFonts w:ascii="Consolas" w:eastAsia="Times New Roman" w:hAnsi="Consolas" w:cs="Times New Roman"/>
-          <w:b/>
-          <w:color w:val="D4D4D4"/>
-          <w:sz w:val="21"/>
-          <w:szCs w:val="21"/>
-          <w:lang w:eastAsia="en-IN"/>
-        </w:rPr>
-      </w:pPr>
-      <w:r>
-        <w:rPr>
-          <w:rFonts w:ascii="Consolas" w:eastAsia="Times New Roman" w:hAnsi="Consolas" w:cs="Times New Roman"/>
-          <w:b/>
-          <w:color w:val="D4D4D4"/>
-          <w:sz w:val="21"/>
-          <w:szCs w:val="21"/>
-          <w:lang w:eastAsia="en-IN"/>
-        </w:rPr>
-        <w:t>    </w:t>
-      </w:r>
-      <w:r>
-        <w:rPr>
-          <w:rFonts w:ascii="Consolas" w:eastAsia="Times New Roman" w:hAnsi="Consolas" w:cs="Times New Roman"/>
-          <w:b/>
-          <w:color w:val="6A9955"/>
-          <w:sz w:val="21"/>
-          <w:szCs w:val="21"/>
-          <w:lang w:eastAsia="en-IN"/>
-        </w:rPr>
-        <w:t>&lt;!--</w:t>
-      </w:r>
-    </w:p>
-    <w:p>
-      <w:pPr>
-        <w:spacing w:after="0" w:line="285" w:lineRule="atLeast"/>
-        <w:rPr>
-          <w:rFonts w:ascii="Consolas" w:eastAsia="Times New Roman" w:hAnsi="Consolas" w:cs="Times New Roman"/>
-          <w:b/>
-          <w:color w:val="D4D4D4"/>
-          <w:sz w:val="21"/>
-          <w:szCs w:val="21"/>
-          <w:lang w:eastAsia="en-IN"/>
-        </w:rPr>
-      </w:pPr>
-      <w:r>
-        <w:rPr>
-          <w:rFonts w:ascii="Consolas" w:eastAsia="Times New Roman" w:hAnsi="Consolas" w:cs="Times New Roman"/>
-          <w:b/>
-          <w:color w:val="6A9955"/>
-          <w:sz w:val="21"/>
-          <w:szCs w:val="21"/>
-          <w:lang w:eastAsia="en-IN"/>
-        </w:rPr>
-        <w:t>      Notice the use of %PUBLIC_URL% in the tags above.</w:t>
-      </w:r>
-    </w:p>
-    <w:p>
-      <w:pPr>
-        <w:spacing w:after="0" w:line="285" w:lineRule="atLeast"/>
-        <w:rPr>
-          <w:rFonts w:ascii="Consolas" w:eastAsia="Times New Roman" w:hAnsi="Consolas" w:cs="Times New Roman"/>
-          <w:b/>
-          <w:color w:val="D4D4D4"/>
-          <w:sz w:val="21"/>
-          <w:szCs w:val="21"/>
-          <w:lang w:eastAsia="en-IN"/>
-        </w:rPr>
-      </w:pPr>
-      <w:r>
-        <w:rPr>
-          <w:rFonts w:ascii="Consolas" w:eastAsia="Times New Roman" w:hAnsi="Consolas" w:cs="Times New Roman"/>
-          <w:b/>
-          <w:color w:val="6A9955"/>
-          <w:sz w:val="21"/>
-          <w:szCs w:val="21"/>
-          <w:lang w:eastAsia="en-IN"/>
-        </w:rPr>
-        <w:t>      It will be replaced with the URL of the `public` folder during the build.</w:t>
-      </w:r>
-    </w:p>
-    <w:p>
-      <w:pPr>
-        <w:spacing w:after="0" w:line="285" w:lineRule="atLeast"/>
-        <w:rPr>
-          <w:rFonts w:ascii="Consolas" w:eastAsia="Times New Roman" w:hAnsi="Consolas" w:cs="Times New Roman"/>
-          <w:b/>
-          <w:color w:val="D4D4D4"/>
-          <w:sz w:val="21"/>
-          <w:szCs w:val="21"/>
-          <w:lang w:eastAsia="en-IN"/>
-        </w:rPr>
-      </w:pPr>
-      <w:r>
-        <w:rPr>
-          <w:rFonts w:ascii="Consolas" w:eastAsia="Times New Roman" w:hAnsi="Consolas" w:cs="Times New Roman"/>
-          <w:b/>
-          <w:color w:val="6A9955"/>
-          <w:sz w:val="21"/>
-          <w:szCs w:val="21"/>
-          <w:lang w:eastAsia="en-IN"/>
-        </w:rPr>
         <w:t>      Only files inside the `public` folder can be referenced from the HTML.</w:t>
       </w:r>
     </w:p>
@@ -3495,7 +3929,6 @@
           <w:highlight w:val="yellow"/>
           <w:lang w:eastAsia="en-IN"/>
         </w:rPr>
-        <w:lastRenderedPageBreak/>
         <w:t>ReactDOM.render</w:t>
       </w:r>
       <w:proofErr w:type="spellEnd"/>
@@ -4012,6 +4445,7 @@
           <w:szCs w:val="21"/>
           <w:lang w:eastAsia="en-IN"/>
         </w:rPr>
+        <w:lastRenderedPageBreak/>
         <w:t>app.js</w:t>
       </w:r>
     </w:p>
@@ -5237,7 +5671,6 @@
           <w:highlight w:val="yellow"/>
           <w:lang w:eastAsia="en-IN"/>
         </w:rPr>
-        <w:lastRenderedPageBreak/>
         <w:t xml:space="preserve">  </w:t>
       </w:r>
       <w:proofErr w:type="gramStart"/>
@@ -5782,6 +6215,7 @@
           <w:szCs w:val="24"/>
           <w:highlight w:val="yellow"/>
         </w:rPr>
+        <w:lastRenderedPageBreak/>
         <w:t>index.js</w:t>
       </w:r>
       <w:r>
@@ -6031,11 +6465,11 @@
         <w:shd w:val="clear" w:color="auto" w:fill="F1F1F1"/>
         <w:spacing w:before="120" w:after="120"/>
         <w:rPr>
-          <w:rStyle w:val="HTMLCode"/>
-          <w:rFonts w:ascii="Consolas" w:hAnsi="Consolas"/>
-          <w:color w:val="000000"/>
-          <w:sz w:val="23"/>
-          <w:szCs w:val="23"/>
+          <w:rFonts w:cs="Times New Roman"/>
+          <w:b/>
+          <w:color w:val="000000" w:themeColor="text1"/>
+          <w:sz w:val="21"/>
+          <w:szCs w:val="21"/>
           <w:highlight w:val="yellow"/>
         </w:rPr>
       </w:pPr>
@@ -6043,11 +6477,11 @@
       <w:proofErr w:type="gramStart"/>
       <w:r>
         <w:rPr>
-          <w:rStyle w:val="token"/>
-          <w:rFonts w:ascii="Consolas" w:hAnsi="Consolas"/>
-          <w:color w:val="0077AA"/>
-          <w:sz w:val="23"/>
-          <w:szCs w:val="23"/>
+          <w:rFonts w:ascii="Consolas" w:hAnsi="Consolas" w:cs="Times New Roman"/>
+          <w:b/>
+          <w:color w:val="000000" w:themeColor="text1"/>
+          <w:sz w:val="21"/>
+          <w:szCs w:val="21"/>
           <w:highlight w:val="yellow"/>
         </w:rPr>
         <w:t>const</w:t>
@@ -6056,11 +6490,11 @@
       <w:proofErr w:type="gramEnd"/>
       <w:r>
         <w:rPr>
-          <w:rStyle w:val="HTMLCode"/>
-          <w:rFonts w:ascii="Consolas" w:hAnsi="Consolas"/>
-          <w:color w:val="000000"/>
-          <w:sz w:val="23"/>
-          <w:szCs w:val="23"/>
+          <w:rFonts w:cs="Times New Roman"/>
+          <w:b/>
+          <w:color w:val="000000" w:themeColor="text1"/>
+          <w:sz w:val="21"/>
+          <w:szCs w:val="21"/>
           <w:highlight w:val="yellow"/>
         </w:rPr>
         <w:t xml:space="preserve"> </w:t>
@@ -6068,11 +6502,11 @@
       <w:proofErr w:type="spellStart"/>
       <w:r>
         <w:rPr>
-          <w:rStyle w:val="HTMLCode"/>
-          <w:rFonts w:ascii="Consolas" w:hAnsi="Consolas"/>
-          <w:color w:val="000000"/>
-          <w:sz w:val="23"/>
-          <w:szCs w:val="23"/>
+          <w:rFonts w:cs="Times New Roman"/>
+          <w:b/>
+          <w:color w:val="000000" w:themeColor="text1"/>
+          <w:sz w:val="21"/>
+          <w:szCs w:val="21"/>
           <w:highlight w:val="yellow"/>
         </w:rPr>
         <w:t>myfirstelement</w:t>
@@ -6080,113 +6514,14 @@
       <w:proofErr w:type="spellEnd"/>
       <w:r>
         <w:rPr>
-          <w:rStyle w:val="HTMLCode"/>
-          <w:rFonts w:ascii="Consolas" w:hAnsi="Consolas"/>
-          <w:color w:val="000000"/>
-          <w:sz w:val="23"/>
-          <w:szCs w:val="23"/>
+          <w:rFonts w:cs="Times New Roman"/>
+          <w:b/>
+          <w:color w:val="000000" w:themeColor="text1"/>
+          <w:sz w:val="21"/>
+          <w:szCs w:val="21"/>
           <w:highlight w:val="yellow"/>
         </w:rPr>
-        <w:t xml:space="preserve"> </w:t>
-      </w:r>
-      <w:r>
-        <w:rPr>
-          <w:rStyle w:val="token"/>
-          <w:rFonts w:ascii="Consolas" w:hAnsi="Consolas"/>
-          <w:color w:val="9A6E3A"/>
-          <w:sz w:val="23"/>
-          <w:szCs w:val="23"/>
-          <w:highlight w:val="yellow"/>
-        </w:rPr>
-        <w:t>=</w:t>
-      </w:r>
-      <w:r>
-        <w:rPr>
-          <w:rStyle w:val="HTMLCode"/>
-          <w:rFonts w:ascii="Consolas" w:hAnsi="Consolas"/>
-          <w:color w:val="000000"/>
-          <w:sz w:val="23"/>
-          <w:szCs w:val="23"/>
-          <w:highlight w:val="yellow"/>
-        </w:rPr>
-        <w:t xml:space="preserve"> </w:t>
-      </w:r>
-      <w:r>
-        <w:rPr>
-          <w:rStyle w:val="token"/>
-          <w:rFonts w:ascii="Consolas" w:hAnsi="Consolas"/>
-          <w:color w:val="999999"/>
-          <w:sz w:val="23"/>
-          <w:szCs w:val="23"/>
-          <w:highlight w:val="yellow"/>
-        </w:rPr>
-        <w:t>&lt;</w:t>
-      </w:r>
-      <w:r>
-        <w:rPr>
-          <w:rStyle w:val="token"/>
-          <w:rFonts w:ascii="Consolas" w:hAnsi="Consolas"/>
-          <w:color w:val="990055"/>
-          <w:sz w:val="23"/>
-          <w:szCs w:val="23"/>
-          <w:highlight w:val="yellow"/>
-        </w:rPr>
-        <w:t>h1</w:t>
-      </w:r>
-      <w:r>
-        <w:rPr>
-          <w:rStyle w:val="token"/>
-          <w:rFonts w:ascii="Consolas" w:hAnsi="Consolas"/>
-          <w:color w:val="999999"/>
-          <w:sz w:val="23"/>
-          <w:szCs w:val="23"/>
-          <w:highlight w:val="yellow"/>
-        </w:rPr>
-        <w:t>&gt;</w:t>
-      </w:r>
-      <w:r>
-        <w:rPr>
-          <w:rStyle w:val="token"/>
-          <w:rFonts w:ascii="Consolas" w:hAnsi="Consolas"/>
-          <w:color w:val="000000"/>
-          <w:sz w:val="23"/>
-          <w:szCs w:val="23"/>
-          <w:highlight w:val="yellow"/>
-        </w:rPr>
-        <w:t>Hello React!</w:t>
-      </w:r>
-      <w:r>
-        <w:rPr>
-          <w:rStyle w:val="token"/>
-          <w:rFonts w:ascii="Consolas" w:hAnsi="Consolas"/>
-          <w:color w:val="999999"/>
-          <w:sz w:val="23"/>
-          <w:szCs w:val="23"/>
-          <w:highlight w:val="yellow"/>
-        </w:rPr>
-        <w:t>&lt;/</w:t>
-      </w:r>
-      <w:r>
-        <w:rPr>
-          <w:rStyle w:val="token"/>
-          <w:rFonts w:ascii="Consolas" w:hAnsi="Consolas"/>
-          <w:color w:val="990055"/>
-          <w:sz w:val="23"/>
-          <w:szCs w:val="23"/>
-          <w:highlight w:val="yellow"/>
-        </w:rPr>
-        <w:t>h1</w:t>
-      </w:r>
-      <w:r>
-        <w:rPr>
-          <w:rStyle w:val="token"/>
-          <w:rFonts w:ascii="Consolas" w:hAnsi="Consolas"/>
-          <w:color w:val="999999"/>
-          <w:sz w:val="23"/>
-          <w:szCs w:val="23"/>
-          <w:highlight w:val="yellow"/>
-        </w:rPr>
-        <w:t>&gt;</w:t>
+        <w:t xml:space="preserve"> = &lt;h1&gt;Hello React!&lt;/h1&gt;</w:t>
       </w:r>
     </w:p>
     <w:p>
@@ -7347,7 +7682,6 @@
           <w:szCs w:val="23"/>
           <w:highlight w:val="yellow"/>
         </w:rPr>
-        <w:lastRenderedPageBreak/>
         <w:t xml:space="preserve">  </w:t>
       </w:r>
       <w:r>
@@ -8977,14 +9311,42 @@
       <w:pPr>
         <w:pStyle w:val="HTMLPreformatted"/>
         <w:shd w:val="clear" w:color="auto" w:fill="F1F1F1"/>
-        <w:rPr>
-          <w:rStyle w:val="HTMLCode"/>
-          <w:rFonts w:ascii="Consolas" w:hAnsi="Consolas"/>
-          <w:color w:val="000000"/>
-          <w:sz w:val="23"/>
-          <w:szCs w:val="23"/>
-        </w:rPr>
-      </w:pPr>
+        <w:tabs>
+          <w:tab w:val="clear" w:pos="916"/>
+          <w:tab w:val="clear" w:pos="1832"/>
+          <w:tab w:val="clear" w:pos="2748"/>
+          <w:tab w:val="clear" w:pos="3664"/>
+          <w:tab w:val="clear" w:pos="4580"/>
+          <w:tab w:val="clear" w:pos="5496"/>
+          <w:tab w:val="clear" w:pos="6412"/>
+          <w:tab w:val="clear" w:pos="7328"/>
+          <w:tab w:val="clear" w:pos="8244"/>
+          <w:tab w:val="clear" w:pos="9160"/>
+          <w:tab w:val="clear" w:pos="10076"/>
+          <w:tab w:val="clear" w:pos="10992"/>
+          <w:tab w:val="clear" w:pos="11908"/>
+          <w:tab w:val="clear" w:pos="12824"/>
+          <w:tab w:val="clear" w:pos="13740"/>
+          <w:tab w:val="clear" w:pos="14656"/>
+        </w:tabs>
+        <w:rPr>
+          <w:rStyle w:val="HTMLCode"/>
+          <w:rFonts w:ascii="Consolas" w:hAnsi="Consolas"/>
+          <w:color w:val="000000"/>
+          <w:sz w:val="23"/>
+          <w:szCs w:val="23"/>
+        </w:rPr>
+      </w:pPr>
+      <w:r>
+        <w:rPr>
+          <w:rStyle w:val="HTMLCode"/>
+          <w:rFonts w:ascii="Consolas" w:hAnsi="Consolas"/>
+          <w:color w:val="000000"/>
+          <w:sz w:val="23"/>
+          <w:szCs w:val="23"/>
+        </w:rPr>
+        <w:tab/>
+      </w:r>
     </w:p>
     <w:p>
       <w:pPr>
@@ -9245,6 +9607,7 @@
           <w:szCs w:val="21"/>
           <w:lang w:eastAsia="en-IN"/>
         </w:rPr>
+        <w:lastRenderedPageBreak/>
         <w:t>Index.js file</w:t>
       </w:r>
     </w:p>
@@ -11241,7 +11604,6 @@
           <w:sz w:val="23"/>
           <w:szCs w:val="23"/>
         </w:rPr>
-        <w:lastRenderedPageBreak/>
         <w:t xml:space="preserve">    </w:t>
       </w:r>
       <w:r>
@@ -11929,6 +12291,7 @@
           <w:sz w:val="48"/>
           <w:szCs w:val="48"/>
         </w:rPr>
+        <w:lastRenderedPageBreak/>
         <w:t>The Root Node</w:t>
       </w:r>
     </w:p>
@@ -13536,6 +13899,7 @@
           <w:sz w:val="48"/>
           <w:szCs w:val="48"/>
         </w:rPr>
+        <w:lastRenderedPageBreak/>
         <w:t>React Components</w:t>
       </w:r>
     </w:p>
@@ -13600,7 +13964,16 @@
           <w:sz w:val="23"/>
           <w:szCs w:val="23"/>
         </w:rPr>
-        <w:t>Components come in two types, Class components and Function components, in this tutorial we will concentrate on Class components.</w:t>
+        <w:t>Components come in two types, Class components and Function components</w:t>
+      </w:r>
+      <w:r>
+        <w:rPr>
+          <w:rFonts w:ascii="Verdana" w:hAnsi="Verdana"/>
+          <w:color w:val="000000"/>
+          <w:sz w:val="23"/>
+          <w:szCs w:val="23"/>
+        </w:rPr>
+        <w:t xml:space="preserve"> </w:t>
       </w:r>
     </w:p>
     <w:p>
@@ -13735,6 +14108,2360 @@
           <w:lang w:eastAsia="en-IN"/>
         </w:rPr>
       </w:pPr>
+      <w:r>
+        <w:rPr>
+          <w:rFonts w:ascii="Consolas" w:eastAsia="Times New Roman" w:hAnsi="Consolas" w:cs="Times New Roman"/>
+          <w:b/>
+          <w:color w:val="000000" w:themeColor="text1"/>
+          <w:sz w:val="21"/>
+          <w:szCs w:val="21"/>
+          <w:lang w:eastAsia="en-IN"/>
+        </w:rPr>
+        <w:t xml:space="preserve">How do you make components (function </w:t>
+      </w:r>
+      <w:proofErr w:type="gramStart"/>
+      <w:r>
+        <w:rPr>
+          <w:rFonts w:ascii="Consolas" w:eastAsia="Times New Roman" w:hAnsi="Consolas" w:cs="Times New Roman"/>
+          <w:b/>
+          <w:color w:val="000000" w:themeColor="text1"/>
+          <w:sz w:val="21"/>
+          <w:szCs w:val="21"/>
+          <w:lang w:eastAsia="en-IN"/>
+        </w:rPr>
+        <w:t>components</w:t>
+      </w:r>
+      <w:proofErr w:type="gramEnd"/>
+      <w:r>
+        <w:rPr>
+          <w:rFonts w:ascii="Consolas" w:eastAsia="Times New Roman" w:hAnsi="Consolas" w:cs="Times New Roman"/>
+          <w:b/>
+          <w:color w:val="000000" w:themeColor="text1"/>
+          <w:sz w:val="21"/>
+          <w:szCs w:val="21"/>
+          <w:lang w:eastAsia="en-IN"/>
+        </w:rPr>
+        <w:t>)</w:t>
+      </w:r>
+    </w:p>
+    <w:p>
+      <w:pPr>
+        <w:spacing w:after="0" w:line="285" w:lineRule="atLeast"/>
+        <w:rPr>
+          <w:rFonts w:ascii="Consolas" w:eastAsia="Times New Roman" w:hAnsi="Consolas" w:cs="Times New Roman"/>
+          <w:b/>
+          <w:color w:val="000000" w:themeColor="text1"/>
+          <w:sz w:val="21"/>
+          <w:szCs w:val="21"/>
+          <w:lang w:eastAsia="en-IN"/>
+        </w:rPr>
+      </w:pPr>
+      <w:r>
+        <w:rPr>
+          <w:rFonts w:ascii="Consolas" w:eastAsia="Times New Roman" w:hAnsi="Consolas" w:cs="Times New Roman"/>
+          <w:b/>
+          <w:color w:val="000000" w:themeColor="text1"/>
+          <w:sz w:val="21"/>
+          <w:szCs w:val="21"/>
+          <w:lang w:eastAsia="en-IN"/>
+        </w:rPr>
+        <w:t>Add a file FirstComponent.js</w:t>
+      </w:r>
+    </w:p>
+    <w:p>
+      <w:pPr>
+        <w:spacing w:after="0" w:line="285" w:lineRule="atLeast"/>
+        <w:rPr>
+          <w:rFonts w:ascii="Consolas" w:eastAsia="Times New Roman" w:hAnsi="Consolas" w:cs="Times New Roman"/>
+          <w:b/>
+          <w:color w:val="000000" w:themeColor="text1"/>
+          <w:sz w:val="21"/>
+          <w:szCs w:val="21"/>
+          <w:lang w:eastAsia="en-IN"/>
+        </w:rPr>
+      </w:pPr>
+    </w:p>
+    <w:p>
+      <w:pPr>
+        <w:shd w:val="clear" w:color="auto" w:fill="1E1E1E"/>
+        <w:spacing w:after="0" w:line="285" w:lineRule="atLeast"/>
+        <w:rPr>
+          <w:rFonts w:ascii="Consolas" w:eastAsia="Times New Roman" w:hAnsi="Consolas" w:cs="Times New Roman"/>
+          <w:color w:val="D4D4D4"/>
+          <w:sz w:val="21"/>
+          <w:szCs w:val="21"/>
+          <w:lang w:eastAsia="en-IN"/>
+        </w:rPr>
+      </w:pPr>
+      <w:proofErr w:type="gramStart"/>
+      <w:r>
+        <w:rPr>
+          <w:rFonts w:ascii="Consolas" w:eastAsia="Times New Roman" w:hAnsi="Consolas" w:cs="Times New Roman"/>
+          <w:color w:val="569CD6"/>
+          <w:sz w:val="21"/>
+          <w:szCs w:val="21"/>
+          <w:lang w:eastAsia="en-IN"/>
+        </w:rPr>
+        <w:t>function</w:t>
+      </w:r>
+      <w:proofErr w:type="gramEnd"/>
+      <w:r>
+        <w:rPr>
+          <w:rFonts w:ascii="Consolas" w:eastAsia="Times New Roman" w:hAnsi="Consolas" w:cs="Times New Roman"/>
+          <w:color w:val="D4D4D4"/>
+          <w:sz w:val="21"/>
+          <w:szCs w:val="21"/>
+          <w:lang w:eastAsia="en-IN"/>
+        </w:rPr>
+        <w:t> </w:t>
+      </w:r>
+      <w:r>
+        <w:rPr>
+          <w:rFonts w:ascii="Consolas" w:eastAsia="Times New Roman" w:hAnsi="Consolas" w:cs="Times New Roman"/>
+          <w:color w:val="DCDCAA"/>
+          <w:sz w:val="21"/>
+          <w:szCs w:val="21"/>
+          <w:lang w:eastAsia="en-IN"/>
+        </w:rPr>
+        <w:t>First</w:t>
+      </w:r>
+      <w:r>
+        <w:rPr>
+          <w:rFonts w:ascii="Consolas" w:eastAsia="Times New Roman" w:hAnsi="Consolas" w:cs="Times New Roman"/>
+          <w:color w:val="D4D4D4"/>
+          <w:sz w:val="21"/>
+          <w:szCs w:val="21"/>
+          <w:lang w:eastAsia="en-IN"/>
+        </w:rPr>
+        <w:t>()</w:t>
+      </w:r>
+    </w:p>
+    <w:p>
+      <w:pPr>
+        <w:shd w:val="clear" w:color="auto" w:fill="1E1E1E"/>
+        <w:spacing w:after="0" w:line="285" w:lineRule="atLeast"/>
+        <w:rPr>
+          <w:rFonts w:ascii="Consolas" w:eastAsia="Times New Roman" w:hAnsi="Consolas" w:cs="Times New Roman"/>
+          <w:color w:val="D4D4D4"/>
+          <w:sz w:val="21"/>
+          <w:szCs w:val="21"/>
+          <w:lang w:eastAsia="en-IN"/>
+        </w:rPr>
+      </w:pPr>
+      <w:r>
+        <w:rPr>
+          <w:rFonts w:ascii="Consolas" w:eastAsia="Times New Roman" w:hAnsi="Consolas" w:cs="Times New Roman"/>
+          <w:color w:val="D4D4D4"/>
+          <w:sz w:val="21"/>
+          <w:szCs w:val="21"/>
+          <w:lang w:eastAsia="en-IN"/>
+        </w:rPr>
+        <w:t>{</w:t>
+      </w:r>
+    </w:p>
+    <w:p>
+      <w:pPr>
+        <w:shd w:val="clear" w:color="auto" w:fill="1E1E1E"/>
+        <w:spacing w:after="0" w:line="285" w:lineRule="atLeast"/>
+        <w:rPr>
+          <w:rFonts w:ascii="Consolas" w:eastAsia="Times New Roman" w:hAnsi="Consolas" w:cs="Times New Roman"/>
+          <w:color w:val="D4D4D4"/>
+          <w:sz w:val="21"/>
+          <w:szCs w:val="21"/>
+          <w:lang w:eastAsia="en-IN"/>
+        </w:rPr>
+      </w:pPr>
+      <w:r>
+        <w:rPr>
+          <w:rFonts w:ascii="Consolas" w:eastAsia="Times New Roman" w:hAnsi="Consolas" w:cs="Times New Roman"/>
+          <w:color w:val="D4D4D4"/>
+          <w:sz w:val="21"/>
+          <w:szCs w:val="21"/>
+          <w:lang w:eastAsia="en-IN"/>
+        </w:rPr>
+        <w:t>    </w:t>
+      </w:r>
+      <w:proofErr w:type="gramStart"/>
+      <w:r>
+        <w:rPr>
+          <w:rFonts w:ascii="Consolas" w:eastAsia="Times New Roman" w:hAnsi="Consolas" w:cs="Times New Roman"/>
+          <w:color w:val="C586C0"/>
+          <w:sz w:val="21"/>
+          <w:szCs w:val="21"/>
+          <w:lang w:eastAsia="en-IN"/>
+        </w:rPr>
+        <w:t>return</w:t>
+      </w:r>
+      <w:proofErr w:type="gramEnd"/>
+      <w:r>
+        <w:rPr>
+          <w:rFonts w:ascii="Consolas" w:eastAsia="Times New Roman" w:hAnsi="Consolas" w:cs="Times New Roman"/>
+          <w:color w:val="D4D4D4"/>
+          <w:sz w:val="21"/>
+          <w:szCs w:val="21"/>
+          <w:lang w:eastAsia="en-IN"/>
+        </w:rPr>
+        <w:t> (</w:t>
+      </w:r>
+    </w:p>
+    <w:p>
+      <w:pPr>
+        <w:shd w:val="clear" w:color="auto" w:fill="1E1E1E"/>
+        <w:spacing w:after="0" w:line="285" w:lineRule="atLeast"/>
+        <w:rPr>
+          <w:rFonts w:ascii="Consolas" w:eastAsia="Times New Roman" w:hAnsi="Consolas" w:cs="Times New Roman"/>
+          <w:color w:val="D4D4D4"/>
+          <w:sz w:val="21"/>
+          <w:szCs w:val="21"/>
+          <w:lang w:eastAsia="en-IN"/>
+        </w:rPr>
+      </w:pPr>
+      <w:r>
+        <w:rPr>
+          <w:rFonts w:ascii="Consolas" w:eastAsia="Times New Roman" w:hAnsi="Consolas" w:cs="Times New Roman"/>
+          <w:color w:val="D4D4D4"/>
+          <w:sz w:val="21"/>
+          <w:szCs w:val="21"/>
+          <w:lang w:eastAsia="en-IN"/>
+        </w:rPr>
+        <w:t>           </w:t>
+      </w:r>
+    </w:p>
+    <w:p>
+      <w:pPr>
+        <w:shd w:val="clear" w:color="auto" w:fill="1E1E1E"/>
+        <w:spacing w:after="0" w:line="285" w:lineRule="atLeast"/>
+        <w:rPr>
+          <w:rFonts w:ascii="Consolas" w:eastAsia="Times New Roman" w:hAnsi="Consolas" w:cs="Times New Roman"/>
+          <w:color w:val="D4D4D4"/>
+          <w:sz w:val="21"/>
+          <w:szCs w:val="21"/>
+          <w:lang w:eastAsia="en-IN"/>
+        </w:rPr>
+      </w:pPr>
+      <w:r>
+        <w:rPr>
+          <w:rFonts w:ascii="Consolas" w:eastAsia="Times New Roman" w:hAnsi="Consolas" w:cs="Times New Roman"/>
+          <w:color w:val="D4D4D4"/>
+          <w:sz w:val="21"/>
+          <w:szCs w:val="21"/>
+          <w:lang w:eastAsia="en-IN"/>
+        </w:rPr>
+        <w:t>        </w:t>
+      </w:r>
+      <w:r>
+        <w:rPr>
+          <w:rFonts w:ascii="Consolas" w:eastAsia="Times New Roman" w:hAnsi="Consolas" w:cs="Times New Roman"/>
+          <w:color w:val="808080"/>
+          <w:sz w:val="21"/>
+          <w:szCs w:val="21"/>
+          <w:lang w:eastAsia="en-IN"/>
+        </w:rPr>
+        <w:t>&lt;</w:t>
+      </w:r>
+      <w:r>
+        <w:rPr>
+          <w:rFonts w:ascii="Consolas" w:eastAsia="Times New Roman" w:hAnsi="Consolas" w:cs="Times New Roman"/>
+          <w:color w:val="569CD6"/>
+          <w:sz w:val="21"/>
+          <w:szCs w:val="21"/>
+          <w:lang w:eastAsia="en-IN"/>
+        </w:rPr>
+        <w:t>h3</w:t>
+      </w:r>
+      <w:r>
+        <w:rPr>
+          <w:rFonts w:ascii="Consolas" w:eastAsia="Times New Roman" w:hAnsi="Consolas" w:cs="Times New Roman"/>
+          <w:color w:val="808080"/>
+          <w:sz w:val="21"/>
+          <w:szCs w:val="21"/>
+          <w:lang w:eastAsia="en-IN"/>
+        </w:rPr>
+        <w:t>&gt;</w:t>
+      </w:r>
+      <w:r>
+        <w:rPr>
+          <w:rFonts w:ascii="Consolas" w:eastAsia="Times New Roman" w:hAnsi="Consolas" w:cs="Times New Roman"/>
+          <w:color w:val="D4D4D4"/>
+          <w:sz w:val="21"/>
+          <w:szCs w:val="21"/>
+          <w:lang w:eastAsia="en-IN"/>
+        </w:rPr>
+        <w:t> </w:t>
+      </w:r>
+      <w:proofErr w:type="gramStart"/>
+      <w:r>
+        <w:rPr>
+          <w:rFonts w:ascii="Consolas" w:eastAsia="Times New Roman" w:hAnsi="Consolas" w:cs="Times New Roman"/>
+          <w:color w:val="D4D4D4"/>
+          <w:sz w:val="21"/>
+          <w:szCs w:val="21"/>
+          <w:lang w:eastAsia="en-IN"/>
+        </w:rPr>
+        <w:t>This</w:t>
+      </w:r>
+      <w:proofErr w:type="gramEnd"/>
+      <w:r>
+        <w:rPr>
+          <w:rFonts w:ascii="Consolas" w:eastAsia="Times New Roman" w:hAnsi="Consolas" w:cs="Times New Roman"/>
+          <w:color w:val="D4D4D4"/>
+          <w:sz w:val="21"/>
+          <w:szCs w:val="21"/>
+          <w:lang w:eastAsia="en-IN"/>
+        </w:rPr>
+        <w:t> will be returned by </w:t>
+      </w:r>
+      <w:proofErr w:type="spellStart"/>
+      <w:r>
+        <w:rPr>
+          <w:rFonts w:ascii="Consolas" w:eastAsia="Times New Roman" w:hAnsi="Consolas" w:cs="Times New Roman"/>
+          <w:color w:val="D4D4D4"/>
+          <w:sz w:val="21"/>
+          <w:szCs w:val="21"/>
+          <w:lang w:eastAsia="en-IN"/>
+        </w:rPr>
+        <w:t>FirstComponet</w:t>
+      </w:r>
+      <w:proofErr w:type="spellEnd"/>
+      <w:r>
+        <w:rPr>
+          <w:rFonts w:ascii="Consolas" w:eastAsia="Times New Roman" w:hAnsi="Consolas" w:cs="Times New Roman"/>
+          <w:color w:val="808080"/>
+          <w:sz w:val="21"/>
+          <w:szCs w:val="21"/>
+          <w:lang w:eastAsia="en-IN"/>
+        </w:rPr>
+        <w:t>&lt;/</w:t>
+      </w:r>
+      <w:r>
+        <w:rPr>
+          <w:rFonts w:ascii="Consolas" w:eastAsia="Times New Roman" w:hAnsi="Consolas" w:cs="Times New Roman"/>
+          <w:color w:val="569CD6"/>
+          <w:sz w:val="21"/>
+          <w:szCs w:val="21"/>
+          <w:lang w:eastAsia="en-IN"/>
+        </w:rPr>
+        <w:t>h3</w:t>
+      </w:r>
+      <w:r>
+        <w:rPr>
+          <w:rFonts w:ascii="Consolas" w:eastAsia="Times New Roman" w:hAnsi="Consolas" w:cs="Times New Roman"/>
+          <w:color w:val="808080"/>
+          <w:sz w:val="21"/>
+          <w:szCs w:val="21"/>
+          <w:lang w:eastAsia="en-IN"/>
+        </w:rPr>
+        <w:t>&gt;</w:t>
+      </w:r>
+    </w:p>
+    <w:p>
+      <w:pPr>
+        <w:shd w:val="clear" w:color="auto" w:fill="1E1E1E"/>
+        <w:spacing w:after="0" w:line="285" w:lineRule="atLeast"/>
+        <w:rPr>
+          <w:rFonts w:ascii="Consolas" w:eastAsia="Times New Roman" w:hAnsi="Consolas" w:cs="Times New Roman"/>
+          <w:color w:val="D4D4D4"/>
+          <w:sz w:val="21"/>
+          <w:szCs w:val="21"/>
+          <w:lang w:eastAsia="en-IN"/>
+        </w:rPr>
+      </w:pPr>
+      <w:r>
+        <w:rPr>
+          <w:rFonts w:ascii="Consolas" w:eastAsia="Times New Roman" w:hAnsi="Consolas" w:cs="Times New Roman"/>
+          <w:color w:val="D4D4D4"/>
+          <w:sz w:val="21"/>
+          <w:szCs w:val="21"/>
+          <w:lang w:eastAsia="en-IN"/>
+        </w:rPr>
+        <w:t>       </w:t>
+      </w:r>
+    </w:p>
+    <w:p>
+      <w:pPr>
+        <w:shd w:val="clear" w:color="auto" w:fill="1E1E1E"/>
+        <w:spacing w:after="0" w:line="285" w:lineRule="atLeast"/>
+        <w:rPr>
+          <w:rFonts w:ascii="Consolas" w:eastAsia="Times New Roman" w:hAnsi="Consolas" w:cs="Times New Roman"/>
+          <w:color w:val="D4D4D4"/>
+          <w:sz w:val="21"/>
+          <w:szCs w:val="21"/>
+          <w:lang w:eastAsia="en-IN"/>
+        </w:rPr>
+      </w:pPr>
+      <w:r>
+        <w:rPr>
+          <w:rFonts w:ascii="Consolas" w:eastAsia="Times New Roman" w:hAnsi="Consolas" w:cs="Times New Roman"/>
+          <w:color w:val="D4D4D4"/>
+          <w:sz w:val="21"/>
+          <w:szCs w:val="21"/>
+          <w:lang w:eastAsia="en-IN"/>
+        </w:rPr>
+        <w:t>    );</w:t>
+      </w:r>
+    </w:p>
+    <w:p>
+      <w:pPr>
+        <w:shd w:val="clear" w:color="auto" w:fill="1E1E1E"/>
+        <w:spacing w:after="0" w:line="285" w:lineRule="atLeast"/>
+        <w:rPr>
+          <w:rFonts w:ascii="Consolas" w:eastAsia="Times New Roman" w:hAnsi="Consolas" w:cs="Times New Roman"/>
+          <w:color w:val="D4D4D4"/>
+          <w:sz w:val="21"/>
+          <w:szCs w:val="21"/>
+          <w:lang w:eastAsia="en-IN"/>
+        </w:rPr>
+      </w:pPr>
+      <w:r>
+        <w:rPr>
+          <w:rFonts w:ascii="Consolas" w:eastAsia="Times New Roman" w:hAnsi="Consolas" w:cs="Times New Roman"/>
+          <w:color w:val="D4D4D4"/>
+          <w:sz w:val="21"/>
+          <w:szCs w:val="21"/>
+          <w:lang w:eastAsia="en-IN"/>
+        </w:rPr>
+        <w:t>    </w:t>
+      </w:r>
+    </w:p>
+    <w:p>
+      <w:pPr>
+        <w:shd w:val="clear" w:color="auto" w:fill="1E1E1E"/>
+        <w:spacing w:after="0" w:line="285" w:lineRule="atLeast"/>
+        <w:rPr>
+          <w:rFonts w:ascii="Consolas" w:eastAsia="Times New Roman" w:hAnsi="Consolas" w:cs="Times New Roman"/>
+          <w:color w:val="D4D4D4"/>
+          <w:sz w:val="21"/>
+          <w:szCs w:val="21"/>
+          <w:lang w:eastAsia="en-IN"/>
+        </w:rPr>
+      </w:pPr>
+      <w:r>
+        <w:rPr>
+          <w:rFonts w:ascii="Consolas" w:eastAsia="Times New Roman" w:hAnsi="Consolas" w:cs="Times New Roman"/>
+          <w:color w:val="D4D4D4"/>
+          <w:sz w:val="21"/>
+          <w:szCs w:val="21"/>
+          <w:lang w:eastAsia="en-IN"/>
+        </w:rPr>
+        <w:t>}</w:t>
+      </w:r>
+    </w:p>
+    <w:p>
+      <w:pPr>
+        <w:shd w:val="clear" w:color="auto" w:fill="1E1E1E"/>
+        <w:spacing w:after="240" w:line="285" w:lineRule="atLeast"/>
+        <w:rPr>
+          <w:rFonts w:ascii="Consolas" w:eastAsia="Times New Roman" w:hAnsi="Consolas" w:cs="Times New Roman"/>
+          <w:color w:val="D4D4D4"/>
+          <w:sz w:val="21"/>
+          <w:szCs w:val="21"/>
+          <w:lang w:eastAsia="en-IN"/>
+        </w:rPr>
+      </w:pPr>
+    </w:p>
+    <w:p>
+      <w:pPr>
+        <w:shd w:val="clear" w:color="auto" w:fill="1E1E1E"/>
+        <w:spacing w:after="0" w:line="285" w:lineRule="atLeast"/>
+        <w:rPr>
+          <w:rFonts w:ascii="Consolas" w:eastAsia="Times New Roman" w:hAnsi="Consolas" w:cs="Times New Roman"/>
+          <w:color w:val="D4D4D4"/>
+          <w:sz w:val="21"/>
+          <w:szCs w:val="21"/>
+          <w:lang w:eastAsia="en-IN"/>
+        </w:rPr>
+      </w:pPr>
+      <w:proofErr w:type="gramStart"/>
+      <w:r>
+        <w:rPr>
+          <w:rFonts w:ascii="Consolas" w:eastAsia="Times New Roman" w:hAnsi="Consolas" w:cs="Times New Roman"/>
+          <w:color w:val="C586C0"/>
+          <w:sz w:val="21"/>
+          <w:szCs w:val="21"/>
+          <w:lang w:eastAsia="en-IN"/>
+        </w:rPr>
+        <w:t>export</w:t>
+      </w:r>
+      <w:proofErr w:type="gramEnd"/>
+      <w:r>
+        <w:rPr>
+          <w:rFonts w:ascii="Consolas" w:eastAsia="Times New Roman" w:hAnsi="Consolas" w:cs="Times New Roman"/>
+          <w:color w:val="D4D4D4"/>
+          <w:sz w:val="21"/>
+          <w:szCs w:val="21"/>
+          <w:lang w:eastAsia="en-IN"/>
+        </w:rPr>
+        <w:t> </w:t>
+      </w:r>
+      <w:r>
+        <w:rPr>
+          <w:rFonts w:ascii="Consolas" w:eastAsia="Times New Roman" w:hAnsi="Consolas" w:cs="Times New Roman"/>
+          <w:color w:val="C586C0"/>
+          <w:sz w:val="21"/>
+          <w:szCs w:val="21"/>
+          <w:lang w:eastAsia="en-IN"/>
+        </w:rPr>
+        <w:t>default</w:t>
+      </w:r>
+      <w:r>
+        <w:rPr>
+          <w:rFonts w:ascii="Consolas" w:eastAsia="Times New Roman" w:hAnsi="Consolas" w:cs="Times New Roman"/>
+          <w:color w:val="D4D4D4"/>
+          <w:sz w:val="21"/>
+          <w:szCs w:val="21"/>
+          <w:lang w:eastAsia="en-IN"/>
+        </w:rPr>
+        <w:t> </w:t>
+      </w:r>
+      <w:r>
+        <w:rPr>
+          <w:rFonts w:ascii="Consolas" w:eastAsia="Times New Roman" w:hAnsi="Consolas" w:cs="Times New Roman"/>
+          <w:color w:val="DCDCAA"/>
+          <w:sz w:val="21"/>
+          <w:szCs w:val="21"/>
+          <w:lang w:eastAsia="en-IN"/>
+        </w:rPr>
+        <w:t>First</w:t>
+      </w:r>
+      <w:r>
+        <w:rPr>
+          <w:rFonts w:ascii="Consolas" w:eastAsia="Times New Roman" w:hAnsi="Consolas" w:cs="Times New Roman"/>
+          <w:color w:val="D4D4D4"/>
+          <w:sz w:val="21"/>
+          <w:szCs w:val="21"/>
+          <w:lang w:eastAsia="en-IN"/>
+        </w:rPr>
+        <w:t>;</w:t>
+      </w:r>
+    </w:p>
+    <w:p>
+      <w:pPr>
+        <w:shd w:val="clear" w:color="auto" w:fill="1E1E1E"/>
+        <w:spacing w:after="0" w:line="285" w:lineRule="atLeast"/>
+        <w:rPr>
+          <w:rFonts w:ascii="Consolas" w:eastAsia="Times New Roman" w:hAnsi="Consolas" w:cs="Times New Roman"/>
+          <w:color w:val="D4D4D4"/>
+          <w:sz w:val="21"/>
+          <w:szCs w:val="21"/>
+          <w:lang w:eastAsia="en-IN"/>
+        </w:rPr>
+      </w:pPr>
+    </w:p>
+    <w:p>
+      <w:pPr>
+        <w:spacing w:after="0" w:line="285" w:lineRule="atLeast"/>
+        <w:rPr>
+          <w:rFonts w:ascii="Consolas" w:eastAsia="Times New Roman" w:hAnsi="Consolas" w:cs="Times New Roman"/>
+          <w:b/>
+          <w:color w:val="000000" w:themeColor="text1"/>
+          <w:sz w:val="21"/>
+          <w:szCs w:val="21"/>
+          <w:lang w:eastAsia="en-IN"/>
+        </w:rPr>
+      </w:pPr>
+    </w:p>
+    <w:p>
+      <w:pPr>
+        <w:spacing w:after="0" w:line="285" w:lineRule="atLeast"/>
+        <w:rPr>
+          <w:rFonts w:ascii="Consolas" w:eastAsia="Times New Roman" w:hAnsi="Consolas" w:cs="Times New Roman"/>
+          <w:b/>
+          <w:color w:val="000000" w:themeColor="text1"/>
+          <w:sz w:val="21"/>
+          <w:szCs w:val="21"/>
+          <w:lang w:eastAsia="en-IN"/>
+        </w:rPr>
+      </w:pPr>
+      <w:r>
+        <w:rPr>
+          <w:rFonts w:ascii="Consolas" w:eastAsia="Times New Roman" w:hAnsi="Consolas" w:cs="Times New Roman"/>
+          <w:b/>
+          <w:color w:val="000000" w:themeColor="text1"/>
+          <w:sz w:val="21"/>
+          <w:szCs w:val="21"/>
+          <w:lang w:eastAsia="en-IN"/>
+        </w:rPr>
+        <w:t>Add that it Index.js file</w:t>
+      </w:r>
+    </w:p>
+    <w:p>
+      <w:pPr>
+        <w:shd w:val="clear" w:color="auto" w:fill="1E1E1E"/>
+        <w:spacing w:after="0" w:line="285" w:lineRule="atLeast"/>
+        <w:rPr>
+          <w:rFonts w:ascii="Consolas" w:eastAsia="Times New Roman" w:hAnsi="Consolas" w:cs="Times New Roman"/>
+          <w:color w:val="D4D4D4"/>
+          <w:sz w:val="21"/>
+          <w:szCs w:val="21"/>
+          <w:lang w:eastAsia="en-IN"/>
+        </w:rPr>
+      </w:pPr>
+      <w:proofErr w:type="gramStart"/>
+      <w:r>
+        <w:rPr>
+          <w:rFonts w:ascii="Consolas" w:eastAsia="Times New Roman" w:hAnsi="Consolas" w:cs="Times New Roman"/>
+          <w:color w:val="C586C0"/>
+          <w:sz w:val="21"/>
+          <w:szCs w:val="21"/>
+          <w:lang w:eastAsia="en-IN"/>
+        </w:rPr>
+        <w:t>import</w:t>
+      </w:r>
+      <w:proofErr w:type="gramEnd"/>
+      <w:r>
+        <w:rPr>
+          <w:rFonts w:ascii="Consolas" w:eastAsia="Times New Roman" w:hAnsi="Consolas" w:cs="Times New Roman"/>
+          <w:color w:val="D4D4D4"/>
+          <w:sz w:val="21"/>
+          <w:szCs w:val="21"/>
+          <w:lang w:eastAsia="en-IN"/>
+        </w:rPr>
+        <w:t> </w:t>
+      </w:r>
+      <w:r>
+        <w:rPr>
+          <w:rFonts w:ascii="Consolas" w:eastAsia="Times New Roman" w:hAnsi="Consolas" w:cs="Times New Roman"/>
+          <w:color w:val="9CDCFE"/>
+          <w:sz w:val="21"/>
+          <w:szCs w:val="21"/>
+          <w:lang w:eastAsia="en-IN"/>
+        </w:rPr>
+        <w:t>First</w:t>
+      </w:r>
+      <w:r>
+        <w:rPr>
+          <w:rFonts w:ascii="Consolas" w:eastAsia="Times New Roman" w:hAnsi="Consolas" w:cs="Times New Roman"/>
+          <w:color w:val="D4D4D4"/>
+          <w:sz w:val="21"/>
+          <w:szCs w:val="21"/>
+          <w:lang w:eastAsia="en-IN"/>
+        </w:rPr>
+        <w:t> </w:t>
+      </w:r>
+      <w:r>
+        <w:rPr>
+          <w:rFonts w:ascii="Consolas" w:eastAsia="Times New Roman" w:hAnsi="Consolas" w:cs="Times New Roman"/>
+          <w:color w:val="C586C0"/>
+          <w:sz w:val="21"/>
+          <w:szCs w:val="21"/>
+          <w:lang w:eastAsia="en-IN"/>
+        </w:rPr>
+        <w:t>from</w:t>
+      </w:r>
+      <w:r>
+        <w:rPr>
+          <w:rFonts w:ascii="Consolas" w:eastAsia="Times New Roman" w:hAnsi="Consolas" w:cs="Times New Roman"/>
+          <w:color w:val="D4D4D4"/>
+          <w:sz w:val="21"/>
+          <w:szCs w:val="21"/>
+          <w:lang w:eastAsia="en-IN"/>
+        </w:rPr>
+        <w:t> </w:t>
+      </w:r>
+      <w:r>
+        <w:rPr>
+          <w:rFonts w:ascii="Consolas" w:eastAsia="Times New Roman" w:hAnsi="Consolas" w:cs="Times New Roman"/>
+          <w:color w:val="CE9178"/>
+          <w:sz w:val="21"/>
+          <w:szCs w:val="21"/>
+          <w:lang w:eastAsia="en-IN"/>
+        </w:rPr>
+        <w:t>'./</w:t>
+      </w:r>
+      <w:proofErr w:type="spellStart"/>
+      <w:r>
+        <w:rPr>
+          <w:rFonts w:ascii="Consolas" w:eastAsia="Times New Roman" w:hAnsi="Consolas" w:cs="Times New Roman"/>
+          <w:color w:val="CE9178"/>
+          <w:sz w:val="21"/>
+          <w:szCs w:val="21"/>
+          <w:lang w:eastAsia="en-IN"/>
+        </w:rPr>
+        <w:t>FirstComponent</w:t>
+      </w:r>
+      <w:proofErr w:type="spellEnd"/>
+      <w:r>
+        <w:rPr>
+          <w:rFonts w:ascii="Consolas" w:eastAsia="Times New Roman" w:hAnsi="Consolas" w:cs="Times New Roman"/>
+          <w:color w:val="CE9178"/>
+          <w:sz w:val="21"/>
+          <w:szCs w:val="21"/>
+          <w:lang w:eastAsia="en-IN"/>
+        </w:rPr>
+        <w:t>'</w:t>
+      </w:r>
+      <w:r>
+        <w:rPr>
+          <w:rFonts w:ascii="Consolas" w:eastAsia="Times New Roman" w:hAnsi="Consolas" w:cs="Times New Roman"/>
+          <w:color w:val="D4D4D4"/>
+          <w:sz w:val="21"/>
+          <w:szCs w:val="21"/>
+          <w:lang w:eastAsia="en-IN"/>
+        </w:rPr>
+        <w:t>;</w:t>
+      </w:r>
+    </w:p>
+    <w:p>
+      <w:pPr>
+        <w:spacing w:after="0" w:line="285" w:lineRule="atLeast"/>
+        <w:rPr>
+          <w:rFonts w:ascii="Consolas" w:eastAsia="Times New Roman" w:hAnsi="Consolas" w:cs="Times New Roman"/>
+          <w:b/>
+          <w:color w:val="000000" w:themeColor="text1"/>
+          <w:sz w:val="21"/>
+          <w:szCs w:val="21"/>
+          <w:lang w:eastAsia="en-IN"/>
+        </w:rPr>
+      </w:pPr>
+    </w:p>
+    <w:p>
+      <w:pPr>
+        <w:spacing w:after="0" w:line="285" w:lineRule="atLeast"/>
+        <w:rPr>
+          <w:rFonts w:ascii="Consolas" w:eastAsia="Times New Roman" w:hAnsi="Consolas" w:cs="Times New Roman"/>
+          <w:b/>
+          <w:color w:val="000000" w:themeColor="text1"/>
+          <w:sz w:val="21"/>
+          <w:szCs w:val="21"/>
+          <w:lang w:eastAsia="en-IN"/>
+        </w:rPr>
+      </w:pPr>
+      <w:r>
+        <w:rPr>
+          <w:rFonts w:ascii="Consolas" w:eastAsia="Times New Roman" w:hAnsi="Consolas" w:cs="Times New Roman"/>
+          <w:b/>
+          <w:color w:val="000000" w:themeColor="text1"/>
+          <w:sz w:val="21"/>
+          <w:szCs w:val="21"/>
+          <w:lang w:eastAsia="en-IN"/>
+        </w:rPr>
+        <w:lastRenderedPageBreak/>
+        <w:t>Call it</w:t>
+      </w:r>
+    </w:p>
+    <w:p>
+      <w:pPr>
+        <w:shd w:val="clear" w:color="auto" w:fill="1E1E1E"/>
+        <w:spacing w:after="0" w:line="285" w:lineRule="atLeast"/>
+        <w:rPr>
+          <w:rFonts w:ascii="Consolas" w:eastAsia="Times New Roman" w:hAnsi="Consolas" w:cs="Times New Roman"/>
+          <w:color w:val="D4D4D4"/>
+          <w:sz w:val="21"/>
+          <w:szCs w:val="21"/>
+          <w:lang w:eastAsia="en-IN"/>
+        </w:rPr>
+      </w:pPr>
+      <w:proofErr w:type="spellStart"/>
+      <w:proofErr w:type="gramStart"/>
+      <w:r>
+        <w:rPr>
+          <w:rFonts w:ascii="Consolas" w:eastAsia="Times New Roman" w:hAnsi="Consolas" w:cs="Times New Roman"/>
+          <w:color w:val="9CDCFE"/>
+          <w:sz w:val="21"/>
+          <w:szCs w:val="21"/>
+          <w:lang w:eastAsia="en-IN"/>
+        </w:rPr>
+        <w:t>ReactDOM</w:t>
+      </w:r>
+      <w:r>
+        <w:rPr>
+          <w:rFonts w:ascii="Consolas" w:eastAsia="Times New Roman" w:hAnsi="Consolas" w:cs="Times New Roman"/>
+          <w:color w:val="D4D4D4"/>
+          <w:sz w:val="21"/>
+          <w:szCs w:val="21"/>
+          <w:lang w:eastAsia="en-IN"/>
+        </w:rPr>
+        <w:t>.</w:t>
+      </w:r>
+      <w:r>
+        <w:rPr>
+          <w:rFonts w:ascii="Consolas" w:eastAsia="Times New Roman" w:hAnsi="Consolas" w:cs="Times New Roman"/>
+          <w:color w:val="DCDCAA"/>
+          <w:sz w:val="21"/>
+          <w:szCs w:val="21"/>
+          <w:lang w:eastAsia="en-IN"/>
+        </w:rPr>
+        <w:t>render</w:t>
+      </w:r>
+      <w:proofErr w:type="spellEnd"/>
+      <w:r>
+        <w:rPr>
+          <w:rFonts w:ascii="Consolas" w:eastAsia="Times New Roman" w:hAnsi="Consolas" w:cs="Times New Roman"/>
+          <w:color w:val="D4D4D4"/>
+          <w:sz w:val="21"/>
+          <w:szCs w:val="21"/>
+          <w:lang w:eastAsia="en-IN"/>
+        </w:rPr>
+        <w:t>(</w:t>
+      </w:r>
+      <w:proofErr w:type="gramEnd"/>
+    </w:p>
+    <w:p>
+      <w:pPr>
+        <w:shd w:val="clear" w:color="auto" w:fill="1E1E1E"/>
+        <w:spacing w:after="0" w:line="285" w:lineRule="atLeast"/>
+        <w:rPr>
+          <w:rFonts w:ascii="Consolas" w:eastAsia="Times New Roman" w:hAnsi="Consolas" w:cs="Times New Roman"/>
+          <w:color w:val="D4D4D4"/>
+          <w:sz w:val="21"/>
+          <w:szCs w:val="21"/>
+          <w:lang w:eastAsia="en-IN"/>
+        </w:rPr>
+      </w:pPr>
+      <w:r>
+        <w:rPr>
+          <w:rFonts w:ascii="Consolas" w:eastAsia="Times New Roman" w:hAnsi="Consolas" w:cs="Times New Roman"/>
+          <w:color w:val="D4D4D4"/>
+          <w:sz w:val="21"/>
+          <w:szCs w:val="21"/>
+          <w:lang w:eastAsia="en-IN"/>
+        </w:rPr>
+        <w:t>  </w:t>
+      </w:r>
+      <w:r>
+        <w:rPr>
+          <w:rFonts w:ascii="Consolas" w:eastAsia="Times New Roman" w:hAnsi="Consolas" w:cs="Times New Roman"/>
+          <w:color w:val="808080"/>
+          <w:sz w:val="21"/>
+          <w:szCs w:val="21"/>
+          <w:lang w:eastAsia="en-IN"/>
+        </w:rPr>
+        <w:t>&lt;</w:t>
+      </w:r>
+      <w:r>
+        <w:rPr>
+          <w:rFonts w:ascii="Consolas" w:eastAsia="Times New Roman" w:hAnsi="Consolas" w:cs="Times New Roman"/>
+          <w:color w:val="4EC9B0"/>
+          <w:sz w:val="21"/>
+          <w:szCs w:val="21"/>
+          <w:lang w:eastAsia="en-IN"/>
+        </w:rPr>
+        <w:t>First</w:t>
+      </w:r>
+      <w:r>
+        <w:rPr>
+          <w:rFonts w:ascii="Consolas" w:eastAsia="Times New Roman" w:hAnsi="Consolas" w:cs="Times New Roman"/>
+          <w:color w:val="808080"/>
+          <w:sz w:val="21"/>
+          <w:szCs w:val="21"/>
+          <w:lang w:eastAsia="en-IN"/>
+        </w:rPr>
+        <w:t>/&gt;</w:t>
+      </w:r>
+      <w:r>
+        <w:rPr>
+          <w:rFonts w:ascii="Consolas" w:eastAsia="Times New Roman" w:hAnsi="Consolas" w:cs="Times New Roman"/>
+          <w:color w:val="D4D4D4"/>
+          <w:sz w:val="21"/>
+          <w:szCs w:val="21"/>
+          <w:lang w:eastAsia="en-IN"/>
+        </w:rPr>
+        <w:t>,</w:t>
+      </w:r>
+    </w:p>
+    <w:p>
+      <w:pPr>
+        <w:shd w:val="clear" w:color="auto" w:fill="1E1E1E"/>
+        <w:spacing w:after="0" w:line="285" w:lineRule="atLeast"/>
+        <w:rPr>
+          <w:rFonts w:ascii="Consolas" w:eastAsia="Times New Roman" w:hAnsi="Consolas" w:cs="Times New Roman"/>
+          <w:color w:val="D4D4D4"/>
+          <w:sz w:val="21"/>
+          <w:szCs w:val="21"/>
+          <w:lang w:eastAsia="en-IN"/>
+        </w:rPr>
+      </w:pPr>
+      <w:r>
+        <w:rPr>
+          <w:rFonts w:ascii="Consolas" w:eastAsia="Times New Roman" w:hAnsi="Consolas" w:cs="Times New Roman"/>
+          <w:color w:val="D4D4D4"/>
+          <w:sz w:val="21"/>
+          <w:szCs w:val="21"/>
+          <w:lang w:eastAsia="en-IN"/>
+        </w:rPr>
+        <w:t>  </w:t>
+      </w:r>
+      <w:proofErr w:type="spellStart"/>
+      <w:proofErr w:type="gramStart"/>
+      <w:r>
+        <w:rPr>
+          <w:rFonts w:ascii="Consolas" w:eastAsia="Times New Roman" w:hAnsi="Consolas" w:cs="Times New Roman"/>
+          <w:color w:val="9CDCFE"/>
+          <w:sz w:val="21"/>
+          <w:szCs w:val="21"/>
+          <w:lang w:eastAsia="en-IN"/>
+        </w:rPr>
+        <w:t>document</w:t>
+      </w:r>
+      <w:r>
+        <w:rPr>
+          <w:rFonts w:ascii="Consolas" w:eastAsia="Times New Roman" w:hAnsi="Consolas" w:cs="Times New Roman"/>
+          <w:color w:val="D4D4D4"/>
+          <w:sz w:val="21"/>
+          <w:szCs w:val="21"/>
+          <w:lang w:eastAsia="en-IN"/>
+        </w:rPr>
+        <w:t>.</w:t>
+      </w:r>
+      <w:r>
+        <w:rPr>
+          <w:rFonts w:ascii="Consolas" w:eastAsia="Times New Roman" w:hAnsi="Consolas" w:cs="Times New Roman"/>
+          <w:color w:val="DCDCAA"/>
+          <w:sz w:val="21"/>
+          <w:szCs w:val="21"/>
+          <w:lang w:eastAsia="en-IN"/>
+        </w:rPr>
+        <w:t>getElementById</w:t>
+      </w:r>
+      <w:proofErr w:type="spellEnd"/>
+      <w:r>
+        <w:rPr>
+          <w:rFonts w:ascii="Consolas" w:eastAsia="Times New Roman" w:hAnsi="Consolas" w:cs="Times New Roman"/>
+          <w:color w:val="D4D4D4"/>
+          <w:sz w:val="21"/>
+          <w:szCs w:val="21"/>
+          <w:lang w:eastAsia="en-IN"/>
+        </w:rPr>
+        <w:t>(</w:t>
+      </w:r>
+      <w:proofErr w:type="gramEnd"/>
+      <w:r>
+        <w:rPr>
+          <w:rFonts w:ascii="Consolas" w:eastAsia="Times New Roman" w:hAnsi="Consolas" w:cs="Times New Roman"/>
+          <w:color w:val="CE9178"/>
+          <w:sz w:val="21"/>
+          <w:szCs w:val="21"/>
+          <w:lang w:eastAsia="en-IN"/>
+        </w:rPr>
+        <w:t>'root'</w:t>
+      </w:r>
+      <w:r>
+        <w:rPr>
+          <w:rFonts w:ascii="Consolas" w:eastAsia="Times New Roman" w:hAnsi="Consolas" w:cs="Times New Roman"/>
+          <w:color w:val="D4D4D4"/>
+          <w:sz w:val="21"/>
+          <w:szCs w:val="21"/>
+          <w:lang w:eastAsia="en-IN"/>
+        </w:rPr>
+        <w:t>)</w:t>
+      </w:r>
+    </w:p>
+    <w:p>
+      <w:pPr>
+        <w:shd w:val="clear" w:color="auto" w:fill="1E1E1E"/>
+        <w:spacing w:after="0" w:line="285" w:lineRule="atLeast"/>
+        <w:rPr>
+          <w:rFonts w:ascii="Consolas" w:eastAsia="Times New Roman" w:hAnsi="Consolas" w:cs="Times New Roman"/>
+          <w:color w:val="D4D4D4"/>
+          <w:sz w:val="21"/>
+          <w:szCs w:val="21"/>
+          <w:lang w:eastAsia="en-IN"/>
+        </w:rPr>
+      </w:pPr>
+      <w:r>
+        <w:rPr>
+          <w:rFonts w:ascii="Consolas" w:eastAsia="Times New Roman" w:hAnsi="Consolas" w:cs="Times New Roman"/>
+          <w:color w:val="D4D4D4"/>
+          <w:sz w:val="21"/>
+          <w:szCs w:val="21"/>
+          <w:lang w:eastAsia="en-IN"/>
+        </w:rPr>
+        <w:t>);</w:t>
+      </w:r>
+    </w:p>
+    <w:p>
+      <w:pPr>
+        <w:spacing w:after="0" w:line="285" w:lineRule="atLeast"/>
+        <w:rPr>
+          <w:rFonts w:ascii="Consolas" w:eastAsia="Times New Roman" w:hAnsi="Consolas" w:cs="Times New Roman"/>
+          <w:b/>
+          <w:color w:val="000000" w:themeColor="text1"/>
+          <w:sz w:val="21"/>
+          <w:szCs w:val="21"/>
+          <w:lang w:eastAsia="en-IN"/>
+        </w:rPr>
+      </w:pPr>
+    </w:p>
+    <w:p>
+      <w:pPr>
+        <w:spacing w:after="0" w:line="285" w:lineRule="atLeast"/>
+        <w:rPr>
+          <w:rFonts w:ascii="Consolas" w:eastAsia="Times New Roman" w:hAnsi="Consolas" w:cs="Times New Roman"/>
+          <w:b/>
+          <w:color w:val="000000" w:themeColor="text1"/>
+          <w:sz w:val="21"/>
+          <w:szCs w:val="21"/>
+          <w:lang w:eastAsia="en-IN"/>
+        </w:rPr>
+      </w:pPr>
+    </w:p>
+    <w:p>
+      <w:pPr>
+        <w:spacing w:after="0" w:line="285" w:lineRule="atLeast"/>
+        <w:rPr>
+          <w:rFonts w:ascii="Consolas" w:eastAsia="Times New Roman" w:hAnsi="Consolas" w:cs="Times New Roman"/>
+          <w:b/>
+          <w:color w:val="000000" w:themeColor="text1"/>
+          <w:sz w:val="21"/>
+          <w:szCs w:val="21"/>
+          <w:lang w:eastAsia="en-IN"/>
+        </w:rPr>
+      </w:pPr>
+    </w:p>
+    <w:p>
+      <w:pPr>
+        <w:spacing w:after="0" w:line="285" w:lineRule="atLeast"/>
+        <w:rPr>
+          <w:rFonts w:ascii="Consolas" w:eastAsia="Times New Roman" w:hAnsi="Consolas" w:cs="Times New Roman"/>
+          <w:b/>
+          <w:color w:val="000000" w:themeColor="text1"/>
+          <w:sz w:val="21"/>
+          <w:szCs w:val="21"/>
+          <w:lang w:eastAsia="en-IN"/>
+        </w:rPr>
+      </w:pPr>
+      <w:r>
+        <w:rPr>
+          <w:rFonts w:ascii="Consolas" w:eastAsia="Times New Roman" w:hAnsi="Consolas" w:cs="Times New Roman"/>
+          <w:b/>
+          <w:color w:val="000000" w:themeColor="text1"/>
+          <w:sz w:val="21"/>
+          <w:szCs w:val="21"/>
+          <w:lang w:eastAsia="en-IN"/>
+        </w:rPr>
+        <w:t>Function Component with properties</w:t>
+      </w:r>
+    </w:p>
+    <w:p>
+      <w:pPr>
+        <w:shd w:val="clear" w:color="auto" w:fill="1E1E1E"/>
+        <w:spacing w:after="0" w:line="285" w:lineRule="atLeast"/>
+        <w:rPr>
+          <w:rFonts w:ascii="Consolas" w:eastAsia="Times New Roman" w:hAnsi="Consolas" w:cs="Times New Roman"/>
+          <w:color w:val="D4D4D4"/>
+          <w:sz w:val="21"/>
+          <w:szCs w:val="21"/>
+          <w:lang w:eastAsia="en-IN"/>
+        </w:rPr>
+      </w:pPr>
+      <w:proofErr w:type="gramStart"/>
+      <w:r>
+        <w:rPr>
+          <w:rFonts w:ascii="Consolas" w:eastAsia="Times New Roman" w:hAnsi="Consolas" w:cs="Times New Roman"/>
+          <w:color w:val="569CD6"/>
+          <w:sz w:val="21"/>
+          <w:szCs w:val="21"/>
+          <w:lang w:eastAsia="en-IN"/>
+        </w:rPr>
+        <w:t>function</w:t>
+      </w:r>
+      <w:proofErr w:type="gramEnd"/>
+      <w:r>
+        <w:rPr>
+          <w:rFonts w:ascii="Consolas" w:eastAsia="Times New Roman" w:hAnsi="Consolas" w:cs="Times New Roman"/>
+          <w:color w:val="D4D4D4"/>
+          <w:sz w:val="21"/>
+          <w:szCs w:val="21"/>
+          <w:lang w:eastAsia="en-IN"/>
+        </w:rPr>
+        <w:t> </w:t>
+      </w:r>
+      <w:r>
+        <w:rPr>
+          <w:rFonts w:ascii="Consolas" w:eastAsia="Times New Roman" w:hAnsi="Consolas" w:cs="Times New Roman"/>
+          <w:color w:val="DCDCAA"/>
+          <w:sz w:val="21"/>
+          <w:szCs w:val="21"/>
+          <w:lang w:eastAsia="en-IN"/>
+        </w:rPr>
+        <w:t>Second</w:t>
+      </w:r>
+      <w:r>
+        <w:rPr>
+          <w:rFonts w:ascii="Consolas" w:eastAsia="Times New Roman" w:hAnsi="Consolas" w:cs="Times New Roman"/>
+          <w:color w:val="D4D4D4"/>
+          <w:sz w:val="21"/>
+          <w:szCs w:val="21"/>
+          <w:lang w:eastAsia="en-IN"/>
+        </w:rPr>
+        <w:t>(</w:t>
+      </w:r>
+      <w:r>
+        <w:rPr>
+          <w:rFonts w:ascii="Consolas" w:eastAsia="Times New Roman" w:hAnsi="Consolas" w:cs="Times New Roman"/>
+          <w:color w:val="9CDCFE"/>
+          <w:sz w:val="21"/>
+          <w:szCs w:val="21"/>
+          <w:lang w:eastAsia="en-IN"/>
+        </w:rPr>
+        <w:t>props</w:t>
+      </w:r>
+      <w:r>
+        <w:rPr>
+          <w:rFonts w:ascii="Consolas" w:eastAsia="Times New Roman" w:hAnsi="Consolas" w:cs="Times New Roman"/>
+          <w:color w:val="D4D4D4"/>
+          <w:sz w:val="21"/>
+          <w:szCs w:val="21"/>
+          <w:lang w:eastAsia="en-IN"/>
+        </w:rPr>
+        <w:t>)</w:t>
+      </w:r>
+    </w:p>
+    <w:p>
+      <w:pPr>
+        <w:shd w:val="clear" w:color="auto" w:fill="1E1E1E"/>
+        <w:spacing w:after="0" w:line="285" w:lineRule="atLeast"/>
+        <w:rPr>
+          <w:rFonts w:ascii="Consolas" w:eastAsia="Times New Roman" w:hAnsi="Consolas" w:cs="Times New Roman"/>
+          <w:color w:val="D4D4D4"/>
+          <w:sz w:val="21"/>
+          <w:szCs w:val="21"/>
+          <w:lang w:eastAsia="en-IN"/>
+        </w:rPr>
+      </w:pPr>
+      <w:r>
+        <w:rPr>
+          <w:rFonts w:ascii="Consolas" w:eastAsia="Times New Roman" w:hAnsi="Consolas" w:cs="Times New Roman"/>
+          <w:color w:val="D4D4D4"/>
+          <w:sz w:val="21"/>
+          <w:szCs w:val="21"/>
+          <w:lang w:eastAsia="en-IN"/>
+        </w:rPr>
+        <w:t>{</w:t>
+      </w:r>
+    </w:p>
+    <w:p>
+      <w:pPr>
+        <w:shd w:val="clear" w:color="auto" w:fill="1E1E1E"/>
+        <w:spacing w:after="0" w:line="285" w:lineRule="atLeast"/>
+        <w:rPr>
+          <w:rFonts w:ascii="Consolas" w:eastAsia="Times New Roman" w:hAnsi="Consolas" w:cs="Times New Roman"/>
+          <w:color w:val="D4D4D4"/>
+          <w:sz w:val="21"/>
+          <w:szCs w:val="21"/>
+          <w:lang w:eastAsia="en-IN"/>
+        </w:rPr>
+      </w:pPr>
+      <w:r>
+        <w:rPr>
+          <w:rFonts w:ascii="Consolas" w:eastAsia="Times New Roman" w:hAnsi="Consolas" w:cs="Times New Roman"/>
+          <w:color w:val="D4D4D4"/>
+          <w:sz w:val="21"/>
+          <w:szCs w:val="21"/>
+          <w:lang w:eastAsia="en-IN"/>
+        </w:rPr>
+        <w:t>    </w:t>
+      </w:r>
+      <w:proofErr w:type="gramStart"/>
+      <w:r>
+        <w:rPr>
+          <w:rFonts w:ascii="Consolas" w:eastAsia="Times New Roman" w:hAnsi="Consolas" w:cs="Times New Roman"/>
+          <w:color w:val="C586C0"/>
+          <w:sz w:val="21"/>
+          <w:szCs w:val="21"/>
+          <w:lang w:eastAsia="en-IN"/>
+        </w:rPr>
+        <w:t>return</w:t>
+      </w:r>
+      <w:proofErr w:type="gramEnd"/>
+      <w:r>
+        <w:rPr>
+          <w:rFonts w:ascii="Consolas" w:eastAsia="Times New Roman" w:hAnsi="Consolas" w:cs="Times New Roman"/>
+          <w:color w:val="D4D4D4"/>
+          <w:sz w:val="21"/>
+          <w:szCs w:val="21"/>
+          <w:lang w:eastAsia="en-IN"/>
+        </w:rPr>
+        <w:t> (</w:t>
+      </w:r>
+    </w:p>
+    <w:p>
+      <w:pPr>
+        <w:shd w:val="clear" w:color="auto" w:fill="1E1E1E"/>
+        <w:spacing w:after="0" w:line="285" w:lineRule="atLeast"/>
+        <w:rPr>
+          <w:rFonts w:ascii="Consolas" w:eastAsia="Times New Roman" w:hAnsi="Consolas" w:cs="Times New Roman"/>
+          <w:color w:val="D4D4D4"/>
+          <w:sz w:val="21"/>
+          <w:szCs w:val="21"/>
+          <w:lang w:eastAsia="en-IN"/>
+        </w:rPr>
+      </w:pPr>
+      <w:r>
+        <w:rPr>
+          <w:rFonts w:ascii="Consolas" w:eastAsia="Times New Roman" w:hAnsi="Consolas" w:cs="Times New Roman"/>
+          <w:color w:val="D4D4D4"/>
+          <w:sz w:val="21"/>
+          <w:szCs w:val="21"/>
+          <w:lang w:eastAsia="en-IN"/>
+        </w:rPr>
+        <w:t>           </w:t>
+      </w:r>
+    </w:p>
+    <w:p>
+      <w:pPr>
+        <w:shd w:val="clear" w:color="auto" w:fill="1E1E1E"/>
+        <w:spacing w:after="0" w:line="285" w:lineRule="atLeast"/>
+        <w:rPr>
+          <w:rFonts w:ascii="Consolas" w:eastAsia="Times New Roman" w:hAnsi="Consolas" w:cs="Times New Roman"/>
+          <w:color w:val="D4D4D4"/>
+          <w:sz w:val="21"/>
+          <w:szCs w:val="21"/>
+          <w:lang w:eastAsia="en-IN"/>
+        </w:rPr>
+      </w:pPr>
+      <w:r>
+        <w:rPr>
+          <w:rFonts w:ascii="Consolas" w:eastAsia="Times New Roman" w:hAnsi="Consolas" w:cs="Times New Roman"/>
+          <w:color w:val="D4D4D4"/>
+          <w:sz w:val="21"/>
+          <w:szCs w:val="21"/>
+          <w:lang w:eastAsia="en-IN"/>
+        </w:rPr>
+        <w:t>        </w:t>
+      </w:r>
+      <w:r>
+        <w:rPr>
+          <w:rFonts w:ascii="Consolas" w:eastAsia="Times New Roman" w:hAnsi="Consolas" w:cs="Times New Roman"/>
+          <w:color w:val="808080"/>
+          <w:sz w:val="21"/>
+          <w:szCs w:val="21"/>
+          <w:lang w:eastAsia="en-IN"/>
+        </w:rPr>
+        <w:t>&lt;</w:t>
+      </w:r>
+      <w:r>
+        <w:rPr>
+          <w:rFonts w:ascii="Consolas" w:eastAsia="Times New Roman" w:hAnsi="Consolas" w:cs="Times New Roman"/>
+          <w:color w:val="569CD6"/>
+          <w:sz w:val="21"/>
+          <w:szCs w:val="21"/>
+          <w:lang w:eastAsia="en-IN"/>
+        </w:rPr>
+        <w:t>h3</w:t>
+      </w:r>
+      <w:r>
+        <w:rPr>
+          <w:rFonts w:ascii="Consolas" w:eastAsia="Times New Roman" w:hAnsi="Consolas" w:cs="Times New Roman"/>
+          <w:color w:val="808080"/>
+          <w:sz w:val="21"/>
+          <w:szCs w:val="21"/>
+          <w:lang w:eastAsia="en-IN"/>
+        </w:rPr>
+        <w:t>&gt;</w:t>
+      </w:r>
+      <w:r>
+        <w:rPr>
+          <w:rFonts w:ascii="Consolas" w:eastAsia="Times New Roman" w:hAnsi="Consolas" w:cs="Times New Roman"/>
+          <w:color w:val="D4D4D4"/>
+          <w:sz w:val="21"/>
+          <w:szCs w:val="21"/>
+          <w:lang w:eastAsia="en-IN"/>
+        </w:rPr>
+        <w:t> Hello </w:t>
+      </w:r>
+      <w:r>
+        <w:rPr>
+          <w:rFonts w:ascii="Consolas" w:eastAsia="Times New Roman" w:hAnsi="Consolas" w:cs="Times New Roman"/>
+          <w:color w:val="569CD6"/>
+          <w:sz w:val="21"/>
+          <w:szCs w:val="21"/>
+          <w:lang w:eastAsia="en-IN"/>
+        </w:rPr>
+        <w:t>{</w:t>
+      </w:r>
+      <w:r>
+        <w:rPr>
+          <w:rFonts w:ascii="Consolas" w:eastAsia="Times New Roman" w:hAnsi="Consolas" w:cs="Times New Roman"/>
+          <w:color w:val="9CDCFE"/>
+          <w:sz w:val="21"/>
+          <w:szCs w:val="21"/>
+          <w:lang w:eastAsia="en-IN"/>
+        </w:rPr>
+        <w:t>props</w:t>
+      </w:r>
+      <w:r>
+        <w:rPr>
+          <w:rFonts w:ascii="Consolas" w:eastAsia="Times New Roman" w:hAnsi="Consolas" w:cs="Times New Roman"/>
+          <w:color w:val="D4D4D4"/>
+          <w:sz w:val="21"/>
+          <w:szCs w:val="21"/>
+          <w:lang w:eastAsia="en-IN"/>
+        </w:rPr>
+        <w:t>.</w:t>
+      </w:r>
+      <w:r>
+        <w:rPr>
+          <w:rFonts w:ascii="Consolas" w:eastAsia="Times New Roman" w:hAnsi="Consolas" w:cs="Times New Roman"/>
+          <w:color w:val="9CDCFE"/>
+          <w:sz w:val="21"/>
+          <w:szCs w:val="21"/>
+          <w:lang w:eastAsia="en-IN"/>
+        </w:rPr>
+        <w:t>name</w:t>
+      </w:r>
+      <w:r>
+        <w:rPr>
+          <w:rFonts w:ascii="Consolas" w:eastAsia="Times New Roman" w:hAnsi="Consolas" w:cs="Times New Roman"/>
+          <w:color w:val="569CD6"/>
+          <w:sz w:val="21"/>
+          <w:szCs w:val="21"/>
+          <w:lang w:eastAsia="en-IN"/>
+        </w:rPr>
+        <w:t>}</w:t>
+      </w:r>
+      <w:r>
+        <w:rPr>
+          <w:rFonts w:ascii="Consolas" w:eastAsia="Times New Roman" w:hAnsi="Consolas" w:cs="Times New Roman"/>
+          <w:color w:val="D4D4D4"/>
+          <w:sz w:val="21"/>
+          <w:szCs w:val="21"/>
+          <w:lang w:eastAsia="en-IN"/>
+        </w:rPr>
+        <w:t> </w:t>
+      </w:r>
+      <w:r>
+        <w:rPr>
+          <w:rFonts w:ascii="Consolas" w:eastAsia="Times New Roman" w:hAnsi="Consolas" w:cs="Times New Roman"/>
+          <w:color w:val="808080"/>
+          <w:sz w:val="21"/>
+          <w:szCs w:val="21"/>
+          <w:lang w:eastAsia="en-IN"/>
+        </w:rPr>
+        <w:t>&lt;/</w:t>
+      </w:r>
+      <w:r>
+        <w:rPr>
+          <w:rFonts w:ascii="Consolas" w:eastAsia="Times New Roman" w:hAnsi="Consolas" w:cs="Times New Roman"/>
+          <w:color w:val="569CD6"/>
+          <w:sz w:val="21"/>
+          <w:szCs w:val="21"/>
+          <w:lang w:eastAsia="en-IN"/>
+        </w:rPr>
+        <w:t>h3</w:t>
+      </w:r>
+      <w:r>
+        <w:rPr>
+          <w:rFonts w:ascii="Consolas" w:eastAsia="Times New Roman" w:hAnsi="Consolas" w:cs="Times New Roman"/>
+          <w:color w:val="808080"/>
+          <w:sz w:val="21"/>
+          <w:szCs w:val="21"/>
+          <w:lang w:eastAsia="en-IN"/>
+        </w:rPr>
+        <w:t>&gt;</w:t>
+      </w:r>
+    </w:p>
+    <w:p>
+      <w:pPr>
+        <w:shd w:val="clear" w:color="auto" w:fill="1E1E1E"/>
+        <w:spacing w:after="0" w:line="285" w:lineRule="atLeast"/>
+        <w:rPr>
+          <w:rFonts w:ascii="Consolas" w:eastAsia="Times New Roman" w:hAnsi="Consolas" w:cs="Times New Roman"/>
+          <w:color w:val="D4D4D4"/>
+          <w:sz w:val="21"/>
+          <w:szCs w:val="21"/>
+          <w:lang w:eastAsia="en-IN"/>
+        </w:rPr>
+      </w:pPr>
+      <w:r>
+        <w:rPr>
+          <w:rFonts w:ascii="Consolas" w:eastAsia="Times New Roman" w:hAnsi="Consolas" w:cs="Times New Roman"/>
+          <w:color w:val="D4D4D4"/>
+          <w:sz w:val="21"/>
+          <w:szCs w:val="21"/>
+          <w:lang w:eastAsia="en-IN"/>
+        </w:rPr>
+        <w:t>       </w:t>
+      </w:r>
+    </w:p>
+    <w:p>
+      <w:pPr>
+        <w:shd w:val="clear" w:color="auto" w:fill="1E1E1E"/>
+        <w:spacing w:after="0" w:line="285" w:lineRule="atLeast"/>
+        <w:rPr>
+          <w:rFonts w:ascii="Consolas" w:eastAsia="Times New Roman" w:hAnsi="Consolas" w:cs="Times New Roman"/>
+          <w:color w:val="D4D4D4"/>
+          <w:sz w:val="21"/>
+          <w:szCs w:val="21"/>
+          <w:lang w:eastAsia="en-IN"/>
+        </w:rPr>
+      </w:pPr>
+      <w:r>
+        <w:rPr>
+          <w:rFonts w:ascii="Consolas" w:eastAsia="Times New Roman" w:hAnsi="Consolas" w:cs="Times New Roman"/>
+          <w:color w:val="D4D4D4"/>
+          <w:sz w:val="21"/>
+          <w:szCs w:val="21"/>
+          <w:lang w:eastAsia="en-IN"/>
+        </w:rPr>
+        <w:t>    );</w:t>
+      </w:r>
+    </w:p>
+    <w:p>
+      <w:pPr>
+        <w:shd w:val="clear" w:color="auto" w:fill="1E1E1E"/>
+        <w:spacing w:after="0" w:line="285" w:lineRule="atLeast"/>
+        <w:rPr>
+          <w:rFonts w:ascii="Consolas" w:eastAsia="Times New Roman" w:hAnsi="Consolas" w:cs="Times New Roman"/>
+          <w:color w:val="D4D4D4"/>
+          <w:sz w:val="21"/>
+          <w:szCs w:val="21"/>
+          <w:lang w:eastAsia="en-IN"/>
+        </w:rPr>
+      </w:pPr>
+      <w:r>
+        <w:rPr>
+          <w:rFonts w:ascii="Consolas" w:eastAsia="Times New Roman" w:hAnsi="Consolas" w:cs="Times New Roman"/>
+          <w:color w:val="D4D4D4"/>
+          <w:sz w:val="21"/>
+          <w:szCs w:val="21"/>
+          <w:lang w:eastAsia="en-IN"/>
+        </w:rPr>
+        <w:t>    </w:t>
+      </w:r>
+    </w:p>
+    <w:p>
+      <w:pPr>
+        <w:shd w:val="clear" w:color="auto" w:fill="1E1E1E"/>
+        <w:spacing w:after="0" w:line="285" w:lineRule="atLeast"/>
+        <w:rPr>
+          <w:rFonts w:ascii="Consolas" w:eastAsia="Times New Roman" w:hAnsi="Consolas" w:cs="Times New Roman"/>
+          <w:color w:val="D4D4D4"/>
+          <w:sz w:val="21"/>
+          <w:szCs w:val="21"/>
+          <w:lang w:eastAsia="en-IN"/>
+        </w:rPr>
+      </w:pPr>
+      <w:r>
+        <w:rPr>
+          <w:rFonts w:ascii="Consolas" w:eastAsia="Times New Roman" w:hAnsi="Consolas" w:cs="Times New Roman"/>
+          <w:color w:val="D4D4D4"/>
+          <w:sz w:val="21"/>
+          <w:szCs w:val="21"/>
+          <w:lang w:eastAsia="en-IN"/>
+        </w:rPr>
+        <w:t>}</w:t>
+      </w:r>
+    </w:p>
+    <w:p>
+      <w:pPr>
+        <w:shd w:val="clear" w:color="auto" w:fill="1E1E1E"/>
+        <w:spacing w:after="240" w:line="285" w:lineRule="atLeast"/>
+        <w:rPr>
+          <w:rFonts w:ascii="Consolas" w:eastAsia="Times New Roman" w:hAnsi="Consolas" w:cs="Times New Roman"/>
+          <w:color w:val="D4D4D4"/>
+          <w:sz w:val="21"/>
+          <w:szCs w:val="21"/>
+          <w:lang w:eastAsia="en-IN"/>
+        </w:rPr>
+      </w:pPr>
+    </w:p>
+    <w:p>
+      <w:pPr>
+        <w:shd w:val="clear" w:color="auto" w:fill="1E1E1E"/>
+        <w:spacing w:after="0" w:line="285" w:lineRule="atLeast"/>
+        <w:rPr>
+          <w:rFonts w:ascii="Consolas" w:eastAsia="Times New Roman" w:hAnsi="Consolas" w:cs="Times New Roman"/>
+          <w:color w:val="D4D4D4"/>
+          <w:sz w:val="21"/>
+          <w:szCs w:val="21"/>
+          <w:lang w:eastAsia="en-IN"/>
+        </w:rPr>
+      </w:pPr>
+      <w:proofErr w:type="gramStart"/>
+      <w:r>
+        <w:rPr>
+          <w:rFonts w:ascii="Consolas" w:eastAsia="Times New Roman" w:hAnsi="Consolas" w:cs="Times New Roman"/>
+          <w:color w:val="C586C0"/>
+          <w:sz w:val="21"/>
+          <w:szCs w:val="21"/>
+          <w:lang w:eastAsia="en-IN"/>
+        </w:rPr>
+        <w:t>export</w:t>
+      </w:r>
+      <w:proofErr w:type="gramEnd"/>
+      <w:r>
+        <w:rPr>
+          <w:rFonts w:ascii="Consolas" w:eastAsia="Times New Roman" w:hAnsi="Consolas" w:cs="Times New Roman"/>
+          <w:color w:val="D4D4D4"/>
+          <w:sz w:val="21"/>
+          <w:szCs w:val="21"/>
+          <w:lang w:eastAsia="en-IN"/>
+        </w:rPr>
+        <w:t> </w:t>
+      </w:r>
+      <w:r>
+        <w:rPr>
+          <w:rFonts w:ascii="Consolas" w:eastAsia="Times New Roman" w:hAnsi="Consolas" w:cs="Times New Roman"/>
+          <w:color w:val="C586C0"/>
+          <w:sz w:val="21"/>
+          <w:szCs w:val="21"/>
+          <w:lang w:eastAsia="en-IN"/>
+        </w:rPr>
+        <w:t>default</w:t>
+      </w:r>
+      <w:r>
+        <w:rPr>
+          <w:rFonts w:ascii="Consolas" w:eastAsia="Times New Roman" w:hAnsi="Consolas" w:cs="Times New Roman"/>
+          <w:color w:val="D4D4D4"/>
+          <w:sz w:val="21"/>
+          <w:szCs w:val="21"/>
+          <w:lang w:eastAsia="en-IN"/>
+        </w:rPr>
+        <w:t> </w:t>
+      </w:r>
+      <w:r>
+        <w:rPr>
+          <w:rFonts w:ascii="Consolas" w:eastAsia="Times New Roman" w:hAnsi="Consolas" w:cs="Times New Roman"/>
+          <w:color w:val="DCDCAA"/>
+          <w:sz w:val="21"/>
+          <w:szCs w:val="21"/>
+          <w:lang w:eastAsia="en-IN"/>
+        </w:rPr>
+        <w:t>Second</w:t>
+      </w:r>
+      <w:r>
+        <w:rPr>
+          <w:rFonts w:ascii="Consolas" w:eastAsia="Times New Roman" w:hAnsi="Consolas" w:cs="Times New Roman"/>
+          <w:color w:val="D4D4D4"/>
+          <w:sz w:val="21"/>
+          <w:szCs w:val="21"/>
+          <w:lang w:eastAsia="en-IN"/>
+        </w:rPr>
+        <w:t>;</w:t>
+      </w:r>
+    </w:p>
+    <w:p>
+      <w:pPr>
+        <w:shd w:val="clear" w:color="auto" w:fill="1E1E1E"/>
+        <w:spacing w:after="0" w:line="285" w:lineRule="atLeast"/>
+        <w:rPr>
+          <w:rFonts w:ascii="Consolas" w:eastAsia="Times New Roman" w:hAnsi="Consolas" w:cs="Times New Roman"/>
+          <w:color w:val="D4D4D4"/>
+          <w:sz w:val="21"/>
+          <w:szCs w:val="21"/>
+          <w:lang w:eastAsia="en-IN"/>
+        </w:rPr>
+      </w:pPr>
+    </w:p>
+    <w:p>
+      <w:pPr>
+        <w:spacing w:after="0" w:line="285" w:lineRule="atLeast"/>
+        <w:rPr>
+          <w:rFonts w:ascii="Consolas" w:eastAsia="Times New Roman" w:hAnsi="Consolas" w:cs="Times New Roman"/>
+          <w:b/>
+          <w:color w:val="000000" w:themeColor="text1"/>
+          <w:sz w:val="21"/>
+          <w:szCs w:val="21"/>
+          <w:lang w:eastAsia="en-IN"/>
+        </w:rPr>
+      </w:pPr>
+    </w:p>
+    <w:p>
+      <w:pPr>
+        <w:spacing w:after="0" w:line="285" w:lineRule="atLeast"/>
+        <w:rPr>
+          <w:rFonts w:ascii="Consolas" w:eastAsia="Times New Roman" w:hAnsi="Consolas" w:cs="Times New Roman"/>
+          <w:b/>
+          <w:color w:val="000000" w:themeColor="text1"/>
+          <w:sz w:val="21"/>
+          <w:szCs w:val="21"/>
+          <w:lang w:eastAsia="en-IN"/>
+        </w:rPr>
+      </w:pPr>
+      <w:r>
+        <w:rPr>
+          <w:rFonts w:ascii="Consolas" w:eastAsia="Times New Roman" w:hAnsi="Consolas" w:cs="Times New Roman"/>
+          <w:b/>
+          <w:color w:val="000000" w:themeColor="text1"/>
+          <w:sz w:val="21"/>
+          <w:szCs w:val="21"/>
+          <w:lang w:eastAsia="en-IN"/>
+        </w:rPr>
+        <w:t>How to call it</w:t>
+      </w:r>
+    </w:p>
+    <w:p>
+      <w:pPr>
+        <w:spacing w:after="0" w:line="285" w:lineRule="atLeast"/>
+        <w:rPr>
+          <w:rFonts w:ascii="Consolas" w:eastAsia="Times New Roman" w:hAnsi="Consolas" w:cs="Times New Roman"/>
+          <w:b/>
+          <w:color w:val="000000" w:themeColor="text1"/>
+          <w:sz w:val="21"/>
+          <w:szCs w:val="21"/>
+          <w:lang w:eastAsia="en-IN"/>
+        </w:rPr>
+      </w:pPr>
+    </w:p>
+    <w:p>
+      <w:pPr>
+        <w:shd w:val="clear" w:color="auto" w:fill="1E1E1E"/>
+        <w:spacing w:after="0" w:line="285" w:lineRule="atLeast"/>
+        <w:rPr>
+          <w:rFonts w:ascii="Consolas" w:eastAsia="Times New Roman" w:hAnsi="Consolas" w:cs="Times New Roman"/>
+          <w:color w:val="D4D4D4"/>
+          <w:sz w:val="21"/>
+          <w:szCs w:val="21"/>
+          <w:lang w:eastAsia="en-IN"/>
+        </w:rPr>
+      </w:pPr>
+    </w:p>
+    <w:p>
+      <w:pPr>
+        <w:shd w:val="clear" w:color="auto" w:fill="1E1E1E"/>
+        <w:spacing w:after="0" w:line="285" w:lineRule="atLeast"/>
+        <w:rPr>
+          <w:rFonts w:ascii="Consolas" w:eastAsia="Times New Roman" w:hAnsi="Consolas" w:cs="Times New Roman"/>
+          <w:color w:val="D4D4D4"/>
+          <w:sz w:val="21"/>
+          <w:szCs w:val="21"/>
+          <w:lang w:eastAsia="en-IN"/>
+        </w:rPr>
+      </w:pPr>
+      <w:proofErr w:type="spellStart"/>
+      <w:proofErr w:type="gramStart"/>
+      <w:r>
+        <w:rPr>
+          <w:rFonts w:ascii="Consolas" w:eastAsia="Times New Roman" w:hAnsi="Consolas" w:cs="Times New Roman"/>
+          <w:color w:val="9CDCFE"/>
+          <w:sz w:val="21"/>
+          <w:szCs w:val="21"/>
+          <w:lang w:eastAsia="en-IN"/>
+        </w:rPr>
+        <w:t>ReactDOM</w:t>
+      </w:r>
+      <w:r>
+        <w:rPr>
+          <w:rFonts w:ascii="Consolas" w:eastAsia="Times New Roman" w:hAnsi="Consolas" w:cs="Times New Roman"/>
+          <w:color w:val="D4D4D4"/>
+          <w:sz w:val="21"/>
+          <w:szCs w:val="21"/>
+          <w:lang w:eastAsia="en-IN"/>
+        </w:rPr>
+        <w:t>.</w:t>
+      </w:r>
+      <w:r>
+        <w:rPr>
+          <w:rFonts w:ascii="Consolas" w:eastAsia="Times New Roman" w:hAnsi="Consolas" w:cs="Times New Roman"/>
+          <w:color w:val="DCDCAA"/>
+          <w:sz w:val="21"/>
+          <w:szCs w:val="21"/>
+          <w:lang w:eastAsia="en-IN"/>
+        </w:rPr>
+        <w:t>render</w:t>
+      </w:r>
+      <w:proofErr w:type="spellEnd"/>
+      <w:r>
+        <w:rPr>
+          <w:rFonts w:ascii="Consolas" w:eastAsia="Times New Roman" w:hAnsi="Consolas" w:cs="Times New Roman"/>
+          <w:color w:val="D4D4D4"/>
+          <w:sz w:val="21"/>
+          <w:szCs w:val="21"/>
+          <w:lang w:eastAsia="en-IN"/>
+        </w:rPr>
+        <w:t>(</w:t>
+      </w:r>
+      <w:proofErr w:type="gramEnd"/>
+    </w:p>
+    <w:p>
+      <w:pPr>
+        <w:shd w:val="clear" w:color="auto" w:fill="1E1E1E"/>
+        <w:spacing w:after="0" w:line="285" w:lineRule="atLeast"/>
+        <w:rPr>
+          <w:rFonts w:ascii="Consolas" w:eastAsia="Times New Roman" w:hAnsi="Consolas" w:cs="Times New Roman"/>
+          <w:color w:val="D4D4D4"/>
+          <w:sz w:val="21"/>
+          <w:szCs w:val="21"/>
+          <w:lang w:eastAsia="en-IN"/>
+        </w:rPr>
+      </w:pPr>
+      <w:r>
+        <w:rPr>
+          <w:rFonts w:ascii="Consolas" w:eastAsia="Times New Roman" w:hAnsi="Consolas" w:cs="Times New Roman"/>
+          <w:color w:val="D4D4D4"/>
+          <w:sz w:val="21"/>
+          <w:szCs w:val="21"/>
+          <w:lang w:eastAsia="en-IN"/>
+        </w:rPr>
+        <w:t>  </w:t>
+      </w:r>
+      <w:r>
+        <w:rPr>
+          <w:rFonts w:ascii="Consolas" w:eastAsia="Times New Roman" w:hAnsi="Consolas" w:cs="Times New Roman"/>
+          <w:color w:val="808080"/>
+          <w:sz w:val="21"/>
+          <w:szCs w:val="21"/>
+          <w:lang w:eastAsia="en-IN"/>
+        </w:rPr>
+        <w:t>&lt;</w:t>
+      </w:r>
+      <w:proofErr w:type="gramStart"/>
+      <w:r>
+        <w:rPr>
+          <w:rFonts w:ascii="Consolas" w:eastAsia="Times New Roman" w:hAnsi="Consolas" w:cs="Times New Roman"/>
+          <w:color w:val="569CD6"/>
+          <w:sz w:val="21"/>
+          <w:szCs w:val="21"/>
+          <w:lang w:eastAsia="en-IN"/>
+        </w:rPr>
+        <w:t>div</w:t>
+      </w:r>
+      <w:proofErr w:type="gramEnd"/>
+      <w:r>
+        <w:rPr>
+          <w:rFonts w:ascii="Consolas" w:eastAsia="Times New Roman" w:hAnsi="Consolas" w:cs="Times New Roman"/>
+          <w:color w:val="808080"/>
+          <w:sz w:val="21"/>
+          <w:szCs w:val="21"/>
+          <w:lang w:eastAsia="en-IN"/>
+        </w:rPr>
+        <w:t>&gt;</w:t>
+      </w:r>
+    </w:p>
+    <w:p>
+      <w:pPr>
+        <w:shd w:val="clear" w:color="auto" w:fill="1E1E1E"/>
+        <w:spacing w:after="0" w:line="285" w:lineRule="atLeast"/>
+        <w:rPr>
+          <w:rFonts w:ascii="Consolas" w:eastAsia="Times New Roman" w:hAnsi="Consolas" w:cs="Times New Roman"/>
+          <w:color w:val="D4D4D4"/>
+          <w:sz w:val="21"/>
+          <w:szCs w:val="21"/>
+          <w:lang w:eastAsia="en-IN"/>
+        </w:rPr>
+      </w:pPr>
+      <w:r>
+        <w:rPr>
+          <w:rFonts w:ascii="Consolas" w:eastAsia="Times New Roman" w:hAnsi="Consolas" w:cs="Times New Roman"/>
+          <w:color w:val="D4D4D4"/>
+          <w:sz w:val="21"/>
+          <w:szCs w:val="21"/>
+          <w:lang w:eastAsia="en-IN"/>
+        </w:rPr>
+        <w:t>  </w:t>
+      </w:r>
+      <w:r>
+        <w:rPr>
+          <w:rFonts w:ascii="Consolas" w:eastAsia="Times New Roman" w:hAnsi="Consolas" w:cs="Times New Roman"/>
+          <w:color w:val="808080"/>
+          <w:sz w:val="21"/>
+          <w:szCs w:val="21"/>
+          <w:lang w:eastAsia="en-IN"/>
+        </w:rPr>
+        <w:t>&lt;</w:t>
+      </w:r>
+      <w:r>
+        <w:rPr>
+          <w:rFonts w:ascii="Consolas" w:eastAsia="Times New Roman" w:hAnsi="Consolas" w:cs="Times New Roman"/>
+          <w:color w:val="4EC9B0"/>
+          <w:sz w:val="21"/>
+          <w:szCs w:val="21"/>
+          <w:lang w:eastAsia="en-IN"/>
+        </w:rPr>
+        <w:t>Second</w:t>
+      </w:r>
+      <w:r>
+        <w:rPr>
+          <w:rFonts w:ascii="Consolas" w:eastAsia="Times New Roman" w:hAnsi="Consolas" w:cs="Times New Roman"/>
+          <w:color w:val="D4D4D4"/>
+          <w:sz w:val="21"/>
+          <w:szCs w:val="21"/>
+          <w:lang w:eastAsia="en-IN"/>
+        </w:rPr>
+        <w:t> </w:t>
+      </w:r>
+      <w:r>
+        <w:rPr>
+          <w:rFonts w:ascii="Consolas" w:eastAsia="Times New Roman" w:hAnsi="Consolas" w:cs="Times New Roman"/>
+          <w:color w:val="9CDCFE"/>
+          <w:sz w:val="21"/>
+          <w:szCs w:val="21"/>
+          <w:lang w:eastAsia="en-IN"/>
+        </w:rPr>
+        <w:t>name</w:t>
+      </w:r>
+      <w:r>
+        <w:rPr>
+          <w:rFonts w:ascii="Consolas" w:eastAsia="Times New Roman" w:hAnsi="Consolas" w:cs="Times New Roman"/>
+          <w:color w:val="D4D4D4"/>
+          <w:sz w:val="21"/>
+          <w:szCs w:val="21"/>
+          <w:lang w:eastAsia="en-IN"/>
+        </w:rPr>
+        <w:t>=</w:t>
+      </w:r>
+      <w:r>
+        <w:rPr>
+          <w:rFonts w:ascii="Consolas" w:eastAsia="Times New Roman" w:hAnsi="Consolas" w:cs="Times New Roman"/>
+          <w:color w:val="CE9178"/>
+          <w:sz w:val="21"/>
+          <w:szCs w:val="21"/>
+          <w:lang w:eastAsia="en-IN"/>
+        </w:rPr>
+        <w:t>"Deepak"</w:t>
+      </w:r>
+      <w:r>
+        <w:rPr>
+          <w:rFonts w:ascii="Consolas" w:eastAsia="Times New Roman" w:hAnsi="Consolas" w:cs="Times New Roman"/>
+          <w:color w:val="808080"/>
+          <w:sz w:val="21"/>
+          <w:szCs w:val="21"/>
+          <w:lang w:eastAsia="en-IN"/>
+        </w:rPr>
+        <w:t>/&gt;</w:t>
+      </w:r>
+    </w:p>
+    <w:p>
+      <w:pPr>
+        <w:shd w:val="clear" w:color="auto" w:fill="1E1E1E"/>
+        <w:spacing w:after="0" w:line="285" w:lineRule="atLeast"/>
+        <w:rPr>
+          <w:rFonts w:ascii="Consolas" w:eastAsia="Times New Roman" w:hAnsi="Consolas" w:cs="Times New Roman"/>
+          <w:color w:val="D4D4D4"/>
+          <w:sz w:val="21"/>
+          <w:szCs w:val="21"/>
+          <w:lang w:eastAsia="en-IN"/>
+        </w:rPr>
+      </w:pPr>
+      <w:r>
+        <w:rPr>
+          <w:rFonts w:ascii="Consolas" w:eastAsia="Times New Roman" w:hAnsi="Consolas" w:cs="Times New Roman"/>
+          <w:color w:val="D4D4D4"/>
+          <w:sz w:val="21"/>
+          <w:szCs w:val="21"/>
+          <w:lang w:eastAsia="en-IN"/>
+        </w:rPr>
+        <w:t>  </w:t>
+      </w:r>
+      <w:r>
+        <w:rPr>
+          <w:rFonts w:ascii="Consolas" w:eastAsia="Times New Roman" w:hAnsi="Consolas" w:cs="Times New Roman"/>
+          <w:color w:val="808080"/>
+          <w:sz w:val="21"/>
+          <w:szCs w:val="21"/>
+          <w:lang w:eastAsia="en-IN"/>
+        </w:rPr>
+        <w:t>&lt;</w:t>
+      </w:r>
+      <w:r>
+        <w:rPr>
+          <w:rFonts w:ascii="Consolas" w:eastAsia="Times New Roman" w:hAnsi="Consolas" w:cs="Times New Roman"/>
+          <w:color w:val="4EC9B0"/>
+          <w:sz w:val="21"/>
+          <w:szCs w:val="21"/>
+          <w:lang w:eastAsia="en-IN"/>
+        </w:rPr>
+        <w:t>Second</w:t>
+      </w:r>
+      <w:r>
+        <w:rPr>
+          <w:rFonts w:ascii="Consolas" w:eastAsia="Times New Roman" w:hAnsi="Consolas" w:cs="Times New Roman"/>
+          <w:color w:val="D4D4D4"/>
+          <w:sz w:val="21"/>
+          <w:szCs w:val="21"/>
+          <w:lang w:eastAsia="en-IN"/>
+        </w:rPr>
+        <w:t> </w:t>
+      </w:r>
+      <w:r>
+        <w:rPr>
+          <w:rFonts w:ascii="Consolas" w:eastAsia="Times New Roman" w:hAnsi="Consolas" w:cs="Times New Roman"/>
+          <w:color w:val="9CDCFE"/>
+          <w:sz w:val="21"/>
+          <w:szCs w:val="21"/>
+          <w:lang w:eastAsia="en-IN"/>
+        </w:rPr>
+        <w:t>name</w:t>
+      </w:r>
+      <w:r>
+        <w:rPr>
+          <w:rFonts w:ascii="Consolas" w:eastAsia="Times New Roman" w:hAnsi="Consolas" w:cs="Times New Roman"/>
+          <w:color w:val="D4D4D4"/>
+          <w:sz w:val="21"/>
+          <w:szCs w:val="21"/>
+          <w:lang w:eastAsia="en-IN"/>
+        </w:rPr>
+        <w:t>=</w:t>
+      </w:r>
+      <w:r>
+        <w:rPr>
+          <w:rFonts w:ascii="Consolas" w:eastAsia="Times New Roman" w:hAnsi="Consolas" w:cs="Times New Roman"/>
+          <w:color w:val="CE9178"/>
+          <w:sz w:val="21"/>
+          <w:szCs w:val="21"/>
+          <w:lang w:eastAsia="en-IN"/>
+        </w:rPr>
+        <w:t>"Ajay"</w:t>
+      </w:r>
+      <w:r>
+        <w:rPr>
+          <w:rFonts w:ascii="Consolas" w:eastAsia="Times New Roman" w:hAnsi="Consolas" w:cs="Times New Roman"/>
+          <w:color w:val="808080"/>
+          <w:sz w:val="21"/>
+          <w:szCs w:val="21"/>
+          <w:lang w:eastAsia="en-IN"/>
+        </w:rPr>
+        <w:t>/&gt;</w:t>
+      </w:r>
+    </w:p>
+    <w:p>
+      <w:pPr>
+        <w:shd w:val="clear" w:color="auto" w:fill="1E1E1E"/>
+        <w:spacing w:after="0" w:line="285" w:lineRule="atLeast"/>
+        <w:rPr>
+          <w:rFonts w:ascii="Consolas" w:eastAsia="Times New Roman" w:hAnsi="Consolas" w:cs="Times New Roman"/>
+          <w:color w:val="D4D4D4"/>
+          <w:sz w:val="21"/>
+          <w:szCs w:val="21"/>
+          <w:lang w:eastAsia="en-IN"/>
+        </w:rPr>
+      </w:pPr>
+      <w:r>
+        <w:rPr>
+          <w:rFonts w:ascii="Consolas" w:eastAsia="Times New Roman" w:hAnsi="Consolas" w:cs="Times New Roman"/>
+          <w:color w:val="D4D4D4"/>
+          <w:sz w:val="21"/>
+          <w:szCs w:val="21"/>
+          <w:lang w:eastAsia="en-IN"/>
+        </w:rPr>
+        <w:t>  </w:t>
+      </w:r>
+      <w:r>
+        <w:rPr>
+          <w:rFonts w:ascii="Consolas" w:eastAsia="Times New Roman" w:hAnsi="Consolas" w:cs="Times New Roman"/>
+          <w:color w:val="808080"/>
+          <w:sz w:val="21"/>
+          <w:szCs w:val="21"/>
+          <w:lang w:eastAsia="en-IN"/>
+        </w:rPr>
+        <w:t>&lt;</w:t>
+      </w:r>
+      <w:r>
+        <w:rPr>
+          <w:rFonts w:ascii="Consolas" w:eastAsia="Times New Roman" w:hAnsi="Consolas" w:cs="Times New Roman"/>
+          <w:color w:val="4EC9B0"/>
+          <w:sz w:val="21"/>
+          <w:szCs w:val="21"/>
+          <w:lang w:eastAsia="en-IN"/>
+        </w:rPr>
+        <w:t>Second</w:t>
+      </w:r>
+      <w:r>
+        <w:rPr>
+          <w:rFonts w:ascii="Consolas" w:eastAsia="Times New Roman" w:hAnsi="Consolas" w:cs="Times New Roman"/>
+          <w:color w:val="D4D4D4"/>
+          <w:sz w:val="21"/>
+          <w:szCs w:val="21"/>
+          <w:lang w:eastAsia="en-IN"/>
+        </w:rPr>
+        <w:t> </w:t>
+      </w:r>
+      <w:r>
+        <w:rPr>
+          <w:rFonts w:ascii="Consolas" w:eastAsia="Times New Roman" w:hAnsi="Consolas" w:cs="Times New Roman"/>
+          <w:color w:val="9CDCFE"/>
+          <w:sz w:val="21"/>
+          <w:szCs w:val="21"/>
+          <w:lang w:eastAsia="en-IN"/>
+        </w:rPr>
+        <w:t>name</w:t>
+      </w:r>
+      <w:r>
+        <w:rPr>
+          <w:rFonts w:ascii="Consolas" w:eastAsia="Times New Roman" w:hAnsi="Consolas" w:cs="Times New Roman"/>
+          <w:color w:val="D4D4D4"/>
+          <w:sz w:val="21"/>
+          <w:szCs w:val="21"/>
+          <w:lang w:eastAsia="en-IN"/>
+        </w:rPr>
+        <w:t>=</w:t>
+      </w:r>
+      <w:r>
+        <w:rPr>
+          <w:rFonts w:ascii="Consolas" w:eastAsia="Times New Roman" w:hAnsi="Consolas" w:cs="Times New Roman"/>
+          <w:color w:val="CE9178"/>
+          <w:sz w:val="21"/>
+          <w:szCs w:val="21"/>
+          <w:lang w:eastAsia="en-IN"/>
+        </w:rPr>
+        <w:t>"</w:t>
+      </w:r>
+      <w:proofErr w:type="spellStart"/>
+      <w:r>
+        <w:rPr>
+          <w:rFonts w:ascii="Consolas" w:eastAsia="Times New Roman" w:hAnsi="Consolas" w:cs="Times New Roman"/>
+          <w:color w:val="CE9178"/>
+          <w:sz w:val="21"/>
+          <w:szCs w:val="21"/>
+          <w:lang w:eastAsia="en-IN"/>
+        </w:rPr>
+        <w:t>Parveen</w:t>
+      </w:r>
+      <w:proofErr w:type="spellEnd"/>
+      <w:r>
+        <w:rPr>
+          <w:rFonts w:ascii="Consolas" w:eastAsia="Times New Roman" w:hAnsi="Consolas" w:cs="Times New Roman"/>
+          <w:color w:val="CE9178"/>
+          <w:sz w:val="21"/>
+          <w:szCs w:val="21"/>
+          <w:lang w:eastAsia="en-IN"/>
+        </w:rPr>
+        <w:t>"</w:t>
+      </w:r>
+      <w:r>
+        <w:rPr>
+          <w:rFonts w:ascii="Consolas" w:eastAsia="Times New Roman" w:hAnsi="Consolas" w:cs="Times New Roman"/>
+          <w:color w:val="808080"/>
+          <w:sz w:val="21"/>
+          <w:szCs w:val="21"/>
+          <w:lang w:eastAsia="en-IN"/>
+        </w:rPr>
+        <w:t>/&gt;</w:t>
+      </w:r>
+    </w:p>
+    <w:p>
+      <w:pPr>
+        <w:shd w:val="clear" w:color="auto" w:fill="1E1E1E"/>
+        <w:spacing w:after="0" w:line="285" w:lineRule="atLeast"/>
+        <w:rPr>
+          <w:rFonts w:ascii="Consolas" w:eastAsia="Times New Roman" w:hAnsi="Consolas" w:cs="Times New Roman"/>
+          <w:color w:val="D4D4D4"/>
+          <w:sz w:val="21"/>
+          <w:szCs w:val="21"/>
+          <w:lang w:eastAsia="en-IN"/>
+        </w:rPr>
+      </w:pPr>
+      <w:r>
+        <w:rPr>
+          <w:rFonts w:ascii="Consolas" w:eastAsia="Times New Roman" w:hAnsi="Consolas" w:cs="Times New Roman"/>
+          <w:color w:val="D4D4D4"/>
+          <w:sz w:val="21"/>
+          <w:szCs w:val="21"/>
+          <w:lang w:eastAsia="en-IN"/>
+        </w:rPr>
+        <w:t>  </w:t>
+      </w:r>
+      <w:r>
+        <w:rPr>
+          <w:rFonts w:ascii="Consolas" w:eastAsia="Times New Roman" w:hAnsi="Consolas" w:cs="Times New Roman"/>
+          <w:color w:val="808080"/>
+          <w:sz w:val="21"/>
+          <w:szCs w:val="21"/>
+          <w:lang w:eastAsia="en-IN"/>
+        </w:rPr>
+        <w:t>&lt;</w:t>
+      </w:r>
+      <w:r>
+        <w:rPr>
+          <w:rFonts w:ascii="Consolas" w:eastAsia="Times New Roman" w:hAnsi="Consolas" w:cs="Times New Roman"/>
+          <w:color w:val="4EC9B0"/>
+          <w:sz w:val="21"/>
+          <w:szCs w:val="21"/>
+          <w:lang w:eastAsia="en-IN"/>
+        </w:rPr>
+        <w:t>Second</w:t>
+      </w:r>
+      <w:r>
+        <w:rPr>
+          <w:rFonts w:ascii="Consolas" w:eastAsia="Times New Roman" w:hAnsi="Consolas" w:cs="Times New Roman"/>
+          <w:color w:val="D4D4D4"/>
+          <w:sz w:val="21"/>
+          <w:szCs w:val="21"/>
+          <w:lang w:eastAsia="en-IN"/>
+        </w:rPr>
+        <w:t> </w:t>
+      </w:r>
+      <w:r>
+        <w:rPr>
+          <w:rFonts w:ascii="Consolas" w:eastAsia="Times New Roman" w:hAnsi="Consolas" w:cs="Times New Roman"/>
+          <w:color w:val="9CDCFE"/>
+          <w:sz w:val="21"/>
+          <w:szCs w:val="21"/>
+          <w:lang w:eastAsia="en-IN"/>
+        </w:rPr>
+        <w:t>name</w:t>
+      </w:r>
+      <w:r>
+        <w:rPr>
+          <w:rFonts w:ascii="Consolas" w:eastAsia="Times New Roman" w:hAnsi="Consolas" w:cs="Times New Roman"/>
+          <w:color w:val="D4D4D4"/>
+          <w:sz w:val="21"/>
+          <w:szCs w:val="21"/>
+          <w:lang w:eastAsia="en-IN"/>
+        </w:rPr>
+        <w:t>=</w:t>
+      </w:r>
+      <w:r>
+        <w:rPr>
+          <w:rFonts w:ascii="Consolas" w:eastAsia="Times New Roman" w:hAnsi="Consolas" w:cs="Times New Roman"/>
+          <w:color w:val="CE9178"/>
+          <w:sz w:val="21"/>
+          <w:szCs w:val="21"/>
+          <w:lang w:eastAsia="en-IN"/>
+        </w:rPr>
+        <w:t>"</w:t>
+      </w:r>
+      <w:proofErr w:type="spellStart"/>
+      <w:r>
+        <w:rPr>
+          <w:rFonts w:ascii="Consolas" w:eastAsia="Times New Roman" w:hAnsi="Consolas" w:cs="Times New Roman"/>
+          <w:color w:val="CE9178"/>
+          <w:sz w:val="21"/>
+          <w:szCs w:val="21"/>
+          <w:lang w:eastAsia="en-IN"/>
+        </w:rPr>
+        <w:t>Sagar</w:t>
+      </w:r>
+      <w:proofErr w:type="spellEnd"/>
+      <w:r>
+        <w:rPr>
+          <w:rFonts w:ascii="Consolas" w:eastAsia="Times New Roman" w:hAnsi="Consolas" w:cs="Times New Roman"/>
+          <w:color w:val="CE9178"/>
+          <w:sz w:val="21"/>
+          <w:szCs w:val="21"/>
+          <w:lang w:eastAsia="en-IN"/>
+        </w:rPr>
+        <w:t>"</w:t>
+      </w:r>
+      <w:r>
+        <w:rPr>
+          <w:rFonts w:ascii="Consolas" w:eastAsia="Times New Roman" w:hAnsi="Consolas" w:cs="Times New Roman"/>
+          <w:color w:val="808080"/>
+          <w:sz w:val="21"/>
+          <w:szCs w:val="21"/>
+          <w:lang w:eastAsia="en-IN"/>
+        </w:rPr>
+        <w:t>/&gt;</w:t>
+      </w:r>
+    </w:p>
+    <w:p>
+      <w:pPr>
+        <w:shd w:val="clear" w:color="auto" w:fill="1E1E1E"/>
+        <w:spacing w:after="0" w:line="285" w:lineRule="atLeast"/>
+        <w:rPr>
+          <w:rFonts w:ascii="Consolas" w:eastAsia="Times New Roman" w:hAnsi="Consolas" w:cs="Times New Roman"/>
+          <w:color w:val="D4D4D4"/>
+          <w:sz w:val="21"/>
+          <w:szCs w:val="21"/>
+          <w:lang w:eastAsia="en-IN"/>
+        </w:rPr>
+      </w:pPr>
+      <w:r>
+        <w:rPr>
+          <w:rFonts w:ascii="Consolas" w:eastAsia="Times New Roman" w:hAnsi="Consolas" w:cs="Times New Roman"/>
+          <w:color w:val="D4D4D4"/>
+          <w:sz w:val="21"/>
+          <w:szCs w:val="21"/>
+          <w:lang w:eastAsia="en-IN"/>
+        </w:rPr>
+        <w:t>  </w:t>
+      </w:r>
+      <w:r>
+        <w:rPr>
+          <w:rFonts w:ascii="Consolas" w:eastAsia="Times New Roman" w:hAnsi="Consolas" w:cs="Times New Roman"/>
+          <w:color w:val="808080"/>
+          <w:sz w:val="21"/>
+          <w:szCs w:val="21"/>
+          <w:lang w:eastAsia="en-IN"/>
+        </w:rPr>
+        <w:t>&lt;/</w:t>
+      </w:r>
+      <w:r>
+        <w:rPr>
+          <w:rFonts w:ascii="Consolas" w:eastAsia="Times New Roman" w:hAnsi="Consolas" w:cs="Times New Roman"/>
+          <w:color w:val="569CD6"/>
+          <w:sz w:val="21"/>
+          <w:szCs w:val="21"/>
+          <w:lang w:eastAsia="en-IN"/>
+        </w:rPr>
+        <w:t>div</w:t>
+      </w:r>
+      <w:r>
+        <w:rPr>
+          <w:rFonts w:ascii="Consolas" w:eastAsia="Times New Roman" w:hAnsi="Consolas" w:cs="Times New Roman"/>
+          <w:color w:val="808080"/>
+          <w:sz w:val="21"/>
+          <w:szCs w:val="21"/>
+          <w:lang w:eastAsia="en-IN"/>
+        </w:rPr>
+        <w:t>&gt;</w:t>
+      </w:r>
+      <w:r>
+        <w:rPr>
+          <w:rFonts w:ascii="Consolas" w:eastAsia="Times New Roman" w:hAnsi="Consolas" w:cs="Times New Roman"/>
+          <w:color w:val="D4D4D4"/>
+          <w:sz w:val="21"/>
+          <w:szCs w:val="21"/>
+          <w:lang w:eastAsia="en-IN"/>
+        </w:rPr>
+        <w:t>,</w:t>
+      </w:r>
+    </w:p>
+    <w:p>
+      <w:pPr>
+        <w:shd w:val="clear" w:color="auto" w:fill="1E1E1E"/>
+        <w:spacing w:after="0" w:line="285" w:lineRule="atLeast"/>
+        <w:rPr>
+          <w:rFonts w:ascii="Consolas" w:eastAsia="Times New Roman" w:hAnsi="Consolas" w:cs="Times New Roman"/>
+          <w:color w:val="D4D4D4"/>
+          <w:sz w:val="21"/>
+          <w:szCs w:val="21"/>
+          <w:lang w:eastAsia="en-IN"/>
+        </w:rPr>
+      </w:pPr>
+      <w:r>
+        <w:rPr>
+          <w:rFonts w:ascii="Consolas" w:eastAsia="Times New Roman" w:hAnsi="Consolas" w:cs="Times New Roman"/>
+          <w:color w:val="D4D4D4"/>
+          <w:sz w:val="21"/>
+          <w:szCs w:val="21"/>
+          <w:lang w:eastAsia="en-IN"/>
+        </w:rPr>
+        <w:t>  </w:t>
+      </w:r>
+      <w:proofErr w:type="spellStart"/>
+      <w:proofErr w:type="gramStart"/>
+      <w:r>
+        <w:rPr>
+          <w:rFonts w:ascii="Consolas" w:eastAsia="Times New Roman" w:hAnsi="Consolas" w:cs="Times New Roman"/>
+          <w:color w:val="9CDCFE"/>
+          <w:sz w:val="21"/>
+          <w:szCs w:val="21"/>
+          <w:lang w:eastAsia="en-IN"/>
+        </w:rPr>
+        <w:t>document</w:t>
+      </w:r>
+      <w:r>
+        <w:rPr>
+          <w:rFonts w:ascii="Consolas" w:eastAsia="Times New Roman" w:hAnsi="Consolas" w:cs="Times New Roman"/>
+          <w:color w:val="D4D4D4"/>
+          <w:sz w:val="21"/>
+          <w:szCs w:val="21"/>
+          <w:lang w:eastAsia="en-IN"/>
+        </w:rPr>
+        <w:t>.</w:t>
+      </w:r>
+      <w:r>
+        <w:rPr>
+          <w:rFonts w:ascii="Consolas" w:eastAsia="Times New Roman" w:hAnsi="Consolas" w:cs="Times New Roman"/>
+          <w:color w:val="DCDCAA"/>
+          <w:sz w:val="21"/>
+          <w:szCs w:val="21"/>
+          <w:lang w:eastAsia="en-IN"/>
+        </w:rPr>
+        <w:t>getElementById</w:t>
+      </w:r>
+      <w:proofErr w:type="spellEnd"/>
+      <w:r>
+        <w:rPr>
+          <w:rFonts w:ascii="Consolas" w:eastAsia="Times New Roman" w:hAnsi="Consolas" w:cs="Times New Roman"/>
+          <w:color w:val="D4D4D4"/>
+          <w:sz w:val="21"/>
+          <w:szCs w:val="21"/>
+          <w:lang w:eastAsia="en-IN"/>
+        </w:rPr>
+        <w:t>(</w:t>
+      </w:r>
+      <w:proofErr w:type="gramEnd"/>
+      <w:r>
+        <w:rPr>
+          <w:rFonts w:ascii="Consolas" w:eastAsia="Times New Roman" w:hAnsi="Consolas" w:cs="Times New Roman"/>
+          <w:color w:val="CE9178"/>
+          <w:sz w:val="21"/>
+          <w:szCs w:val="21"/>
+          <w:lang w:eastAsia="en-IN"/>
+        </w:rPr>
+        <w:t>'root'</w:t>
+      </w:r>
+      <w:r>
+        <w:rPr>
+          <w:rFonts w:ascii="Consolas" w:eastAsia="Times New Roman" w:hAnsi="Consolas" w:cs="Times New Roman"/>
+          <w:color w:val="D4D4D4"/>
+          <w:sz w:val="21"/>
+          <w:szCs w:val="21"/>
+          <w:lang w:eastAsia="en-IN"/>
+        </w:rPr>
+        <w:t>)</w:t>
+      </w:r>
+    </w:p>
+    <w:p>
+      <w:pPr>
+        <w:shd w:val="clear" w:color="auto" w:fill="1E1E1E"/>
+        <w:spacing w:after="0" w:line="285" w:lineRule="atLeast"/>
+        <w:rPr>
+          <w:rFonts w:ascii="Consolas" w:eastAsia="Times New Roman" w:hAnsi="Consolas" w:cs="Times New Roman"/>
+          <w:color w:val="D4D4D4"/>
+          <w:sz w:val="21"/>
+          <w:szCs w:val="21"/>
+          <w:lang w:eastAsia="en-IN"/>
+        </w:rPr>
+      </w:pPr>
+      <w:r>
+        <w:rPr>
+          <w:rFonts w:ascii="Consolas" w:eastAsia="Times New Roman" w:hAnsi="Consolas" w:cs="Times New Roman"/>
+          <w:color w:val="D4D4D4"/>
+          <w:sz w:val="21"/>
+          <w:szCs w:val="21"/>
+          <w:lang w:eastAsia="en-IN"/>
+        </w:rPr>
+        <w:t>);</w:t>
+      </w:r>
+    </w:p>
+    <w:p>
+      <w:pPr>
+        <w:shd w:val="clear" w:color="auto" w:fill="1E1E1E"/>
+        <w:spacing w:after="0" w:line="285" w:lineRule="atLeast"/>
+        <w:rPr>
+          <w:rFonts w:ascii="Consolas" w:eastAsia="Times New Roman" w:hAnsi="Consolas" w:cs="Times New Roman"/>
+          <w:color w:val="D4D4D4"/>
+          <w:sz w:val="21"/>
+          <w:szCs w:val="21"/>
+          <w:lang w:eastAsia="en-IN"/>
+        </w:rPr>
+      </w:pPr>
+    </w:p>
+    <w:p>
+      <w:pPr>
+        <w:spacing w:after="0" w:line="285" w:lineRule="atLeast"/>
+        <w:rPr>
+          <w:rFonts w:ascii="Consolas" w:eastAsia="Times New Roman" w:hAnsi="Consolas" w:cs="Times New Roman"/>
+          <w:b/>
+          <w:color w:val="000000" w:themeColor="text1"/>
+          <w:sz w:val="21"/>
+          <w:szCs w:val="21"/>
+          <w:lang w:eastAsia="en-IN"/>
+        </w:rPr>
+      </w:pPr>
+    </w:p>
+    <w:p>
+      <w:pPr>
+        <w:pBdr>
+          <w:bottom w:val="single" w:sz="6" w:space="1" w:color="auto"/>
+        </w:pBdr>
+        <w:spacing w:after="0" w:line="285" w:lineRule="atLeast"/>
+        <w:rPr>
+          <w:rFonts w:ascii="Consolas" w:eastAsia="Times New Roman" w:hAnsi="Consolas" w:cs="Times New Roman"/>
+          <w:b/>
+          <w:color w:val="000000" w:themeColor="text1"/>
+          <w:sz w:val="21"/>
+          <w:szCs w:val="21"/>
+          <w:lang w:eastAsia="en-IN"/>
+        </w:rPr>
+      </w:pPr>
+    </w:p>
+    <w:p>
+      <w:pPr>
+        <w:spacing w:after="0" w:line="285" w:lineRule="atLeast"/>
+        <w:rPr>
+          <w:rFonts w:ascii="Consolas" w:eastAsia="Times New Roman" w:hAnsi="Consolas" w:cs="Times New Roman"/>
+          <w:b/>
+          <w:color w:val="000000" w:themeColor="text1"/>
+          <w:sz w:val="21"/>
+          <w:szCs w:val="21"/>
+          <w:lang w:eastAsia="en-IN"/>
+        </w:rPr>
+      </w:pPr>
     </w:p>
     <w:p>
       <w:pPr>
@@ -17879,6 +20606,8 @@
           <w:szCs w:val="23"/>
         </w:rPr>
       </w:pPr>
+      <w:bookmarkStart w:id="0" w:name="_GoBack"/>
+      <w:bookmarkEnd w:id="0"/>
       <w:r>
         <w:rPr>
           <w:rStyle w:val="HTMLCode"/>
@@ -19070,7 +21799,7 @@
         </w:rPr>
         <w:t>You can also use an </w:t>
       </w:r>
-      <w:hyperlink r:id="rId7" w:tgtFrame="_blank" w:history="1">
+      <w:hyperlink r:id="rId8" w:tgtFrame="_blank" w:history="1">
         <w:r>
           <w:rPr>
             <w:rStyle w:val="Hyperlink"/>
@@ -42069,7 +44798,7 @@
         </w:rPr>
         <w:t xml:space="preserve"> </w:t>
       </w:r>
-      <w:hyperlink r:id="rId8" w:history="1">
+      <w:hyperlink r:id="rId9" w:history="1">
         <w:r>
           <w:rPr>
             <w:rStyle w:val="Hyperlink"/>
@@ -42130,7 +44859,7 @@
         </w:rPr>
         <w:t xml:space="preserve"> </w:t>
       </w:r>
-      <w:hyperlink r:id="rId9" w:history="1">
+      <w:hyperlink r:id="rId10" w:history="1">
         <w:r>
           <w:rPr>
             <w:rStyle w:val="Hyperlink"/>
@@ -42191,7 +44920,7 @@
         </w:rPr>
         <w:t xml:space="preserve"> </w:t>
       </w:r>
-      <w:hyperlink r:id="rId10" w:history="1">
+      <w:hyperlink r:id="rId11" w:history="1">
         <w:r>
           <w:rPr>
             <w:rStyle w:val="Hyperlink"/>
@@ -42268,7 +44997,7 @@
         </w:rPr>
         <w:t xml:space="preserve"> </w:t>
       </w:r>
-      <w:hyperlink r:id="rId11" w:history="1">
+      <w:hyperlink r:id="rId12" w:history="1">
         <w:r>
           <w:rPr>
             <w:rStyle w:val="Hyperlink"/>
@@ -43124,6 +45853,7 @@
   <w:style w:type="character" w:default="1" w:styleId="DefaultParagraphFont">
     <w:name w:val="Default Paragraph Font"/>
     <w:uiPriority w:val="1"/>
+    <w:semiHidden/>
     <w:unhideWhenUsed/>
   </w:style>
   <w:style w:type="table" w:default="1" w:styleId="TableNormal">
@@ -43615,6 +46345,7 @@
   <w:style w:type="character" w:default="1" w:styleId="DefaultParagraphFont">
     <w:name w:val="Default Paragraph Font"/>
     <w:uiPriority w:val="1"/>
+    <w:semiHidden/>
     <w:unhideWhenUsed/>
   </w:style>
   <w:style w:type="table" w:default="1" w:styleId="TableNormal">

</xml_diff>

<commit_message>
React Forms & Map Demos
</commit_message>
<xml_diff>
--- a/19thApril/React Demos.docx
+++ b/19thApril/React Demos.docx
@@ -20606,8 +20606,6 @@
           <w:szCs w:val="23"/>
         </w:rPr>
       </w:pPr>
-      <w:bookmarkStart w:id="0" w:name="_GoBack"/>
-      <w:bookmarkEnd w:id="0"/>
       <w:r>
         <w:rPr>
           <w:rStyle w:val="HTMLCode"/>
@@ -29269,7 +29267,16 @@
           <w:rFonts w:ascii="Verdana" w:hAnsi="Verdana"/>
           <w:color w:val="000000"/>
         </w:rPr>
-        <w:t>Props are arguments passed into React components.</w:t>
+        <w:t>Props are arguments passed into Reac</w:t>
+      </w:r>
+      <w:bookmarkStart w:id="0" w:name="_GoBack"/>
+      <w:bookmarkEnd w:id="0"/>
+      <w:r>
+        <w:rPr>
+          <w:rFonts w:ascii="Verdana" w:hAnsi="Verdana"/>
+          <w:color w:val="000000"/>
+        </w:rPr>
+        <w:t>t components.</w:t>
       </w:r>
     </w:p>
     <w:p>

</xml_diff>